<commit_message>
poursuite redaction du rapport
</commit_message>
<xml_diff>
--- a/ProjetBobines/Documents/Dossier Projet VAE Gaetan Manier.docx
+++ b/ProjetBobines/Documents/Dossier Projet VAE Gaetan Manier.docx
@@ -1,6 +1,6 @@
 
 <file path=word/document.xml><?xml version="1.0" encoding="utf-8"?>
-<w:document xmlns:ve="http://schemas.openxmlformats.org/markup-compatibility/2006" xmlns:o="urn:schemas-microsoft-com:office:office" xmlns:r="http://schemas.openxmlformats.org/officeDocument/2006/relationships" xmlns:m="http://schemas.openxmlformats.org/officeDocument/2006/math" xmlns:v="urn:schemas-microsoft-com:vml" xmlns:wp="http://schemas.openxmlformats.org/drawingml/2006/wordprocessingDrawing" xmlns:w10="urn:schemas-microsoft-com:office:word" xmlns:w="http://schemas.openxmlformats.org/wordprocessingml/2006/main" xmlns:wne="http://schemas.microsoft.com/office/word/2006/wordml">
+<w:document xmlns:wpc="http://schemas.microsoft.com/office/word/2010/wordprocessingCanvas" xmlns:mc="http://schemas.openxmlformats.org/markup-compatibility/2006" xmlns:o="urn:schemas-microsoft-com:office:office" xmlns:r="http://schemas.openxmlformats.org/officeDocument/2006/relationships" xmlns:m="http://schemas.openxmlformats.org/officeDocument/2006/math" xmlns:v="urn:schemas-microsoft-com:vml" xmlns:wp14="http://schemas.microsoft.com/office/word/2010/wordprocessingDrawing" xmlns:wp="http://schemas.openxmlformats.org/drawingml/2006/wordprocessingDrawing" xmlns:w10="urn:schemas-microsoft-com:office:word" xmlns:w="http://schemas.openxmlformats.org/wordprocessingml/2006/main" xmlns:w14="http://schemas.microsoft.com/office/word/2010/wordml" xmlns:wpg="http://schemas.microsoft.com/office/word/2010/wordprocessingGroup" xmlns:wpi="http://schemas.microsoft.com/office/word/2010/wordprocessingInk" xmlns:wne="http://schemas.microsoft.com/office/word/2006/wordml" xmlns:wps="http://schemas.microsoft.com/office/word/2010/wordprocessingShape" mc:Ignorable="w14 wp14">
   <w:body>
     <w:p>
       <w:pPr>
@@ -83,7 +83,7 @@
         </w:rPr>
         <w:t xml:space="preserve">Mail : </w:t>
       </w:r>
-      <w:hyperlink r:id="rId8" w:history="1">
+      <w:hyperlink r:id="rId9" w:history="1">
         <w:r>
           <w:rPr>
             <w:rStyle w:val="Lienhypertexte"/>
@@ -395,6 +395,8 @@
           </w:r>
         </w:p>
         <w:p/>
+        <w:bookmarkStart w:id="0" w:name="_GoBack"/>
+        <w:bookmarkEnd w:id="0"/>
         <w:p>
           <w:pPr>
             <w:pStyle w:val="TM1"/>
@@ -423,7 +425,7 @@
             </w:rPr>
             <w:fldChar w:fldCharType="separate"/>
           </w:r>
-          <w:hyperlink w:anchor="_Toc496250740" w:history="1">
+          <w:hyperlink w:anchor="_Toc497662517" w:history="1">
             <w:r>
               <w:rPr>
                 <w:rStyle w:val="Lienhypertexte"/>
@@ -450,7 +452,7 @@
                 <w:noProof/>
                 <w:webHidden/>
               </w:rPr>
-              <w:instrText xml:space="preserve"> PAGEREF _Toc496250740 \h </w:instrText>
+              <w:instrText xml:space="preserve"> PAGEREF _Toc497662517 \h </w:instrText>
             </w:r>
             <w:r>
               <w:rPr>
@@ -488,7 +490,7 @@
               <w:noProof/>
             </w:rPr>
           </w:pPr>
-          <w:hyperlink w:anchor="_Toc496250741" w:history="1">
+          <w:hyperlink w:anchor="_Toc497662518" w:history="1">
             <w:r>
               <w:rPr>
                 <w:rStyle w:val="Lienhypertexte"/>
@@ -515,7 +517,143 @@
                 <w:noProof/>
                 <w:webHidden/>
               </w:rPr>
-              <w:instrText xml:space="preserve"> PAGEREF _Toc496250741 \h </w:instrText>
+              <w:instrText xml:space="preserve"> PAGEREF _Toc497662518 \h </w:instrText>
+            </w:r>
+            <w:r>
+              <w:rPr>
+                <w:noProof/>
+                <w:webHidden/>
+              </w:rPr>
+            </w:r>
+            <w:r>
+              <w:rPr>
+                <w:noProof/>
+                <w:webHidden/>
+              </w:rPr>
+              <w:fldChar w:fldCharType="separate"/>
+            </w:r>
+            <w:r>
+              <w:rPr>
+                <w:noProof/>
+                <w:webHidden/>
+              </w:rPr>
+              <w:t>4</w:t>
+            </w:r>
+            <w:r>
+              <w:rPr>
+                <w:noProof/>
+                <w:webHidden/>
+              </w:rPr>
+              <w:fldChar w:fldCharType="end"/>
+            </w:r>
+          </w:hyperlink>
+        </w:p>
+        <w:p>
+          <w:pPr>
+            <w:pStyle w:val="TM2"/>
+            <w:tabs>
+              <w:tab w:val="right" w:leader="dot" w:pos="9062"/>
+            </w:tabs>
+            <w:rPr>
+              <w:noProof/>
+            </w:rPr>
+          </w:pPr>
+          <w:hyperlink w:anchor="_Toc497662519" w:history="1">
+            <w:r>
+              <w:rPr>
+                <w:rStyle w:val="Lienhypertexte"/>
+                <w:noProof/>
+              </w:rPr>
+              <w:t>introduction</w:t>
+            </w:r>
+            <w:r>
+              <w:rPr>
+                <w:noProof/>
+                <w:webHidden/>
+              </w:rPr>
+              <w:tab/>
+            </w:r>
+            <w:r>
+              <w:rPr>
+                <w:noProof/>
+                <w:webHidden/>
+              </w:rPr>
+              <w:fldChar w:fldCharType="begin"/>
+            </w:r>
+            <w:r>
+              <w:rPr>
+                <w:noProof/>
+                <w:webHidden/>
+              </w:rPr>
+              <w:instrText xml:space="preserve"> PAGEREF _Toc497662519 \h </w:instrText>
+            </w:r>
+            <w:r>
+              <w:rPr>
+                <w:noProof/>
+                <w:webHidden/>
+              </w:rPr>
+            </w:r>
+            <w:r>
+              <w:rPr>
+                <w:noProof/>
+                <w:webHidden/>
+              </w:rPr>
+              <w:fldChar w:fldCharType="separate"/>
+            </w:r>
+            <w:r>
+              <w:rPr>
+                <w:noProof/>
+                <w:webHidden/>
+              </w:rPr>
+              <w:t>4</w:t>
+            </w:r>
+            <w:r>
+              <w:rPr>
+                <w:noProof/>
+                <w:webHidden/>
+              </w:rPr>
+              <w:fldChar w:fldCharType="end"/>
+            </w:r>
+          </w:hyperlink>
+        </w:p>
+        <w:p>
+          <w:pPr>
+            <w:pStyle w:val="TM2"/>
+            <w:tabs>
+              <w:tab w:val="right" w:leader="dot" w:pos="9062"/>
+            </w:tabs>
+            <w:rPr>
+              <w:noProof/>
+            </w:rPr>
+          </w:pPr>
+          <w:hyperlink w:anchor="_Toc497662520" w:history="1">
+            <w:r>
+              <w:rPr>
+                <w:rStyle w:val="Lienhypertexte"/>
+                <w:noProof/>
+              </w:rPr>
+              <w:t>Les différents IHM</w:t>
+            </w:r>
+            <w:r>
+              <w:rPr>
+                <w:noProof/>
+                <w:webHidden/>
+              </w:rPr>
+              <w:tab/>
+            </w:r>
+            <w:r>
+              <w:rPr>
+                <w:noProof/>
+                <w:webHidden/>
+              </w:rPr>
+              <w:fldChar w:fldCharType="begin"/>
+            </w:r>
+            <w:r>
+              <w:rPr>
+                <w:noProof/>
+                <w:webHidden/>
+              </w:rPr>
+              <w:instrText xml:space="preserve"> PAGEREF _Toc497662520 \h </w:instrText>
             </w:r>
             <w:r>
               <w:rPr>
@@ -553,7 +691,7 @@
               <w:noProof/>
             </w:rPr>
           </w:pPr>
-          <w:hyperlink w:anchor="_Toc496250742" w:history="1">
+          <w:hyperlink w:anchor="_Toc497662521" w:history="1">
             <w:r>
               <w:rPr>
                 <w:rStyle w:val="Lienhypertexte"/>
@@ -580,7 +718,143 @@
                 <w:noProof/>
                 <w:webHidden/>
               </w:rPr>
-              <w:instrText xml:space="preserve"> PAGEREF _Toc496250742 \h </w:instrText>
+              <w:instrText xml:space="preserve"> PAGEREF _Toc497662521 \h </w:instrText>
+            </w:r>
+            <w:r>
+              <w:rPr>
+                <w:noProof/>
+                <w:webHidden/>
+              </w:rPr>
+            </w:r>
+            <w:r>
+              <w:rPr>
+                <w:noProof/>
+                <w:webHidden/>
+              </w:rPr>
+              <w:fldChar w:fldCharType="separate"/>
+            </w:r>
+            <w:r>
+              <w:rPr>
+                <w:noProof/>
+                <w:webHidden/>
+              </w:rPr>
+              <w:t>5</w:t>
+            </w:r>
+            <w:r>
+              <w:rPr>
+                <w:noProof/>
+                <w:webHidden/>
+              </w:rPr>
+              <w:fldChar w:fldCharType="end"/>
+            </w:r>
+          </w:hyperlink>
+        </w:p>
+        <w:p>
+          <w:pPr>
+            <w:pStyle w:val="TM2"/>
+            <w:tabs>
+              <w:tab w:val="right" w:leader="dot" w:pos="9062"/>
+            </w:tabs>
+            <w:rPr>
+              <w:noProof/>
+            </w:rPr>
+          </w:pPr>
+          <w:hyperlink w:anchor="_Toc497662522" w:history="1">
+            <w:r>
+              <w:rPr>
+                <w:rStyle w:val="Lienhypertexte"/>
+                <w:noProof/>
+              </w:rPr>
+              <w:t>Introduction</w:t>
+            </w:r>
+            <w:r>
+              <w:rPr>
+                <w:noProof/>
+                <w:webHidden/>
+              </w:rPr>
+              <w:tab/>
+            </w:r>
+            <w:r>
+              <w:rPr>
+                <w:noProof/>
+                <w:webHidden/>
+              </w:rPr>
+              <w:fldChar w:fldCharType="begin"/>
+            </w:r>
+            <w:r>
+              <w:rPr>
+                <w:noProof/>
+                <w:webHidden/>
+              </w:rPr>
+              <w:instrText xml:space="preserve"> PAGEREF _Toc497662522 \h </w:instrText>
+            </w:r>
+            <w:r>
+              <w:rPr>
+                <w:noProof/>
+                <w:webHidden/>
+              </w:rPr>
+            </w:r>
+            <w:r>
+              <w:rPr>
+                <w:noProof/>
+                <w:webHidden/>
+              </w:rPr>
+              <w:fldChar w:fldCharType="separate"/>
+            </w:r>
+            <w:r>
+              <w:rPr>
+                <w:noProof/>
+                <w:webHidden/>
+              </w:rPr>
+              <w:t>5</w:t>
+            </w:r>
+            <w:r>
+              <w:rPr>
+                <w:noProof/>
+                <w:webHidden/>
+              </w:rPr>
+              <w:fldChar w:fldCharType="end"/>
+            </w:r>
+          </w:hyperlink>
+        </w:p>
+        <w:p>
+          <w:pPr>
+            <w:pStyle w:val="TM2"/>
+            <w:tabs>
+              <w:tab w:val="right" w:leader="dot" w:pos="9062"/>
+            </w:tabs>
+            <w:rPr>
+              <w:noProof/>
+            </w:rPr>
+          </w:pPr>
+          <w:hyperlink w:anchor="_Toc497662523" w:history="1">
+            <w:r>
+              <w:rPr>
+                <w:rStyle w:val="Lienhypertexte"/>
+                <w:noProof/>
+              </w:rPr>
+              <w:t>Le serveur Web</w:t>
+            </w:r>
+            <w:r>
+              <w:rPr>
+                <w:noProof/>
+                <w:webHidden/>
+              </w:rPr>
+              <w:tab/>
+            </w:r>
+            <w:r>
+              <w:rPr>
+                <w:noProof/>
+                <w:webHidden/>
+              </w:rPr>
+              <w:fldChar w:fldCharType="begin"/>
+            </w:r>
+            <w:r>
+              <w:rPr>
+                <w:noProof/>
+                <w:webHidden/>
+              </w:rPr>
+              <w:instrText xml:space="preserve"> PAGEREF _Toc497662523 \h </w:instrText>
             </w:r>
             <w:r>
               <w:rPr>
@@ -618,7 +892,7 @@
               <w:noProof/>
             </w:rPr>
           </w:pPr>
-          <w:hyperlink w:anchor="_Toc496250743" w:history="1">
+          <w:hyperlink w:anchor="_Toc497662524" w:history="1">
             <w:r>
               <w:rPr>
                 <w:rStyle w:val="Lienhypertexte"/>
@@ -645,7 +919,7 @@
                 <w:noProof/>
                 <w:webHidden/>
               </w:rPr>
-              <w:instrText xml:space="preserve"> PAGEREF _Toc496250743 \h </w:instrText>
+              <w:instrText xml:space="preserve"> PAGEREF _Toc497662524 \h </w:instrText>
             </w:r>
             <w:r>
               <w:rPr>
@@ -665,7 +939,484 @@
                 <w:noProof/>
                 <w:webHidden/>
               </w:rPr>
-              <w:t>6</w:t>
+              <w:t>7</w:t>
+            </w:r>
+            <w:r>
+              <w:rPr>
+                <w:noProof/>
+                <w:webHidden/>
+              </w:rPr>
+              <w:fldChar w:fldCharType="end"/>
+            </w:r>
+          </w:hyperlink>
+        </w:p>
+        <w:p>
+          <w:pPr>
+            <w:pStyle w:val="TM2"/>
+            <w:tabs>
+              <w:tab w:val="right" w:leader="dot" w:pos="9062"/>
+            </w:tabs>
+            <w:rPr>
+              <w:noProof/>
+            </w:rPr>
+          </w:pPr>
+          <w:hyperlink w:anchor="_Toc497662525" w:history="1">
+            <w:r>
+              <w:rPr>
+                <w:rStyle w:val="Lienhypertexte"/>
+                <w:noProof/>
+              </w:rPr>
+              <w:t>Introduction aux Data WareHouse</w:t>
+            </w:r>
+            <w:r>
+              <w:rPr>
+                <w:noProof/>
+                <w:webHidden/>
+              </w:rPr>
+              <w:tab/>
+            </w:r>
+            <w:r>
+              <w:rPr>
+                <w:noProof/>
+                <w:webHidden/>
+              </w:rPr>
+              <w:fldChar w:fldCharType="begin"/>
+            </w:r>
+            <w:r>
+              <w:rPr>
+                <w:noProof/>
+                <w:webHidden/>
+              </w:rPr>
+              <w:instrText xml:space="preserve"> PAGEREF _Toc497662525 \h </w:instrText>
+            </w:r>
+            <w:r>
+              <w:rPr>
+                <w:noProof/>
+                <w:webHidden/>
+              </w:rPr>
+            </w:r>
+            <w:r>
+              <w:rPr>
+                <w:noProof/>
+                <w:webHidden/>
+              </w:rPr>
+              <w:fldChar w:fldCharType="separate"/>
+            </w:r>
+            <w:r>
+              <w:rPr>
+                <w:noProof/>
+                <w:webHidden/>
+              </w:rPr>
+              <w:t>7</w:t>
+            </w:r>
+            <w:r>
+              <w:rPr>
+                <w:noProof/>
+                <w:webHidden/>
+              </w:rPr>
+              <w:fldChar w:fldCharType="end"/>
+            </w:r>
+          </w:hyperlink>
+        </w:p>
+        <w:p>
+          <w:pPr>
+            <w:pStyle w:val="TM2"/>
+            <w:tabs>
+              <w:tab w:val="right" w:leader="dot" w:pos="9062"/>
+            </w:tabs>
+            <w:rPr>
+              <w:noProof/>
+            </w:rPr>
+          </w:pPr>
+          <w:hyperlink w:anchor="_Toc497662526" w:history="1">
+            <w:r>
+              <w:rPr>
+                <w:rStyle w:val="Lienhypertexte"/>
+                <w:noProof/>
+              </w:rPr>
+              <w:t>Choix du schéma</w:t>
+            </w:r>
+            <w:r>
+              <w:rPr>
+                <w:noProof/>
+                <w:webHidden/>
+              </w:rPr>
+              <w:tab/>
+            </w:r>
+            <w:r>
+              <w:rPr>
+                <w:noProof/>
+                <w:webHidden/>
+              </w:rPr>
+              <w:fldChar w:fldCharType="begin"/>
+            </w:r>
+            <w:r>
+              <w:rPr>
+                <w:noProof/>
+                <w:webHidden/>
+              </w:rPr>
+              <w:instrText xml:space="preserve"> PAGEREF _Toc497662526 \h </w:instrText>
+            </w:r>
+            <w:r>
+              <w:rPr>
+                <w:noProof/>
+                <w:webHidden/>
+              </w:rPr>
+            </w:r>
+            <w:r>
+              <w:rPr>
+                <w:noProof/>
+                <w:webHidden/>
+              </w:rPr>
+              <w:fldChar w:fldCharType="separate"/>
+            </w:r>
+            <w:r>
+              <w:rPr>
+                <w:noProof/>
+                <w:webHidden/>
+              </w:rPr>
+              <w:t>7</w:t>
+            </w:r>
+            <w:r>
+              <w:rPr>
+                <w:noProof/>
+                <w:webHidden/>
+              </w:rPr>
+              <w:fldChar w:fldCharType="end"/>
+            </w:r>
+          </w:hyperlink>
+        </w:p>
+        <w:p>
+          <w:pPr>
+            <w:pStyle w:val="TM2"/>
+            <w:tabs>
+              <w:tab w:val="right" w:leader="dot" w:pos="9062"/>
+            </w:tabs>
+            <w:rPr>
+              <w:noProof/>
+            </w:rPr>
+          </w:pPr>
+          <w:hyperlink w:anchor="_Toc497662527" w:history="1">
+            <w:r>
+              <w:rPr>
+                <w:rStyle w:val="Lienhypertexte"/>
+                <w:noProof/>
+              </w:rPr>
+              <w:t>Configuration du serveur de base de données</w:t>
+            </w:r>
+            <w:r>
+              <w:rPr>
+                <w:noProof/>
+                <w:webHidden/>
+              </w:rPr>
+              <w:tab/>
+            </w:r>
+            <w:r>
+              <w:rPr>
+                <w:noProof/>
+                <w:webHidden/>
+              </w:rPr>
+              <w:fldChar w:fldCharType="begin"/>
+            </w:r>
+            <w:r>
+              <w:rPr>
+                <w:noProof/>
+                <w:webHidden/>
+              </w:rPr>
+              <w:instrText xml:space="preserve"> PAGEREF _Toc497662527 \h </w:instrText>
+            </w:r>
+            <w:r>
+              <w:rPr>
+                <w:noProof/>
+                <w:webHidden/>
+              </w:rPr>
+            </w:r>
+            <w:r>
+              <w:rPr>
+                <w:noProof/>
+                <w:webHidden/>
+              </w:rPr>
+              <w:fldChar w:fldCharType="separate"/>
+            </w:r>
+            <w:r>
+              <w:rPr>
+                <w:noProof/>
+                <w:webHidden/>
+              </w:rPr>
+              <w:t>7</w:t>
+            </w:r>
+            <w:r>
+              <w:rPr>
+                <w:noProof/>
+                <w:webHidden/>
+              </w:rPr>
+              <w:fldChar w:fldCharType="end"/>
+            </w:r>
+          </w:hyperlink>
+        </w:p>
+        <w:p>
+          <w:pPr>
+            <w:pStyle w:val="TM2"/>
+            <w:tabs>
+              <w:tab w:val="right" w:leader="dot" w:pos="9062"/>
+            </w:tabs>
+            <w:rPr>
+              <w:noProof/>
+            </w:rPr>
+          </w:pPr>
+          <w:hyperlink w:anchor="_Toc497662528" w:history="1">
+            <w:r>
+              <w:rPr>
+                <w:rStyle w:val="Lienhypertexte"/>
+                <w:noProof/>
+              </w:rPr>
+              <w:t>Alimentation du Dataware house</w:t>
+            </w:r>
+            <w:r>
+              <w:rPr>
+                <w:noProof/>
+                <w:webHidden/>
+              </w:rPr>
+              <w:tab/>
+            </w:r>
+            <w:r>
+              <w:rPr>
+                <w:noProof/>
+                <w:webHidden/>
+              </w:rPr>
+              <w:fldChar w:fldCharType="begin"/>
+            </w:r>
+            <w:r>
+              <w:rPr>
+                <w:noProof/>
+                <w:webHidden/>
+              </w:rPr>
+              <w:instrText xml:space="preserve"> PAGEREF _Toc497662528 \h </w:instrText>
+            </w:r>
+            <w:r>
+              <w:rPr>
+                <w:noProof/>
+                <w:webHidden/>
+              </w:rPr>
+            </w:r>
+            <w:r>
+              <w:rPr>
+                <w:noProof/>
+                <w:webHidden/>
+              </w:rPr>
+              <w:fldChar w:fldCharType="separate"/>
+            </w:r>
+            <w:r>
+              <w:rPr>
+                <w:noProof/>
+                <w:webHidden/>
+              </w:rPr>
+              <w:t>7</w:t>
+            </w:r>
+            <w:r>
+              <w:rPr>
+                <w:noProof/>
+                <w:webHidden/>
+              </w:rPr>
+              <w:fldChar w:fldCharType="end"/>
+            </w:r>
+          </w:hyperlink>
+        </w:p>
+        <w:p>
+          <w:pPr>
+            <w:pStyle w:val="TM3"/>
+            <w:tabs>
+              <w:tab w:val="right" w:leader="dot" w:pos="9062"/>
+            </w:tabs>
+            <w:rPr>
+              <w:noProof/>
+            </w:rPr>
+          </w:pPr>
+          <w:hyperlink w:anchor="_Toc497662529" w:history="1">
+            <w:r>
+              <w:rPr>
+                <w:rStyle w:val="Lienhypertexte"/>
+                <w:noProof/>
+              </w:rPr>
+              <w:t>Configuration de l’ETL</w:t>
+            </w:r>
+            <w:r>
+              <w:rPr>
+                <w:noProof/>
+                <w:webHidden/>
+              </w:rPr>
+              <w:tab/>
+            </w:r>
+            <w:r>
+              <w:rPr>
+                <w:noProof/>
+                <w:webHidden/>
+              </w:rPr>
+              <w:fldChar w:fldCharType="begin"/>
+            </w:r>
+            <w:r>
+              <w:rPr>
+                <w:noProof/>
+                <w:webHidden/>
+              </w:rPr>
+              <w:instrText xml:space="preserve"> PAGEREF _Toc497662529 \h </w:instrText>
+            </w:r>
+            <w:r>
+              <w:rPr>
+                <w:noProof/>
+                <w:webHidden/>
+              </w:rPr>
+            </w:r>
+            <w:r>
+              <w:rPr>
+                <w:noProof/>
+                <w:webHidden/>
+              </w:rPr>
+              <w:fldChar w:fldCharType="separate"/>
+            </w:r>
+            <w:r>
+              <w:rPr>
+                <w:noProof/>
+                <w:webHidden/>
+              </w:rPr>
+              <w:t>7</w:t>
+            </w:r>
+            <w:r>
+              <w:rPr>
+                <w:noProof/>
+                <w:webHidden/>
+              </w:rPr>
+              <w:fldChar w:fldCharType="end"/>
+            </w:r>
+          </w:hyperlink>
+        </w:p>
+        <w:p>
+          <w:pPr>
+            <w:pStyle w:val="TM2"/>
+            <w:tabs>
+              <w:tab w:val="right" w:leader="dot" w:pos="9062"/>
+            </w:tabs>
+            <w:rPr>
+              <w:noProof/>
+            </w:rPr>
+          </w:pPr>
+          <w:hyperlink w:anchor="_Toc497662530" w:history="1">
+            <w:r>
+              <w:rPr>
+                <w:rStyle w:val="Lienhypertexte"/>
+                <w:rFonts w:ascii="segoe-ui_normal" w:hAnsi="segoe-ui_normal" w:cs="Arial"/>
+                <w:noProof/>
+              </w:rPr>
+              <w:t>Flux multiples</w:t>
+            </w:r>
+            <w:r>
+              <w:rPr>
+                <w:noProof/>
+                <w:webHidden/>
+              </w:rPr>
+              <w:tab/>
+            </w:r>
+            <w:r>
+              <w:rPr>
+                <w:noProof/>
+                <w:webHidden/>
+              </w:rPr>
+              <w:fldChar w:fldCharType="begin"/>
+            </w:r>
+            <w:r>
+              <w:rPr>
+                <w:noProof/>
+                <w:webHidden/>
+              </w:rPr>
+              <w:instrText xml:space="preserve"> PAGEREF _Toc497662530 \h </w:instrText>
+            </w:r>
+            <w:r>
+              <w:rPr>
+                <w:noProof/>
+                <w:webHidden/>
+              </w:rPr>
+            </w:r>
+            <w:r>
+              <w:rPr>
+                <w:noProof/>
+                <w:webHidden/>
+              </w:rPr>
+              <w:fldChar w:fldCharType="separate"/>
+            </w:r>
+            <w:r>
+              <w:rPr>
+                <w:noProof/>
+                <w:webHidden/>
+              </w:rPr>
+              <w:t>8</w:t>
+            </w:r>
+            <w:r>
+              <w:rPr>
+                <w:noProof/>
+                <w:webHidden/>
+              </w:rPr>
+              <w:fldChar w:fldCharType="end"/>
+            </w:r>
+          </w:hyperlink>
+        </w:p>
+        <w:p>
+          <w:pPr>
+            <w:pStyle w:val="TM3"/>
+            <w:tabs>
+              <w:tab w:val="right" w:leader="dot" w:pos="9062"/>
+            </w:tabs>
+            <w:rPr>
+              <w:noProof/>
+            </w:rPr>
+          </w:pPr>
+          <w:hyperlink w:anchor="_Toc497662531" w:history="1">
+            <w:r>
+              <w:rPr>
+                <w:rStyle w:val="Lienhypertexte"/>
+                <w:noProof/>
+              </w:rPr>
+              <w:t>Déploiement</w:t>
+            </w:r>
+            <w:r>
+              <w:rPr>
+                <w:noProof/>
+                <w:webHidden/>
+              </w:rPr>
+              <w:tab/>
+            </w:r>
+            <w:r>
+              <w:rPr>
+                <w:noProof/>
+                <w:webHidden/>
+              </w:rPr>
+              <w:fldChar w:fldCharType="begin"/>
+            </w:r>
+            <w:r>
+              <w:rPr>
+                <w:noProof/>
+                <w:webHidden/>
+              </w:rPr>
+              <w:instrText xml:space="preserve"> PAGEREF _Toc497662531 \h </w:instrText>
+            </w:r>
+            <w:r>
+              <w:rPr>
+                <w:noProof/>
+                <w:webHidden/>
+              </w:rPr>
+            </w:r>
+            <w:r>
+              <w:rPr>
+                <w:noProof/>
+                <w:webHidden/>
+              </w:rPr>
+              <w:fldChar w:fldCharType="separate"/>
+            </w:r>
+            <w:r>
+              <w:rPr>
+                <w:noProof/>
+                <w:webHidden/>
+              </w:rPr>
+              <w:t>9</w:t>
             </w:r>
             <w:r>
               <w:rPr>
@@ -683,7 +1434,7 @@
               <w:noProof/>
             </w:rPr>
           </w:pPr>
-          <w:hyperlink w:anchor="_Toc496250744" w:history="1">
+          <w:hyperlink w:anchor="_Toc497662532" w:history="1">
             <w:r>
               <w:rPr>
                 <w:rStyle w:val="Lienhypertexte"/>
@@ -710,7 +1461,7 @@
                 <w:noProof/>
                 <w:webHidden/>
               </w:rPr>
-              <w:instrText xml:space="preserve"> PAGEREF _Toc496250744 \h </w:instrText>
+              <w:instrText xml:space="preserve"> PAGEREF _Toc497662532 \h </w:instrText>
             </w:r>
             <w:r>
               <w:rPr>
@@ -730,7 +1481,7 @@
                 <w:noProof/>
                 <w:webHidden/>
               </w:rPr>
-              <w:t>7</w:t>
+              <w:t>11</w:t>
             </w:r>
             <w:r>
               <w:rPr>
@@ -748,7 +1499,7 @@
               <w:noProof/>
             </w:rPr>
           </w:pPr>
-          <w:hyperlink w:anchor="_Toc496250745" w:history="1">
+          <w:hyperlink w:anchor="_Toc497662533" w:history="1">
             <w:r>
               <w:rPr>
                 <w:rStyle w:val="Lienhypertexte"/>
@@ -775,7 +1526,7 @@
                 <w:noProof/>
                 <w:webHidden/>
               </w:rPr>
-              <w:instrText xml:space="preserve"> PAGEREF _Toc496250745 \h </w:instrText>
+              <w:instrText xml:space="preserve"> PAGEREF _Toc497662533 \h </w:instrText>
             </w:r>
             <w:r>
               <w:rPr>
@@ -795,7 +1546,279 @@
                 <w:noProof/>
                 <w:webHidden/>
               </w:rPr>
-              <w:t>8</w:t>
+              <w:t>12</w:t>
+            </w:r>
+            <w:r>
+              <w:rPr>
+                <w:noProof/>
+                <w:webHidden/>
+              </w:rPr>
+              <w:fldChar w:fldCharType="end"/>
+            </w:r>
+          </w:hyperlink>
+        </w:p>
+        <w:p>
+          <w:pPr>
+            <w:pStyle w:val="TM2"/>
+            <w:tabs>
+              <w:tab w:val="right" w:leader="dot" w:pos="9062"/>
+            </w:tabs>
+            <w:rPr>
+              <w:noProof/>
+            </w:rPr>
+          </w:pPr>
+          <w:hyperlink w:anchor="_Toc497662534" w:history="1">
+            <w:r>
+              <w:rPr>
+                <w:rStyle w:val="Lienhypertexte"/>
+                <w:noProof/>
+              </w:rPr>
+              <w:t>Choix de la gestion des versions</w:t>
+            </w:r>
+            <w:r>
+              <w:rPr>
+                <w:noProof/>
+                <w:webHidden/>
+              </w:rPr>
+              <w:tab/>
+            </w:r>
+            <w:r>
+              <w:rPr>
+                <w:noProof/>
+                <w:webHidden/>
+              </w:rPr>
+              <w:fldChar w:fldCharType="begin"/>
+            </w:r>
+            <w:r>
+              <w:rPr>
+                <w:noProof/>
+                <w:webHidden/>
+              </w:rPr>
+              <w:instrText xml:space="preserve"> PAGEREF _Toc497662534 \h </w:instrText>
+            </w:r>
+            <w:r>
+              <w:rPr>
+                <w:noProof/>
+                <w:webHidden/>
+              </w:rPr>
+            </w:r>
+            <w:r>
+              <w:rPr>
+                <w:noProof/>
+                <w:webHidden/>
+              </w:rPr>
+              <w:fldChar w:fldCharType="separate"/>
+            </w:r>
+            <w:r>
+              <w:rPr>
+                <w:noProof/>
+                <w:webHidden/>
+              </w:rPr>
+              <w:t>12</w:t>
+            </w:r>
+            <w:r>
+              <w:rPr>
+                <w:noProof/>
+                <w:webHidden/>
+              </w:rPr>
+              <w:fldChar w:fldCharType="end"/>
+            </w:r>
+          </w:hyperlink>
+        </w:p>
+        <w:p>
+          <w:pPr>
+            <w:pStyle w:val="TM3"/>
+            <w:tabs>
+              <w:tab w:val="right" w:leader="dot" w:pos="9062"/>
+            </w:tabs>
+            <w:rPr>
+              <w:noProof/>
+            </w:rPr>
+          </w:pPr>
+          <w:hyperlink w:anchor="_Toc497662535" w:history="1">
+            <w:r>
+              <w:rPr>
+                <w:rStyle w:val="Lienhypertexte"/>
+                <w:noProof/>
+              </w:rPr>
+              <w:t>Copie et renommage de répertoires</w:t>
+            </w:r>
+            <w:r>
+              <w:rPr>
+                <w:noProof/>
+                <w:webHidden/>
+              </w:rPr>
+              <w:tab/>
+            </w:r>
+            <w:r>
+              <w:rPr>
+                <w:noProof/>
+                <w:webHidden/>
+              </w:rPr>
+              <w:fldChar w:fldCharType="begin"/>
+            </w:r>
+            <w:r>
+              <w:rPr>
+                <w:noProof/>
+                <w:webHidden/>
+              </w:rPr>
+              <w:instrText xml:space="preserve"> PAGEREF _Toc497662535 \h </w:instrText>
+            </w:r>
+            <w:r>
+              <w:rPr>
+                <w:noProof/>
+                <w:webHidden/>
+              </w:rPr>
+            </w:r>
+            <w:r>
+              <w:rPr>
+                <w:noProof/>
+                <w:webHidden/>
+              </w:rPr>
+              <w:fldChar w:fldCharType="separate"/>
+            </w:r>
+            <w:r>
+              <w:rPr>
+                <w:noProof/>
+                <w:webHidden/>
+              </w:rPr>
+              <w:t>12</w:t>
+            </w:r>
+            <w:r>
+              <w:rPr>
+                <w:noProof/>
+                <w:webHidden/>
+              </w:rPr>
+              <w:fldChar w:fldCharType="end"/>
+            </w:r>
+          </w:hyperlink>
+        </w:p>
+        <w:p>
+          <w:pPr>
+            <w:pStyle w:val="TM3"/>
+            <w:tabs>
+              <w:tab w:val="right" w:leader="dot" w:pos="9062"/>
+            </w:tabs>
+            <w:rPr>
+              <w:noProof/>
+            </w:rPr>
+          </w:pPr>
+          <w:hyperlink w:anchor="_Toc497662536" w:history="1">
+            <w:r>
+              <w:rPr>
+                <w:rStyle w:val="Lienhypertexte"/>
+                <w:noProof/>
+              </w:rPr>
+              <w:t>Utilitaire de gestion de code sources</w:t>
+            </w:r>
+            <w:r>
+              <w:rPr>
+                <w:noProof/>
+                <w:webHidden/>
+              </w:rPr>
+              <w:tab/>
+            </w:r>
+            <w:r>
+              <w:rPr>
+                <w:noProof/>
+                <w:webHidden/>
+              </w:rPr>
+              <w:fldChar w:fldCharType="begin"/>
+            </w:r>
+            <w:r>
+              <w:rPr>
+                <w:noProof/>
+                <w:webHidden/>
+              </w:rPr>
+              <w:instrText xml:space="preserve"> PAGEREF _Toc497662536 \h </w:instrText>
+            </w:r>
+            <w:r>
+              <w:rPr>
+                <w:noProof/>
+                <w:webHidden/>
+              </w:rPr>
+            </w:r>
+            <w:r>
+              <w:rPr>
+                <w:noProof/>
+                <w:webHidden/>
+              </w:rPr>
+              <w:fldChar w:fldCharType="separate"/>
+            </w:r>
+            <w:r>
+              <w:rPr>
+                <w:noProof/>
+                <w:webHidden/>
+              </w:rPr>
+              <w:t>12</w:t>
+            </w:r>
+            <w:r>
+              <w:rPr>
+                <w:noProof/>
+                <w:webHidden/>
+              </w:rPr>
+              <w:fldChar w:fldCharType="end"/>
+            </w:r>
+          </w:hyperlink>
+        </w:p>
+        <w:p>
+          <w:pPr>
+            <w:pStyle w:val="TM2"/>
+            <w:tabs>
+              <w:tab w:val="right" w:leader="dot" w:pos="9062"/>
+            </w:tabs>
+            <w:rPr>
+              <w:noProof/>
+            </w:rPr>
+          </w:pPr>
+          <w:hyperlink w:anchor="_Toc497662537" w:history="1">
+            <w:r>
+              <w:rPr>
+                <w:rStyle w:val="Lienhypertexte"/>
+                <w:noProof/>
+              </w:rPr>
+              <w:t>GitHub</w:t>
+            </w:r>
+            <w:r>
+              <w:rPr>
+                <w:noProof/>
+                <w:webHidden/>
+              </w:rPr>
+              <w:tab/>
+            </w:r>
+            <w:r>
+              <w:rPr>
+                <w:noProof/>
+                <w:webHidden/>
+              </w:rPr>
+              <w:fldChar w:fldCharType="begin"/>
+            </w:r>
+            <w:r>
+              <w:rPr>
+                <w:noProof/>
+                <w:webHidden/>
+              </w:rPr>
+              <w:instrText xml:space="preserve"> PAGEREF _Toc497662537 \h </w:instrText>
+            </w:r>
+            <w:r>
+              <w:rPr>
+                <w:noProof/>
+                <w:webHidden/>
+              </w:rPr>
+            </w:r>
+            <w:r>
+              <w:rPr>
+                <w:noProof/>
+                <w:webHidden/>
+              </w:rPr>
+              <w:fldChar w:fldCharType="separate"/>
+            </w:r>
+            <w:r>
+              <w:rPr>
+                <w:noProof/>
+                <w:webHidden/>
+              </w:rPr>
+              <w:t>13</w:t>
             </w:r>
             <w:r>
               <w:rPr>
@@ -813,7 +1836,7 @@
               <w:noProof/>
             </w:rPr>
           </w:pPr>
-          <w:hyperlink w:anchor="_Toc496250746" w:history="1">
+          <w:hyperlink w:anchor="_Toc497662538" w:history="1">
             <w:r>
               <w:rPr>
                 <w:rStyle w:val="Lienhypertexte"/>
@@ -840,7 +1863,7 @@
                 <w:noProof/>
                 <w:webHidden/>
               </w:rPr>
-              <w:instrText xml:space="preserve"> PAGEREF _Toc496250746 \h </w:instrText>
+              <w:instrText xml:space="preserve"> PAGEREF _Toc497662538 \h </w:instrText>
             </w:r>
             <w:r>
               <w:rPr>
@@ -860,7 +1883,7 @@
                 <w:noProof/>
                 <w:webHidden/>
               </w:rPr>
-              <w:t>9</w:t>
+              <w:t>16</w:t>
             </w:r>
             <w:r>
               <w:rPr>
@@ -885,18 +1908,23 @@
     <w:p>
       <w:pPr>
         <w:pStyle w:val="Titre1"/>
+        <w:jc w:val="both"/>
       </w:pPr>
       <w:r>
         <w:br w:type="page"/>
       </w:r>
-      <w:bookmarkStart w:id="0" w:name="_Toc496250740"/>
+      <w:bookmarkStart w:id="1" w:name="_Toc497662517"/>
       <w:r>
         <w:lastRenderedPageBreak/>
         <w:t>Le cahier des charges</w:t>
       </w:r>
-      <w:bookmarkEnd w:id="0"/>
-    </w:p>
-    <w:p/>
+      <w:bookmarkEnd w:id="1"/>
+    </w:p>
+    <w:p>
+      <w:pPr>
+        <w:jc w:val="both"/>
+      </w:pPr>
+    </w:p>
     <w:p>
       <w:pPr>
         <w:jc w:val="both"/>
@@ -1022,7 +2050,21 @@
           <w:sz w:val="24"/>
           <w:szCs w:val="24"/>
         </w:rPr>
-        <w:t xml:space="preserve"> et structurée comme telle sur le serveur. Le client aura une connexion web au serveur ù il faudra gérer la sécurité de la connexion.</w:t>
+        <w:t xml:space="preserve"> et structurée comme telle sur le serveur. Le client aura une connexion web au serveur </w:t>
+      </w:r>
+      <w:r>
+        <w:rPr>
+          <w:sz w:val="24"/>
+          <w:szCs w:val="24"/>
+        </w:rPr>
+        <w:t>o</w:t>
+      </w:r>
+      <w:r>
+        <w:rPr>
+          <w:sz w:val="24"/>
+          <w:szCs w:val="24"/>
+        </w:rPr>
+        <w:t>ù il faudra gérer la sécurité de la connexion.</w:t>
       </w:r>
     </w:p>
     <w:p>
@@ -1055,10 +2097,10 @@
           <w:szCs w:val="24"/>
         </w:rPr>
         <w:object w:dxaOrig="9422" w:dyaOrig="4200">
-          <v:shape id="_x0000_i1026" type="#_x0000_t75" style="width:291.75pt;height:129.75pt" o:ole="">
-            <v:imagedata r:id="rId9" o:title=""/>
+          <v:shape id="_x0000_i1025" type="#_x0000_t75" style="width:291.75pt;height:129.75pt" o:ole="">
+            <v:imagedata r:id="rId10" o:title=""/>
           </v:shape>
-          <o:OLEObject Type="Embed" ProgID="Visio.Drawing.11" ShapeID="_x0000_i1026" DrawAspect="Content" ObjectID="_1570874137" r:id="rId10"/>
+          <o:OLEObject Type="Embed" ProgID="Visio.Drawing.11" ShapeID="_x0000_i1025" DrawAspect="Content" ObjectID="_1571404364" r:id="rId11"/>
         </w:object>
       </w:r>
     </w:p>
@@ -1300,9 +2342,14 @@
         <w:t xml:space="preserve"> des bobines d’acier et de suivre leurs manutentions dans les halles du site.</w:t>
       </w:r>
     </w:p>
-    <w:p/>
-    <w:p>
-      <w:pPr>
+    <w:p>
+      <w:pPr>
+        <w:jc w:val="both"/>
+      </w:pPr>
+    </w:p>
+    <w:p>
+      <w:pPr>
+        <w:jc w:val="both"/>
         <w:rPr>
           <w:rFonts w:asciiTheme="majorHAnsi" w:eastAsiaTheme="majorEastAsia" w:hAnsiTheme="majorHAnsi" w:cstheme="majorBidi"/>
           <w:bCs/>
@@ -1323,15 +2370,32 @@
     <w:p>
       <w:pPr>
         <w:pStyle w:val="Titre1"/>
-      </w:pPr>
-      <w:bookmarkStart w:id="1" w:name="_Toc496250741"/>
+        <w:jc w:val="both"/>
+      </w:pPr>
+      <w:bookmarkStart w:id="2" w:name="_Toc497662518"/>
       <w:r>
         <w:lastRenderedPageBreak/>
         <w:t>Fonctionnalités</w:t>
       </w:r>
-      <w:bookmarkEnd w:id="1"/>
-    </w:p>
-    <w:p/>
+      <w:bookmarkEnd w:id="2"/>
+    </w:p>
+    <w:p>
+      <w:pPr>
+        <w:jc w:val="both"/>
+      </w:pPr>
+    </w:p>
+    <w:p>
+      <w:pPr>
+        <w:pStyle w:val="Titre2"/>
+      </w:pPr>
+      <w:bookmarkStart w:id="3" w:name="_Toc497662519"/>
+      <w:proofErr w:type="gramStart"/>
+      <w:r>
+        <w:t>introduction</w:t>
+      </w:r>
+      <w:bookmarkEnd w:id="3"/>
+      <w:proofErr w:type="gramEnd"/>
+    </w:p>
     <w:p>
       <w:pPr>
         <w:jc w:val="both"/>
@@ -1370,6 +2434,13 @@
         </w:rPr>
         <w:t xml:space="preserve"> de bobines à partir d’une interface et de rapports BI.</w:t>
       </w:r>
+      <w:r>
+        <w:rPr>
+          <w:sz w:val="24"/>
+          <w:szCs w:val="24"/>
+        </w:rPr>
+        <w:t xml:space="preserve"> L’application serveur permettra de consulter ces informations à partir de pages web.</w:t>
+      </w:r>
     </w:p>
     <w:p>
       <w:pPr>
@@ -1416,27 +2487,32 @@
           <w:sz w:val="24"/>
           <w:szCs w:val="24"/>
         </w:rPr>
-        <w:t xml:space="preserve">Une application mobile permettra de consulter également ces informations par </w:t>
-      </w:r>
-      <w:proofErr w:type="spellStart"/>
-      <w:r>
-        <w:rPr>
-          <w:sz w:val="24"/>
-          <w:szCs w:val="24"/>
-        </w:rPr>
-        <w:t>smartphone</w:t>
-      </w:r>
-      <w:proofErr w:type="spellEnd"/>
-      <w:r>
-        <w:rPr>
-          <w:sz w:val="24"/>
-          <w:szCs w:val="24"/>
-        </w:rPr>
-        <w:t xml:space="preserve"> afin de pouvoir faire une vérification des produits directement dans les halles.</w:t>
-      </w:r>
-    </w:p>
-    <w:p>
-      <w:pPr>
+        <w:t>Une application mobile permettra de consulter également ces informations par smartphone afin de pouvoir faire une vérification des produits directement dans les halles.</w:t>
+      </w:r>
+    </w:p>
+    <w:p>
+      <w:pPr>
+        <w:jc w:val="both"/>
+        <w:rPr>
+          <w:b/>
+          <w:sz w:val="24"/>
+          <w:szCs w:val="24"/>
+        </w:rPr>
+      </w:pPr>
+    </w:p>
+    <w:p>
+      <w:pPr>
+        <w:pStyle w:val="Titre2"/>
+      </w:pPr>
+      <w:bookmarkStart w:id="4" w:name="_Toc497662520"/>
+      <w:r>
+        <w:t>Les différents IHM</w:t>
+      </w:r>
+      <w:bookmarkEnd w:id="4"/>
+    </w:p>
+    <w:p>
+      <w:pPr>
+        <w:jc w:val="both"/>
         <w:rPr>
           <w:rFonts w:asciiTheme="majorHAnsi" w:eastAsiaTheme="majorEastAsia" w:hAnsiTheme="majorHAnsi" w:cstheme="majorBidi"/>
           <w:bCs/>
@@ -1457,17 +2533,178 @@
     <w:p>
       <w:pPr>
         <w:pStyle w:val="Titre1"/>
-      </w:pPr>
-      <w:bookmarkStart w:id="2" w:name="_Toc496250742"/>
+        <w:jc w:val="both"/>
+      </w:pPr>
+      <w:bookmarkStart w:id="5" w:name="_Toc497662521"/>
       <w:r>
         <w:lastRenderedPageBreak/>
         <w:t>Architecture du logiciel</w:t>
       </w:r>
-      <w:bookmarkEnd w:id="2"/>
+      <w:bookmarkEnd w:id="5"/>
+    </w:p>
+    <w:p>
+      <w:pPr>
+        <w:jc w:val="both"/>
+      </w:pPr>
+    </w:p>
+    <w:p>
+      <w:pPr>
+        <w:pStyle w:val="Titre2"/>
+      </w:pPr>
+      <w:bookmarkStart w:id="6" w:name="_Toc497662522"/>
+      <w:r>
+        <w:t>Introduction</w:t>
+      </w:r>
+      <w:bookmarkEnd w:id="6"/>
     </w:p>
     <w:p/>
     <w:p>
       <w:pPr>
+        <w:jc w:val="both"/>
+      </w:pPr>
+      <w:r>
+        <w:t>L’application information de consultation de produits utilise les éléments suivants pour son architecture logicielle :</w:t>
+      </w:r>
+    </w:p>
+    <w:p>
+      <w:pPr>
+        <w:pStyle w:val="Paragraphedeliste"/>
+        <w:numPr>
+          <w:ilvl w:val="0"/>
+          <w:numId w:val="17"/>
+        </w:numPr>
+        <w:jc w:val="both"/>
+      </w:pPr>
+      <w:r>
+        <w:t>Visual Studio 2013 (VS2013) sera la plateforme de développement aussi bien pour l’application serveur, que pour la base de données. Les développements informatiques seront en C# et ASP.Net. Les déploiements logiciels se feront directement à partir de VS2013.</w:t>
+      </w:r>
+    </w:p>
+    <w:p>
+      <w:pPr>
+        <w:pStyle w:val="Paragraphedeliste"/>
+        <w:numPr>
+          <w:ilvl w:val="0"/>
+          <w:numId w:val="17"/>
+        </w:numPr>
+        <w:jc w:val="both"/>
+      </w:pPr>
+      <w:r>
+        <w:t>Le serveur web sera hébergé sur un PC bureautique dans notre cas.</w:t>
+      </w:r>
+    </w:p>
+    <w:p>
+      <w:pPr>
+        <w:pStyle w:val="Paragraphedeliste"/>
+        <w:numPr>
+          <w:ilvl w:val="0"/>
+          <w:numId w:val="17"/>
+        </w:numPr>
+        <w:jc w:val="both"/>
+      </w:pPr>
+      <w:r>
+        <w:t xml:space="preserve">La base de données mise en place sera une </w:t>
+      </w:r>
+      <w:proofErr w:type="spellStart"/>
+      <w:r>
+        <w:t>SqlServeur</w:t>
+      </w:r>
+      <w:proofErr w:type="spellEnd"/>
+      <w:r>
+        <w:t xml:space="preserve"> Express 2012.</w:t>
+      </w:r>
+    </w:p>
+    <w:p>
+      <w:pPr>
+        <w:jc w:val="both"/>
+      </w:pPr>
+    </w:p>
+    <w:p>
+      <w:pPr>
+        <w:pStyle w:val="Titre2"/>
+      </w:pPr>
+      <w:bookmarkStart w:id="7" w:name="_Toc497662523"/>
+      <w:r>
+        <w:t>Le serveur Web</w:t>
+      </w:r>
+      <w:bookmarkEnd w:id="7"/>
+    </w:p>
+    <w:p>
+      <w:pPr>
+        <w:jc w:val="both"/>
+      </w:pPr>
+    </w:p>
+    <w:p>
+      <w:pPr>
+        <w:jc w:val="both"/>
+      </w:pPr>
+      <w:r>
+        <w:t>Afin de pouvoir répondre au cahier des charge il m’a fallu créer un nouveau site web en utilisant IIS (</w:t>
+      </w:r>
+      <w:r>
+        <w:t>Internet Information Services) sur mon PC</w:t>
+      </w:r>
+      <w:r>
+        <w:rPr>
+          <w:b/>
+          <w:bCs/>
+        </w:rPr>
+        <w:t>.</w:t>
+      </w:r>
+      <w:r>
+        <w:t xml:space="preserve"> </w:t>
+      </w:r>
+      <w:r>
+        <w:t xml:space="preserve"> Une première pour moi car cela ne fait pas parti de la technologie que nous utilisons actuellement dans nos applications informatiques sur le site de </w:t>
+      </w:r>
+      <w:proofErr w:type="spellStart"/>
+      <w:r>
+        <w:t>ArcelorMittal</w:t>
+      </w:r>
+      <w:proofErr w:type="spellEnd"/>
+      <w:r>
+        <w:t xml:space="preserve"> de </w:t>
+      </w:r>
+      <w:proofErr w:type="spellStart"/>
+      <w:r>
+        <w:t>Mardyck</w:t>
+      </w:r>
+      <w:proofErr w:type="spellEnd"/>
+      <w:r>
+        <w:t>.</w:t>
+      </w:r>
+    </w:p>
+    <w:p>
+      <w:pPr>
+        <w:jc w:val="both"/>
+        <w:rPr>
+          <w:b/>
+          <w:sz w:val="24"/>
+          <w:szCs w:val="24"/>
+        </w:rPr>
+      </w:pPr>
+      <w:r>
+        <w:t>Pour après mettre documenté et effectué une série d’essais plus ou moins infructueux, j’ai créé le site web « </w:t>
+      </w:r>
+      <w:proofErr w:type="spellStart"/>
+      <w:r>
+        <w:t>projetbobines</w:t>
+      </w:r>
+      <w:proofErr w:type="spellEnd"/>
+      <w:r>
+        <w:t> » qui contient les applications « </w:t>
+      </w:r>
+      <w:proofErr w:type="spellStart"/>
+      <w:r>
+        <w:t>ProjetBobines</w:t>
+      </w:r>
+      <w:proofErr w:type="spellEnd"/>
+      <w:r>
+        <w:t> » et «Consultations ».</w:t>
+      </w:r>
+    </w:p>
+    <w:p>
+      <w:pPr>
+        <w:jc w:val="center"/>
         <w:rPr>
           <w:rFonts w:asciiTheme="majorHAnsi" w:eastAsiaTheme="majorEastAsia" w:hAnsiTheme="majorHAnsi" w:cstheme="majorBidi"/>
           <w:bCs/>
@@ -1478,29 +2715,393 @@
       </w:pPr>
       <w:r>
         <w:rPr>
+          <w:rFonts w:asciiTheme="majorHAnsi" w:eastAsiaTheme="majorEastAsia" w:hAnsiTheme="majorHAnsi" w:cstheme="majorBidi"/>
+          <w:bCs/>
+          <w:noProof/>
+          <w:color w:val="365F91" w:themeColor="accent1" w:themeShade="BF"/>
+          <w:sz w:val="24"/>
+          <w:szCs w:val="24"/>
+        </w:rPr>
+        <w:drawing>
+          <wp:inline distT="0" distB="0" distL="0" distR="0">
+            <wp:extent cx="4972050" cy="2741213"/>
+            <wp:effectExtent l="0" t="0" r="0" b="0"/>
+            <wp:docPr id="13" name="Image 13"/>
+            <wp:cNvGraphicFramePr>
+              <a:graphicFrameLocks xmlns:a="http://schemas.openxmlformats.org/drawingml/2006/main" noChangeAspect="1"/>
+            </wp:cNvGraphicFramePr>
+            <a:graphic xmlns:a="http://schemas.openxmlformats.org/drawingml/2006/main">
+              <a:graphicData uri="http://schemas.openxmlformats.org/drawingml/2006/picture">
+                <pic:pic xmlns:pic="http://schemas.openxmlformats.org/drawingml/2006/picture">
+                  <pic:nvPicPr>
+                    <pic:cNvPr id="0" name="Picture 15"/>
+                    <pic:cNvPicPr>
+                      <a:picLocks noChangeAspect="1" noChangeArrowheads="1"/>
+                    </pic:cNvPicPr>
+                  </pic:nvPicPr>
+                  <pic:blipFill>
+                    <a:blip r:embed="rId12" cstate="print">
+                      <a:extLst>
+                        <a:ext uri="{28A0092B-C50C-407E-A947-70E740481C1C}">
+                          <a14:useLocalDpi xmlns:a14="http://schemas.microsoft.com/office/drawing/2010/main" val="0"/>
+                        </a:ext>
+                      </a:extLst>
+                    </a:blip>
+                    <a:srcRect/>
+                    <a:stretch>
+                      <a:fillRect/>
+                    </a:stretch>
+                  </pic:blipFill>
+                  <pic:spPr bwMode="auto">
+                    <a:xfrm>
+                      <a:off x="0" y="0"/>
+                      <a:ext cx="4972050" cy="2741213"/>
+                    </a:xfrm>
+                    <a:prstGeom prst="rect">
+                      <a:avLst/>
+                    </a:prstGeom>
+                    <a:noFill/>
+                    <a:ln>
+                      <a:noFill/>
+                    </a:ln>
+                  </pic:spPr>
+                </pic:pic>
+              </a:graphicData>
+            </a:graphic>
+          </wp:inline>
+        </w:drawing>
+      </w:r>
+    </w:p>
+    <w:p>
+      <w:pPr>
+        <w:jc w:val="both"/>
+      </w:pPr>
+      <w:r>
+        <w:t xml:space="preserve">Lors de mes différents essais, j’ai été confronté à des problèmes liés au </w:t>
+      </w:r>
+      <w:proofErr w:type="spellStart"/>
+      <w:r>
+        <w:t>déploiment</w:t>
+      </w:r>
+      <w:proofErr w:type="spellEnd"/>
+      <w:r>
+        <w:t xml:space="preserve"> de mon application C# vers le service IIS.</w:t>
+      </w:r>
+    </w:p>
+    <w:p>
+      <w:pPr>
+        <w:pStyle w:val="Paragraphedeliste"/>
+        <w:numPr>
+          <w:ilvl w:val="0"/>
+          <w:numId w:val="17"/>
+        </w:numPr>
+        <w:jc w:val="both"/>
+      </w:pPr>
+      <w:r>
+        <w:lastRenderedPageBreak/>
+        <w:t>L</w:t>
+      </w:r>
+      <w:r>
+        <w:t xml:space="preserve">’application développée en C# utilisait le Framework 4.5 alors que  </w:t>
+      </w:r>
+      <w:r>
+        <w:t>le site web et le projet d’application pointé sur le Framework 2.0 nativement. J’ai donc dû modifier ces paramètres dans IIS.</w:t>
+      </w:r>
+    </w:p>
+    <w:p>
+      <w:pPr>
+        <w:pStyle w:val="Paragraphedeliste"/>
+        <w:numPr>
+          <w:ilvl w:val="0"/>
+          <w:numId w:val="17"/>
+        </w:numPr>
+        <w:jc w:val="both"/>
+      </w:pPr>
+      <w:r>
+        <w:t>La version de ASP n’était pas la bonne (</w:t>
+      </w:r>
+      <w:r>
+        <w:rPr>
+          <w:i/>
+        </w:rPr>
+        <w:t xml:space="preserve">erreur : </w:t>
+      </w:r>
+      <w:r>
+        <w:rPr>
+          <w:i/>
+        </w:rPr>
+        <w:t xml:space="preserve">HTTP </w:t>
+      </w:r>
+      <w:proofErr w:type="spellStart"/>
+      <w:r>
+        <w:rPr>
+          <w:i/>
+        </w:rPr>
+        <w:t>Error</w:t>
+      </w:r>
+      <w:proofErr w:type="spellEnd"/>
+      <w:r>
+        <w:rPr>
+          <w:i/>
+        </w:rPr>
+        <w:t xml:space="preserve"> 500.21 - </w:t>
+      </w:r>
+      <w:proofErr w:type="spellStart"/>
+      <w:r>
+        <w:rPr>
+          <w:i/>
+        </w:rPr>
+        <w:t>Internal</w:t>
+      </w:r>
+      <w:proofErr w:type="spellEnd"/>
+      <w:r>
+        <w:rPr>
+          <w:i/>
+        </w:rPr>
+        <w:t xml:space="preserve"> Server </w:t>
+      </w:r>
+      <w:proofErr w:type="spellStart"/>
+      <w:r>
+        <w:rPr>
+          <w:i/>
+        </w:rPr>
+        <w:t>Error</w:t>
+      </w:r>
+      <w:proofErr w:type="spellEnd"/>
+      <w:r>
+        <w:rPr>
+          <w:i/>
+        </w:rPr>
+        <w:t xml:space="preserve"> Handler "</w:t>
+      </w:r>
+      <w:proofErr w:type="spellStart"/>
+      <w:r>
+        <w:rPr>
+          <w:i/>
+        </w:rPr>
+        <w:t>ScriptHandlerFactory</w:t>
+      </w:r>
+      <w:proofErr w:type="spellEnd"/>
+      <w:r>
+        <w:rPr>
+          <w:i/>
+        </w:rPr>
+        <w:t xml:space="preserve">" has a </w:t>
+      </w:r>
+      <w:proofErr w:type="spellStart"/>
+      <w:r>
+        <w:rPr>
+          <w:i/>
+        </w:rPr>
+        <w:t>bad</w:t>
+      </w:r>
+      <w:proofErr w:type="spellEnd"/>
+      <w:r>
+        <w:rPr>
+          <w:i/>
+        </w:rPr>
+        <w:t xml:space="preserve"> module "</w:t>
+      </w:r>
+      <w:proofErr w:type="spellStart"/>
+      <w:r>
+        <w:rPr>
+          <w:i/>
+        </w:rPr>
+        <w:t>ManagedPipelineHandler</w:t>
+      </w:r>
+      <w:proofErr w:type="spellEnd"/>
+      <w:r>
+        <w:rPr>
+          <w:i/>
+        </w:rPr>
+        <w:t xml:space="preserve">" in </w:t>
+      </w:r>
+      <w:proofErr w:type="spellStart"/>
+      <w:r>
+        <w:rPr>
+          <w:i/>
+        </w:rPr>
+        <w:t>its</w:t>
+      </w:r>
+      <w:proofErr w:type="spellEnd"/>
+      <w:r>
+        <w:rPr>
+          <w:i/>
+        </w:rPr>
+        <w:t xml:space="preserve"> module </w:t>
+      </w:r>
+      <w:proofErr w:type="spellStart"/>
+      <w:r>
+        <w:rPr>
+          <w:i/>
+        </w:rPr>
+        <w:t>list</w:t>
+      </w:r>
+      <w:proofErr w:type="spellEnd"/>
+      <w:proofErr w:type="gramStart"/>
+      <w:r>
+        <w:t xml:space="preserve">) </w:t>
+      </w:r>
+      <w:r>
+        <w:t>,</w:t>
+      </w:r>
+      <w:proofErr w:type="gramEnd"/>
+      <w:r>
+        <w:t xml:space="preserve"> j’ai dû mettre la version de ASP en téléchargement la version ASP.NET v4.</w:t>
+      </w:r>
+    </w:p>
+    <w:p>
+      <w:pPr>
+        <w:pStyle w:val="Paragraphedeliste"/>
+        <w:numPr>
+          <w:ilvl w:val="0"/>
+          <w:numId w:val="17"/>
+        </w:numPr>
+        <w:jc w:val="both"/>
+      </w:pPr>
+      <w:r>
+        <w:t xml:space="preserve">Une fois ces points réglés, je ne pouvais toujours pas déployer mon application C# de VS2013 vers IIS. Ceci aussi bien en utilisant l’option de publication que l’importation d’un package de </w:t>
+      </w:r>
+      <w:proofErr w:type="spellStart"/>
+      <w:r>
+        <w:t>deploiement</w:t>
+      </w:r>
+      <w:proofErr w:type="spellEnd"/>
+      <w:r>
+        <w:t xml:space="preserve"> (</w:t>
+      </w:r>
+      <w:r>
+        <w:rPr>
+          <w:i/>
+        </w:rPr>
+        <w:t xml:space="preserve">erreur : </w:t>
+      </w:r>
+      <w:r>
+        <w:rPr>
+          <w:i/>
+        </w:rPr>
+        <w:t xml:space="preserve">No option to Import site package </w:t>
+      </w:r>
+      <w:proofErr w:type="spellStart"/>
+      <w:r>
+        <w:rPr>
+          <w:i/>
+        </w:rPr>
+        <w:t>using</w:t>
+      </w:r>
+      <w:proofErr w:type="spellEnd"/>
+      <w:r>
+        <w:rPr>
+          <w:i/>
+        </w:rPr>
+        <w:t xml:space="preserve"> IIS 6.1 &amp; web </w:t>
+      </w:r>
+      <w:proofErr w:type="spellStart"/>
+      <w:r>
+        <w:rPr>
+          <w:i/>
+        </w:rPr>
+        <w:t>deploy</w:t>
+      </w:r>
+      <w:proofErr w:type="spellEnd"/>
+      <w:r>
+        <w:rPr>
+          <w:i/>
+        </w:rPr>
+        <w:t xml:space="preserve"> 3.5</w:t>
+      </w:r>
+      <w:r>
+        <w:t xml:space="preserve">). Pour cela j’ai dû mettre à jour la version </w:t>
+      </w:r>
+      <w:r>
+        <w:t xml:space="preserve">web </w:t>
+      </w:r>
+      <w:proofErr w:type="spellStart"/>
+      <w:r>
+        <w:t>deploy</w:t>
+      </w:r>
+      <w:proofErr w:type="spellEnd"/>
+      <w:r>
+        <w:t xml:space="preserve"> 3.5</w:t>
+      </w:r>
+      <w:r>
+        <w:t>.</w:t>
+      </w:r>
+    </w:p>
+    <w:p>
+      <w:pPr>
+        <w:jc w:val="both"/>
+        <w:rPr>
+          <w:rFonts w:asciiTheme="majorHAnsi" w:eastAsiaTheme="majorEastAsia" w:hAnsiTheme="majorHAnsi" w:cstheme="majorBidi"/>
+          <w:bCs/>
+          <w:color w:val="365F91" w:themeColor="accent1" w:themeShade="BF"/>
+          <w:sz w:val="24"/>
+          <w:szCs w:val="24"/>
+        </w:rPr>
+      </w:pPr>
+    </w:p>
+    <w:p>
+      <w:pPr>
+        <w:jc w:val="center"/>
+        <w:rPr>
+          <w:rFonts w:asciiTheme="majorHAnsi" w:eastAsiaTheme="majorEastAsia" w:hAnsiTheme="majorHAnsi" w:cstheme="majorBidi"/>
+          <w:bCs/>
+          <w:color w:val="365F91" w:themeColor="accent1" w:themeShade="BF"/>
+          <w:sz w:val="24"/>
+          <w:szCs w:val="24"/>
+        </w:rPr>
+      </w:pPr>
+    </w:p>
+    <w:p>
+      <w:pPr>
+        <w:jc w:val="center"/>
+        <w:rPr>
+          <w:rFonts w:asciiTheme="majorHAnsi" w:eastAsiaTheme="majorEastAsia" w:hAnsiTheme="majorHAnsi" w:cstheme="majorBidi"/>
+          <w:bCs/>
+          <w:color w:val="365F91" w:themeColor="accent1" w:themeShade="BF"/>
+          <w:sz w:val="24"/>
+          <w:szCs w:val="24"/>
+        </w:rPr>
+      </w:pPr>
+    </w:p>
+    <w:p>
+      <w:pPr>
+        <w:rPr>
+          <w:rFonts w:asciiTheme="majorHAnsi" w:eastAsiaTheme="majorEastAsia" w:hAnsiTheme="majorHAnsi" w:cstheme="majorBidi"/>
           <w:b/>
-          <w:sz w:val="24"/>
-          <w:szCs w:val="24"/>
-        </w:rPr>
+          <w:bCs/>
+          <w:color w:val="365F91" w:themeColor="accent1" w:themeShade="BF"/>
+          <w:sz w:val="28"/>
+          <w:szCs w:val="28"/>
+        </w:rPr>
+      </w:pPr>
+      <w:r>
         <w:br w:type="page"/>
       </w:r>
     </w:p>
     <w:p>
       <w:pPr>
         <w:pStyle w:val="Titre1"/>
-      </w:pPr>
-      <w:bookmarkStart w:id="3" w:name="_Toc496250743"/>
+        <w:jc w:val="both"/>
+      </w:pPr>
+      <w:bookmarkStart w:id="8" w:name="_Toc497662524"/>
       <w:r>
         <w:lastRenderedPageBreak/>
         <w:t>Architecture de la base de données</w:t>
       </w:r>
-      <w:bookmarkEnd w:id="3"/>
-    </w:p>
-    <w:p/>
+      <w:bookmarkEnd w:id="8"/>
+    </w:p>
+    <w:p>
+      <w:pPr>
+        <w:jc w:val="both"/>
+      </w:pPr>
+    </w:p>
     <w:p>
       <w:pPr>
         <w:pStyle w:val="Titre2"/>
-      </w:pPr>
+        <w:jc w:val="both"/>
+      </w:pPr>
+      <w:bookmarkStart w:id="9" w:name="_Toc497662525"/>
       <w:r>
         <w:t xml:space="preserve">Introduction aux Data </w:t>
       </w:r>
@@ -1508,6 +3109,7 @@
       <w:r>
         <w:t>WareHouse</w:t>
       </w:r>
+      <w:bookmarkEnd w:id="9"/>
       <w:proofErr w:type="spellEnd"/>
     </w:p>
     <w:p>
@@ -1774,22 +3376,32 @@
     <w:p>
       <w:pPr>
         <w:pStyle w:val="Titre2"/>
+        <w:jc w:val="both"/>
       </w:pPr>
     </w:p>
     <w:p>
       <w:pPr>
         <w:pStyle w:val="Titre2"/>
-      </w:pPr>
+        <w:jc w:val="both"/>
+      </w:pPr>
+      <w:bookmarkStart w:id="10" w:name="_Toc497662526"/>
       <w:r>
         <w:t>Choix du schéma</w:t>
       </w:r>
-    </w:p>
-    <w:p>
+      <w:bookmarkEnd w:id="10"/>
+    </w:p>
+    <w:p>
+      <w:pPr>
+        <w:jc w:val="both"/>
+      </w:pPr>
       <w:r>
         <w:t>Dans notre cas, le choix a été fait pour avoir un schéma en étoile.</w:t>
       </w:r>
     </w:p>
     <w:p>
+      <w:pPr>
+        <w:jc w:val="both"/>
+      </w:pPr>
       <w:r>
         <w:t>Une table de réf</w:t>
       </w:r>
@@ -1797,21 +3409,26 @@
     <w:p>
       <w:pPr>
         <w:pStyle w:val="Titre2"/>
+        <w:jc w:val="both"/>
       </w:pPr>
     </w:p>
     <w:p>
       <w:pPr>
         <w:pStyle w:val="Titre2"/>
-      </w:pPr>
+        <w:jc w:val="both"/>
+      </w:pPr>
+      <w:bookmarkStart w:id="11" w:name="_Toc497662527"/>
       <w:r>
         <w:t>Configuration du serveur</w:t>
       </w:r>
       <w:r>
         <w:t xml:space="preserve"> de base de données</w:t>
       </w:r>
-    </w:p>
-    <w:p>
-      <w:pPr>
+      <w:bookmarkEnd w:id="11"/>
+    </w:p>
+    <w:p>
+      <w:pPr>
+        <w:jc w:val="both"/>
         <w:rPr>
           <w:sz w:val="24"/>
           <w:szCs w:val="24"/>
@@ -1892,12 +3509,15 @@
     <w:p>
       <w:pPr>
         <w:pStyle w:val="Titre2"/>
+        <w:jc w:val="both"/>
       </w:pPr>
     </w:p>
     <w:p>
       <w:pPr>
         <w:pStyle w:val="Titre2"/>
-      </w:pPr>
+        <w:jc w:val="both"/>
+      </w:pPr>
+      <w:bookmarkStart w:id="12" w:name="_Toc497662528"/>
       <w:r>
         <w:t xml:space="preserve">Alimentation du </w:t>
       </w:r>
@@ -1909,25 +3529,31 @@
       <w:r>
         <w:t xml:space="preserve"> house</w:t>
       </w:r>
+      <w:bookmarkEnd w:id="12"/>
     </w:p>
     <w:p>
       <w:pPr>
         <w:pStyle w:val="Titre3"/>
-      </w:pPr>
+        <w:jc w:val="both"/>
+      </w:pPr>
+      <w:bookmarkStart w:id="13" w:name="_Toc497662529"/>
       <w:r>
         <w:t>Configuration de l’ETL</w:t>
       </w:r>
-    </w:p>
-    <w:p>
-      <w:pPr>
-        <w:rPr>
-          <w:sz w:val="24"/>
-          <w:szCs w:val="24"/>
-        </w:rPr>
-      </w:pPr>
-    </w:p>
-    <w:p>
-      <w:pPr>
+      <w:bookmarkEnd w:id="13"/>
+    </w:p>
+    <w:p>
+      <w:pPr>
+        <w:jc w:val="both"/>
+        <w:rPr>
+          <w:sz w:val="24"/>
+          <w:szCs w:val="24"/>
+        </w:rPr>
+      </w:pPr>
+    </w:p>
+    <w:p>
+      <w:pPr>
+        <w:jc w:val="both"/>
         <w:rPr>
           <w:sz w:val="24"/>
           <w:szCs w:val="24"/>
@@ -2016,6 +3642,7 @@
       <w:pPr>
         <w:pStyle w:val="NormalWeb"/>
         <w:spacing w:line="384" w:lineRule="auto"/>
+        <w:jc w:val="both"/>
         <w:rPr>
           <w:rFonts w:ascii="segoe-ui_normal" w:hAnsi="segoe-ui_normal" w:cs="Arial"/>
           <w:color w:val="222222"/>
@@ -2040,6 +3667,7 @@
           <w:rStyle w:val="sxs-lookup1"/>
           <w:rFonts w:ascii="segoe-ui_normal" w:hAnsi="segoe-ui_normal" w:cs="Arial"/>
           <w:color w:val="222222"/>
+          <w:specVanish w:val="0"/>
         </w:rPr>
         <w:t>The Data Flow task encapsulates the data flow engine that moves data between sources and destinations, and lets the user transform, clean, and modify data as it is moved.</w:t>
       </w:r>
@@ -2048,13 +3676,22 @@
           <w:rFonts w:ascii="segoe-ui_normal" w:hAnsi="segoe-ui_normal" w:cs="Arial"/>
           <w:color w:val="222222"/>
         </w:rPr>
-        <w:t xml:space="preserve"> L'ajout d'une tâche de flux de données à un flux de contrôle de package permet au package d'extraire, de transformer et de charger des données.</w:t>
+        <w:t xml:space="preserve"> L'ajout d'une tâche de flux de données à </w:t>
+      </w:r>
+      <w:r>
+        <w:rPr>
+          <w:rFonts w:ascii="segoe-ui_normal" w:hAnsi="segoe-ui_normal" w:cs="Arial"/>
+          <w:color w:val="222222"/>
+        </w:rPr>
+        <w:lastRenderedPageBreak/>
+        <w:t>un flux de contrôle de package permet au package d'extraire, de transformer et de charger des données.</w:t>
       </w:r>
       <w:r>
         <w:rPr>
           <w:rStyle w:val="sxs-lookup1"/>
           <w:rFonts w:ascii="segoe-ui_normal" w:hAnsi="segoe-ui_normal" w:cs="Arial"/>
           <w:color w:val="222222"/>
+          <w:specVanish w:val="0"/>
         </w:rPr>
         <w:t>Addition of a Data Flow task to a package control flow makes it possible for the package to extract, transform, and load data.</w:t>
       </w:r>
@@ -2070,6 +3707,7 @@
       <w:pPr>
         <w:pStyle w:val="NormalWeb"/>
         <w:spacing w:line="384" w:lineRule="auto"/>
+        <w:jc w:val="both"/>
         <w:rPr>
           <w:rFonts w:ascii="segoe-ui_normal" w:hAnsi="segoe-ui_normal" w:cs="Arial"/>
           <w:color w:val="222222"/>
@@ -2087,6 +3725,7 @@
           <w:rStyle w:val="sxs-lookup1"/>
           <w:rFonts w:ascii="segoe-ui_normal" w:hAnsi="segoe-ui_normal" w:cs="Arial"/>
           <w:color w:val="222222"/>
+          <w:specVanish w:val="0"/>
         </w:rPr>
         <w:t>A data flow consists of at least one data flow component, but it is typically a set of connected data flow components: sources that extract data; transformations that modify, route, or summarize data; and destinations that load data.</w:t>
       </w:r>
@@ -2102,6 +3741,7 @@
       <w:pPr>
         <w:pStyle w:val="NormalWeb"/>
         <w:spacing w:line="384" w:lineRule="auto"/>
+        <w:jc w:val="both"/>
         <w:rPr>
           <w:rFonts w:ascii="segoe-ui_normal" w:hAnsi="segoe-ui_normal" w:cs="Arial"/>
           <w:color w:val="222222"/>
@@ -2119,6 +3759,7 @@
           <w:rStyle w:val="sxs-lookup1"/>
           <w:rFonts w:ascii="segoe-ui_normal" w:hAnsi="segoe-ui_normal" w:cs="Arial"/>
           <w:color w:val="222222"/>
+          <w:specVanish w:val="0"/>
         </w:rPr>
         <w:t>At run time, the Data Flow task builds an execution plan from the data flow, and the data flow engine executes the plan.</w:t>
       </w:r>
@@ -2134,6 +3775,7 @@
           <w:rStyle w:val="sxs-lookup1"/>
           <w:rFonts w:ascii="segoe-ui_normal" w:hAnsi="segoe-ui_normal" w:cs="Arial"/>
           <w:color w:val="222222"/>
+          <w:specVanish w:val="0"/>
         </w:rPr>
         <w:t>You can create a Data Flow task that has no data flow, but the task executes only if it includes at least one data flow.</w:t>
       </w:r>
@@ -2149,6 +3791,7 @@
       <w:pPr>
         <w:pStyle w:val="NormalWeb"/>
         <w:spacing w:line="384" w:lineRule="auto"/>
+        <w:jc w:val="both"/>
         <w:rPr>
           <w:rFonts w:ascii="segoe-ui_normal" w:hAnsi="segoe-ui_normal" w:cs="Arial"/>
           <w:color w:val="222222"/>
@@ -2166,6 +3809,7 @@
           <w:rStyle w:val="sxs-lookup1"/>
           <w:rFonts w:ascii="segoe-ui_normal" w:hAnsi="segoe-ui_normal" w:cs="Arial"/>
           <w:color w:val="222222"/>
+          <w:specVanish w:val="0"/>
         </w:rPr>
         <w:t>SQL Server</w:t>
       </w:r>
@@ -2181,6 +3825,7 @@
           <w:rStyle w:val="sxs-lookup1"/>
           <w:rFonts w:ascii="segoe-ui_normal" w:hAnsi="segoe-ui_normal" w:cs="Arial"/>
           <w:color w:val="222222"/>
+          <w:specVanish w:val="0"/>
         </w:rPr>
         <w:t>To bulk insert data from text files into a SQL ServerSQL Server database, you can use the Bulk Insert task instead of a Data Flow task and a data flow.</w:t>
       </w:r>
@@ -2196,6 +3841,7 @@
           <w:rStyle w:val="sxs-lookup1"/>
           <w:rFonts w:ascii="segoe-ui_normal" w:hAnsi="segoe-ui_normal" w:cs="Arial"/>
           <w:color w:val="222222"/>
+          <w:specVanish w:val="0"/>
         </w:rPr>
         <w:t>However, the Bulk Insert task cannot transform data.</w:t>
       </w:r>
@@ -2206,7 +3852,7 @@
         </w:rPr>
         <w:t xml:space="preserve"> Pour plus d’informations, consultez </w:t>
       </w:r>
-      <w:hyperlink r:id="rId11" w:history="1">
+      <w:hyperlink r:id="rId13" w:history="1">
         <w:r>
           <w:rPr>
             <w:rStyle w:val="Lienhypertexte"/>
@@ -2227,10 +3873,11 @@
           <w:rStyle w:val="sxs-lookup1"/>
           <w:rFonts w:ascii="segoe-ui_normal" w:hAnsi="segoe-ui_normal" w:cs="Arial"/>
           <w:color w:val="222222"/>
+          <w:specVanish w:val="0"/>
         </w:rPr>
         <w:t xml:space="preserve">For more information, see </w:t>
       </w:r>
-      <w:hyperlink r:id="rId12" w:history="1">
+      <w:hyperlink r:id="rId14" w:history="1">
         <w:r>
           <w:rPr>
             <w:rStyle w:val="Lienhypertexte"/>
@@ -2245,6 +3892,7 @@
           <w:rStyle w:val="sxs-lookup1"/>
           <w:rFonts w:ascii="segoe-ui_normal" w:hAnsi="segoe-ui_normal" w:cs="Arial"/>
           <w:color w:val="222222"/>
+          <w:specVanish w:val="0"/>
         </w:rPr>
         <w:t>.</w:t>
       </w:r>
@@ -2259,11 +3907,13 @@
     <w:p>
       <w:pPr>
         <w:pStyle w:val="Titre2"/>
+        <w:jc w:val="both"/>
         <w:rPr>
           <w:rFonts w:ascii="segoe-ui_normal" w:hAnsi="segoe-ui_normal" w:cs="Arial"/>
           <w:color w:val="222222"/>
         </w:rPr>
       </w:pPr>
+      <w:bookmarkStart w:id="14" w:name="_Toc497662530"/>
       <w:r>
         <w:rPr>
           <w:rFonts w:ascii="segoe-ui_normal" w:hAnsi="segoe-ui_normal" w:cs="Arial"/>
@@ -2271,11 +3921,13 @@
         </w:rPr>
         <w:t>Flux multiples</w:t>
       </w:r>
+      <w:bookmarkEnd w:id="14"/>
       <w:r>
         <w:rPr>
           <w:rStyle w:val="sxs-lookup1"/>
           <w:rFonts w:ascii="segoe-ui_normal" w:hAnsi="segoe-ui_normal" w:cs="Arial"/>
           <w:color w:val="222222"/>
+          <w:specVanish w:val="0"/>
         </w:rPr>
         <w:t>Multiple Flows</w:t>
       </w:r>
@@ -2284,6 +3936,7 @@
       <w:pPr>
         <w:pStyle w:val="NormalWeb"/>
         <w:spacing w:line="384" w:lineRule="auto"/>
+        <w:jc w:val="both"/>
         <w:rPr>
           <w:rFonts w:ascii="segoe-ui_normal" w:hAnsi="segoe-ui_normal" w:cs="Arial"/>
           <w:color w:val="222222"/>
@@ -2301,6 +3954,7 @@
           <w:rStyle w:val="sxs-lookup1"/>
           <w:rFonts w:ascii="segoe-ui_normal" w:hAnsi="segoe-ui_normal" w:cs="Arial"/>
           <w:color w:val="222222"/>
+          <w:specVanish w:val="0"/>
         </w:rPr>
         <w:t>A Data Flow task can include multiple data flows.</w:t>
       </w:r>
@@ -2316,6 +3970,7 @@
           <w:rStyle w:val="sxs-lookup1"/>
           <w:rFonts w:ascii="segoe-ui_normal" w:hAnsi="segoe-ui_normal" w:cs="Arial"/>
           <w:color w:val="222222"/>
+          <w:specVanish w:val="0"/>
         </w:rPr>
         <w:t>If a task copies several sets of data, and if the order in which the data is copied is not significant, it can be more convenient to include multiple data flows in the Data Flow task.</w:t>
       </w:r>
@@ -2331,6 +3986,7 @@
           <w:rStyle w:val="sxs-lookup1"/>
           <w:rFonts w:ascii="segoe-ui_normal" w:hAnsi="segoe-ui_normal" w:cs="Arial"/>
           <w:color w:val="222222"/>
+          <w:specVanish w:val="0"/>
         </w:rPr>
         <w:t>For example, you might create five data flows, each copying data from a flat file into a different dimension table in a data warehouse star schema.</w:t>
       </w:r>
@@ -2346,6 +4002,7 @@
       <w:pPr>
         <w:pStyle w:val="NormalWeb"/>
         <w:spacing w:line="384" w:lineRule="auto"/>
+        <w:jc w:val="both"/>
         <w:rPr>
           <w:rFonts w:ascii="segoe-ui_normal" w:hAnsi="segoe-ui_normal" w:cs="Arial"/>
           <w:color w:val="222222"/>
@@ -2363,6 +4020,7 @@
           <w:rStyle w:val="sxs-lookup1"/>
           <w:rFonts w:ascii="segoe-ui_normal" w:hAnsi="segoe-ui_normal" w:cs="Arial"/>
           <w:color w:val="222222"/>
+          <w:specVanish w:val="0"/>
         </w:rPr>
         <w:t>However, the data flow engine determines order of execution when there are multiple data flows within one data flow task.</w:t>
       </w:r>
@@ -2378,6 +4036,7 @@
           <w:rStyle w:val="sxs-lookup1"/>
           <w:rFonts w:ascii="segoe-ui_normal" w:hAnsi="segoe-ui_normal" w:cs="Arial"/>
           <w:color w:val="222222"/>
+          <w:specVanish w:val="0"/>
         </w:rPr>
         <w:t>Therefore, when order is important, the package should use multiple Data Flow tasks, each task containing one data flow.</w:t>
       </w:r>
@@ -2393,6 +4052,7 @@
           <w:rStyle w:val="sxs-lookup1"/>
           <w:rFonts w:ascii="segoe-ui_normal" w:hAnsi="segoe-ui_normal" w:cs="Arial"/>
           <w:color w:val="222222"/>
+          <w:specVanish w:val="0"/>
         </w:rPr>
         <w:t>You can then apply precedence constraints to control the execution order of the tasks.</w:t>
       </w:r>
@@ -2408,6 +4068,7 @@
       <w:pPr>
         <w:pStyle w:val="NormalWeb"/>
         <w:spacing w:line="384" w:lineRule="auto"/>
+        <w:jc w:val="both"/>
         <w:rPr>
           <w:rFonts w:ascii="segoe-ui_normal" w:hAnsi="segoe-ui_normal" w:cs="Arial"/>
           <w:color w:val="222222"/>
@@ -2425,6 +4086,7 @@
           <w:rStyle w:val="sxs-lookup1"/>
           <w:rFonts w:ascii="segoe-ui_normal" w:hAnsi="segoe-ui_normal" w:cs="Arial"/>
           <w:color w:val="222222"/>
+          <w:specVanish w:val="0"/>
         </w:rPr>
         <w:t>The following diagram shows a Data Flow task that has multiple data flows.</w:t>
       </w:r>
@@ -2440,6 +4102,7 @@
       <w:pPr>
         <w:pStyle w:val="NormalWeb"/>
         <w:spacing w:line="384" w:lineRule="auto"/>
+        <w:jc w:val="both"/>
         <w:rPr>
           <w:rFonts w:ascii="segoe-ui_normal" w:hAnsi="segoe-ui_normal" w:cs="Arial"/>
           <w:color w:val="222222"/>
@@ -2451,8 +4114,9 @@
           <w:noProof/>
           <w:color w:val="222222"/>
         </w:rPr>
+        <w:lastRenderedPageBreak/>
         <w:drawing>
-          <wp:inline distT="0" distB="0" distL="0" distR="0">
+          <wp:inline distT="0" distB="0" distL="0" distR="0" wp14:anchorId="0B97BAB7" wp14:editId="56E2B09B">
             <wp:extent cx="2724150" cy="2038350"/>
             <wp:effectExtent l="19050" t="0" r="0" b="0"/>
             <wp:docPr id="3" name="Image 3" descr="Flux de données"/>
@@ -2469,7 +4133,7 @@
                     </pic:cNvPicPr>
                   </pic:nvPicPr>
                   <pic:blipFill>
-                    <a:blip r:embed="rId13" cstate="print"/>
+                    <a:blip r:embed="rId15" cstate="print"/>
                     <a:srcRect/>
                     <a:stretch>
                       <a:fillRect/>
@@ -2505,7 +4169,7 @@
           <w:color w:val="222222"/>
         </w:rPr>
         <w:drawing>
-          <wp:inline distT="0" distB="0" distL="0" distR="0">
+          <wp:inline distT="0" distB="0" distL="0" distR="0" wp14:anchorId="519E1801" wp14:editId="390BB535">
             <wp:extent cx="2724150" cy="2038350"/>
             <wp:effectExtent l="19050" t="0" r="0" b="0"/>
             <wp:docPr id="4" name="Image 4" descr="Data flows"/>
@@ -2522,7 +4186,7 @@
                     </pic:cNvPicPr>
                   </pic:nvPicPr>
                   <pic:blipFill>
-                    <a:blip r:embed="rId13" cstate="print"/>
+                    <a:blip r:embed="rId15" cstate="print"/>
                     <a:srcRect/>
                     <a:stretch>
                       <a:fillRect/>
@@ -2552,6 +4216,9 @@
       </w:r>
     </w:p>
     <w:p>
+      <w:pPr>
+        <w:jc w:val="both"/>
+      </w:pPr>
       <w:r>
         <w:t>« </w:t>
       </w:r>
@@ -2559,13 +4226,17 @@
     <w:p>
       <w:pPr>
         <w:pStyle w:val="Titre3"/>
-      </w:pPr>
+        <w:jc w:val="both"/>
+      </w:pPr>
+      <w:bookmarkStart w:id="15" w:name="_Toc497662531"/>
       <w:r>
         <w:t>Déploiement</w:t>
       </w:r>
-    </w:p>
-    <w:p>
-      <w:pPr>
+      <w:bookmarkEnd w:id="15"/>
+    </w:p>
+    <w:p>
+      <w:pPr>
+        <w:jc w:val="both"/>
         <w:rPr>
           <w:sz w:val="24"/>
           <w:szCs w:val="24"/>
@@ -2615,6 +4286,7 @@
       <w:pPr>
         <w:pStyle w:val="NormalWeb"/>
         <w:spacing w:line="384" w:lineRule="auto"/>
+        <w:jc w:val="both"/>
         <w:rPr>
           <w:rFonts w:asciiTheme="minorHAnsi" w:eastAsiaTheme="minorEastAsia" w:hAnsiTheme="minorHAnsi" w:cstheme="minorBidi"/>
         </w:rPr>
@@ -2637,13 +4309,27 @@
         <w:rPr>
           <w:rFonts w:asciiTheme="minorHAnsi" w:eastAsiaTheme="minorEastAsia" w:hAnsiTheme="minorHAnsi" w:cstheme="minorBidi"/>
         </w:rPr>
-        <w:t xml:space="preserve"> ServicesIntegration Services (SSIS) que vous avez déployés sur le serveur </w:t>
+        <w:t xml:space="preserve"> </w:t>
       </w:r>
       <w:proofErr w:type="spellStart"/>
       <w:r>
         <w:rPr>
           <w:rFonts w:asciiTheme="minorHAnsi" w:eastAsiaTheme="minorEastAsia" w:hAnsiTheme="minorHAnsi" w:cstheme="minorBidi"/>
         </w:rPr>
+        <w:t>ServicesIntegration</w:t>
+      </w:r>
+      <w:proofErr w:type="spellEnd"/>
+      <w:r>
+        <w:rPr>
+          <w:rFonts w:asciiTheme="minorHAnsi" w:eastAsiaTheme="minorEastAsia" w:hAnsiTheme="minorHAnsi" w:cstheme="minorBidi"/>
+        </w:rPr>
+        <w:t xml:space="preserve"> Services (SSIS) que vous avez déployés sur le serveur </w:t>
+      </w:r>
+      <w:proofErr w:type="spellStart"/>
+      <w:r>
+        <w:rPr>
+          <w:rFonts w:asciiTheme="minorHAnsi" w:eastAsiaTheme="minorEastAsia" w:hAnsiTheme="minorHAnsi" w:cstheme="minorBidi"/>
+        </w:rPr>
         <w:t>Integration</w:t>
       </w:r>
       <w:proofErr w:type="spellEnd"/>
@@ -2651,13 +4337,41 @@
         <w:rPr>
           <w:rFonts w:asciiTheme="minorHAnsi" w:eastAsiaTheme="minorEastAsia" w:hAnsiTheme="minorHAnsi" w:cstheme="minorBidi"/>
         </w:rPr>
-        <w:t xml:space="preserve"> ServicesIntegration Services.The SSISDB catalog is the central point for working with Integration ServicesIntegration Services (SSIS) projects that you’ve deployed to the Integration ServicesIntegration Services server. Ainsi, c'est dans ce catalogue que vous définissez les paramètres de projet et de package, configurez les environnements pour spécifier des valeurs d'exécution pour les packages, exécutez et résolvez les problèmes relatifs aux packages, et gérez les opérations du serveur </w:t>
+        <w:t xml:space="preserve"> </w:t>
       </w:r>
       <w:proofErr w:type="spellStart"/>
       <w:r>
         <w:rPr>
           <w:rFonts w:asciiTheme="minorHAnsi" w:eastAsiaTheme="minorEastAsia" w:hAnsiTheme="minorHAnsi" w:cstheme="minorBidi"/>
         </w:rPr>
+        <w:t>ServicesIntegration</w:t>
+      </w:r>
+      <w:proofErr w:type="spellEnd"/>
+      <w:r>
+        <w:rPr>
+          <w:rFonts w:asciiTheme="minorHAnsi" w:eastAsiaTheme="minorEastAsia" w:hAnsiTheme="minorHAnsi" w:cstheme="minorBidi"/>
+        </w:rPr>
+        <w:t xml:space="preserve"> </w:t>
+      </w:r>
+      <w:proofErr w:type="spellStart"/>
+      <w:r>
+        <w:rPr>
+          <w:rFonts w:asciiTheme="minorHAnsi" w:eastAsiaTheme="minorEastAsia" w:hAnsiTheme="minorHAnsi" w:cstheme="minorBidi"/>
+        </w:rPr>
+        <w:t>Services.The</w:t>
+      </w:r>
+      <w:proofErr w:type="spellEnd"/>
+      <w:r>
+        <w:rPr>
+          <w:rFonts w:asciiTheme="minorHAnsi" w:eastAsiaTheme="minorEastAsia" w:hAnsiTheme="minorHAnsi" w:cstheme="minorBidi"/>
+        </w:rPr>
+        <w:t xml:space="preserve"> SSISDB catalog is the central point for working with Integration ServicesIntegration Services (SSIS) projects that you’ve deployed to the Integration ServicesIntegration Services server. Ainsi, c'est dans ce catalogue que vous définissez les paramètres de projet et de package, configurez les environnements pour spécifier des valeurs d'exécution pour les packages, exécutez et résolvez les problèmes relatifs aux packages, et gérez les opérations du serveur </w:t>
+      </w:r>
+      <w:proofErr w:type="spellStart"/>
+      <w:r>
+        <w:rPr>
+          <w:rFonts w:asciiTheme="minorHAnsi" w:eastAsiaTheme="minorEastAsia" w:hAnsiTheme="minorHAnsi" w:cstheme="minorBidi"/>
+        </w:rPr>
         <w:t>Integration</w:t>
       </w:r>
       <w:proofErr w:type="spellEnd"/>
@@ -2665,12 +4379,27 @@
         <w:rPr>
           <w:rFonts w:asciiTheme="minorHAnsi" w:eastAsiaTheme="minorEastAsia" w:hAnsiTheme="minorHAnsi" w:cstheme="minorBidi"/>
         </w:rPr>
-        <w:t xml:space="preserve"> ServicesIntegration Services .For example, you set project and package parameters, configure environments to specify runtime values for packages, execute and troubleshoot packages, and manage Integration ServicesIntegration Services server operations. </w:t>
+        <w:t xml:space="preserve"> </w:t>
+      </w:r>
+      <w:proofErr w:type="spellStart"/>
+      <w:r>
+        <w:rPr>
+          <w:rFonts w:asciiTheme="minorHAnsi" w:eastAsiaTheme="minorEastAsia" w:hAnsiTheme="minorHAnsi" w:cstheme="minorBidi"/>
+        </w:rPr>
+        <w:t>ServicesIntegration</w:t>
+      </w:r>
+      <w:proofErr w:type="spellEnd"/>
+      <w:r>
+        <w:rPr>
+          <w:rFonts w:asciiTheme="minorHAnsi" w:eastAsiaTheme="minorEastAsia" w:hAnsiTheme="minorHAnsi" w:cstheme="minorBidi"/>
+        </w:rPr>
+        <w:t xml:space="preserve"> Services .For example, you set project and package parameters, configure environments to specify runtime values for packages, execute and troubleshoot packages, and manage Integration ServicesIntegration Services server operations. </w:t>
       </w:r>
     </w:p>
     <w:p>
       <w:pPr>
         <w:spacing w:before="100" w:beforeAutospacing="1" w:after="0" w:line="384" w:lineRule="auto"/>
+        <w:jc w:val="both"/>
         <w:rPr>
           <w:sz w:val="24"/>
           <w:szCs w:val="24"/>
@@ -2687,53 +4416,31 @@
     <w:p>
       <w:pPr>
         <w:spacing w:before="100" w:beforeAutospacing="1" w:after="0" w:line="384" w:lineRule="auto"/>
-        <w:rPr>
-          <w:sz w:val="24"/>
-          <w:szCs w:val="24"/>
-        </w:rPr>
-      </w:pPr>
-      <w:r>
-        <w:rPr>
-          <w:sz w:val="24"/>
-          <w:szCs w:val="24"/>
-        </w:rPr>
-        <w:t xml:space="preserve">Vous inspectez les objets, les paramètres et les données opérationnelles stockés dans le catalogue SSISDB en interrogeant les vues de la base de données </w:t>
-      </w:r>
-      <w:proofErr w:type="gramStart"/>
-      <w:r>
-        <w:rPr>
-          <w:sz w:val="24"/>
-          <w:szCs w:val="24"/>
-        </w:rPr>
-        <w:t>SSISDB .</w:t>
-      </w:r>
-      <w:proofErr w:type="gramEnd"/>
-      <w:r>
-        <w:rPr>
-          <w:sz w:val="24"/>
-          <w:szCs w:val="24"/>
-        </w:rPr>
-        <w:t xml:space="preserve">You inspect objects, settings, and operational data that are stored in the SSISDB catalog, by querying the views in the SSISDB database. Vous gérez des objets en appelant des procédures stockées situées dans la base de données SSISDB ou à l'aide de l'interface utilisateur du catalogue </w:t>
-      </w:r>
-      <w:proofErr w:type="gramStart"/>
-      <w:r>
-        <w:rPr>
-          <w:sz w:val="24"/>
-          <w:szCs w:val="24"/>
-        </w:rPr>
-        <w:t>SSISDB .</w:t>
-      </w:r>
-      <w:proofErr w:type="gramEnd"/>
-      <w:r>
-        <w:rPr>
-          <w:sz w:val="24"/>
-          <w:szCs w:val="24"/>
-        </w:rPr>
-        <w:t xml:space="preserve">You manage the objects by calling stored procedures in the SSISDB database or by using the UI of the SSISDB catalog. Dans de nombreux cas, la même tâche peut être effectuée dans l'interface utilisateur ou en appelant une procédure stockée.In many cases, the same task can be performed in the UI or by calling a stored procedure. </w:t>
-      </w:r>
-    </w:p>
-    <w:p>
-      <w:pPr>
+        <w:jc w:val="both"/>
+        <w:rPr>
+          <w:sz w:val="24"/>
+          <w:szCs w:val="24"/>
+        </w:rPr>
+      </w:pPr>
+      <w:r>
+        <w:rPr>
+          <w:sz w:val="24"/>
+          <w:szCs w:val="24"/>
+        </w:rPr>
+        <w:t xml:space="preserve">Vous inspectez les objets, les paramètres et les données opérationnelles stockés dans le catalogue SSISDB en interrogeant les vues de la base de données SSISDB .You inspect objects, settings, and operational data that are stored in the SSISDB catalog, by querying the </w:t>
+      </w:r>
+      <w:r>
+        <w:rPr>
+          <w:sz w:val="24"/>
+          <w:szCs w:val="24"/>
+        </w:rPr>
+        <w:lastRenderedPageBreak/>
+        <w:t xml:space="preserve">views in the SSISDB database. Vous gérez des objets en appelant des procédures stockées situées dans la base de données SSISDB ou à l'aide de l'interface utilisateur du catalogue SSISDB .You manage the objects by calling stored procedures in the SSISDB database or by using the UI of the SSISDB catalog. Dans de nombreux cas, la même tâche peut être effectuée dans l'interface utilisateur ou en appelant une procédure stockée.In many cases, the same task can be performed in the UI or by calling a stored procedure. </w:t>
+      </w:r>
+    </w:p>
+    <w:p>
+      <w:pPr>
+        <w:jc w:val="both"/>
         <w:rPr>
           <w:sz w:val="24"/>
           <w:szCs w:val="24"/>
@@ -2750,10 +4457,19 @@
     <w:p>
       <w:pPr>
         <w:pStyle w:val="Titre2"/>
-      </w:pPr>
-    </w:p>
-    <w:p/>
-    <w:p/>
+        <w:jc w:val="both"/>
+      </w:pPr>
+    </w:p>
+    <w:p>
+      <w:pPr>
+        <w:jc w:val="both"/>
+      </w:pPr>
+    </w:p>
+    <w:p>
+      <w:pPr>
+        <w:jc w:val="both"/>
+      </w:pPr>
+    </w:p>
     <w:p>
       <w:pPr>
         <w:jc w:val="both"/>
@@ -2771,6 +4487,28 @@
         </w:rPr>
         <w:br w:type="page"/>
       </w:r>
+    </w:p>
+    <w:p>
+      <w:pPr>
+        <w:pStyle w:val="Titre1"/>
+        <w:jc w:val="both"/>
+      </w:pPr>
+      <w:bookmarkStart w:id="16" w:name="_Toc497662532"/>
+      <w:r>
+        <w:lastRenderedPageBreak/>
+        <w:t>La sécurité</w:t>
+      </w:r>
+      <w:bookmarkEnd w:id="16"/>
+    </w:p>
+    <w:p>
+      <w:pPr>
+        <w:jc w:val="both"/>
+      </w:pPr>
+    </w:p>
+    <w:p>
+      <w:pPr>
+        <w:jc w:val="both"/>
+      </w:pPr>
     </w:p>
     <w:p>
       <w:pPr>
@@ -2783,42 +4521,21 @@
           <w:szCs w:val="24"/>
         </w:rPr>
       </w:pPr>
+      <w:r>
+        <w:rPr>
+          <w:b/>
+          <w:sz w:val="24"/>
+          <w:szCs w:val="24"/>
+        </w:rPr>
+        <w:br w:type="page"/>
+      </w:r>
     </w:p>
     <w:p>
       <w:pPr>
         <w:pStyle w:val="Titre1"/>
-      </w:pPr>
-      <w:bookmarkStart w:id="4" w:name="_Toc496250744"/>
-      <w:r>
-        <w:t>La sécurité</w:t>
-      </w:r>
-      <w:bookmarkEnd w:id="4"/>
-    </w:p>
-    <w:p/>
-    <w:p>
-      <w:pPr>
-        <w:rPr>
-          <w:rFonts w:asciiTheme="majorHAnsi" w:eastAsiaTheme="majorEastAsia" w:hAnsiTheme="majorHAnsi" w:cstheme="majorBidi"/>
-          <w:bCs/>
-          <w:color w:val="365F91" w:themeColor="accent1" w:themeShade="BF"/>
-          <w:sz w:val="24"/>
-          <w:szCs w:val="24"/>
-        </w:rPr>
-      </w:pPr>
-      <w:r>
-        <w:rPr>
-          <w:b/>
-          <w:sz w:val="24"/>
-          <w:szCs w:val="24"/>
-        </w:rPr>
-        <w:br w:type="page"/>
-      </w:r>
-    </w:p>
-    <w:p>
-      <w:pPr>
-        <w:pStyle w:val="Titre1"/>
-      </w:pPr>
-      <w:bookmarkStart w:id="5" w:name="_Toc496250745"/>
+        <w:jc w:val="both"/>
+      </w:pPr>
+      <w:bookmarkStart w:id="17" w:name="_Toc497662533"/>
       <w:r>
         <w:lastRenderedPageBreak/>
         <w:t xml:space="preserve">Qualité du code et </w:t>
@@ -2826,41 +4543,860 @@
       <w:r>
         <w:t>gestion des versions</w:t>
       </w:r>
-      <w:bookmarkEnd w:id="5"/>
-    </w:p>
-    <w:p>
-      <w:pPr>
-        <w:rPr>
-          <w:rFonts w:asciiTheme="majorHAnsi" w:eastAsiaTheme="majorEastAsia" w:hAnsiTheme="majorHAnsi" w:cstheme="majorBidi"/>
-          <w:bCs/>
-          <w:color w:val="365F91" w:themeColor="accent1" w:themeShade="BF"/>
-          <w:sz w:val="24"/>
-          <w:szCs w:val="24"/>
-        </w:rPr>
-      </w:pPr>
-      <w:r>
-        <w:rPr>
-          <w:b/>
-          <w:sz w:val="24"/>
-          <w:szCs w:val="24"/>
-        </w:rPr>
-        <w:br w:type="page"/>
-      </w:r>
+      <w:bookmarkEnd w:id="17"/>
+    </w:p>
+    <w:p>
+      <w:pPr>
+        <w:jc w:val="both"/>
+        <w:rPr>
+          <w:sz w:val="24"/>
+          <w:szCs w:val="24"/>
+        </w:rPr>
+      </w:pPr>
+    </w:p>
+    <w:p>
+      <w:pPr>
+        <w:jc w:val="both"/>
+        <w:rPr>
+          <w:sz w:val="24"/>
+          <w:szCs w:val="24"/>
+        </w:rPr>
+      </w:pPr>
+      <w:r>
+        <w:rPr>
+          <w:sz w:val="24"/>
+          <w:szCs w:val="24"/>
+        </w:rPr>
+        <w:t xml:space="preserve">Lors de la réalisation du projet, il était important de gérer le </w:t>
+      </w:r>
+      <w:proofErr w:type="spellStart"/>
+      <w:r>
+        <w:rPr>
+          <w:sz w:val="24"/>
+          <w:szCs w:val="24"/>
+        </w:rPr>
+        <w:t>versionning</w:t>
+      </w:r>
+      <w:proofErr w:type="spellEnd"/>
+      <w:r>
+        <w:rPr>
+          <w:sz w:val="24"/>
+          <w:szCs w:val="24"/>
+        </w:rPr>
+        <w:t xml:space="preserve"> du code de l’application et de la documentation (comme ce rapport).</w:t>
+      </w:r>
+    </w:p>
+    <w:p>
+      <w:pPr>
+        <w:jc w:val="both"/>
+        <w:rPr>
+          <w:sz w:val="24"/>
+          <w:szCs w:val="24"/>
+        </w:rPr>
+      </w:pPr>
+      <w:r>
+        <w:rPr>
+          <w:sz w:val="24"/>
+          <w:szCs w:val="24"/>
+        </w:rPr>
+        <w:t>Pour cela il existe différentes méthodes :</w:t>
+      </w:r>
+    </w:p>
+    <w:p>
+      <w:pPr>
+        <w:pStyle w:val="Paragraphedeliste"/>
+        <w:numPr>
+          <w:ilvl w:val="0"/>
+          <w:numId w:val="17"/>
+        </w:numPr>
+        <w:jc w:val="both"/>
+        <w:rPr>
+          <w:sz w:val="24"/>
+          <w:szCs w:val="24"/>
+        </w:rPr>
+      </w:pPr>
+      <w:r>
+        <w:rPr>
+          <w:sz w:val="24"/>
+          <w:szCs w:val="24"/>
+        </w:rPr>
+        <w:t>Copier et renommer le ou les répertoires</w:t>
+      </w:r>
+      <w:r>
+        <w:rPr>
+          <w:sz w:val="24"/>
+          <w:szCs w:val="24"/>
+        </w:rPr>
+        <w:t xml:space="preserve"> des sources</w:t>
+      </w:r>
+      <w:r>
+        <w:rPr>
+          <w:sz w:val="24"/>
+          <w:szCs w:val="24"/>
+        </w:rPr>
+        <w:t xml:space="preserve"> avant développement.</w:t>
+      </w:r>
+    </w:p>
+    <w:p>
+      <w:pPr>
+        <w:pStyle w:val="Paragraphedeliste"/>
+        <w:numPr>
+          <w:ilvl w:val="0"/>
+          <w:numId w:val="17"/>
+        </w:numPr>
+        <w:jc w:val="both"/>
+        <w:rPr>
+          <w:sz w:val="24"/>
+          <w:szCs w:val="24"/>
+        </w:rPr>
+      </w:pPr>
+      <w:r>
+        <w:rPr>
+          <w:sz w:val="24"/>
+          <w:szCs w:val="24"/>
+        </w:rPr>
+        <w:t>Utiliser un utilitaire de gestion de code sources</w:t>
+      </w:r>
+      <w:r>
+        <w:rPr>
+          <w:sz w:val="24"/>
+          <w:szCs w:val="24"/>
+        </w:rPr>
+        <w:t>.</w:t>
+      </w:r>
+    </w:p>
+    <w:p>
+      <w:pPr>
+        <w:pStyle w:val="Titre2"/>
+        <w:jc w:val="both"/>
+      </w:pPr>
+      <w:bookmarkStart w:id="18" w:name="_Toc497662534"/>
+      <w:r>
+        <w:t>Choix de la gestion des versions</w:t>
+      </w:r>
+      <w:bookmarkEnd w:id="18"/>
+    </w:p>
+    <w:p>
+      <w:pPr>
+        <w:pStyle w:val="Titre3"/>
+        <w:jc w:val="both"/>
+      </w:pPr>
+      <w:bookmarkStart w:id="19" w:name="_Toc497662535"/>
+      <w:r>
+        <w:t>Copie et renommage de répertoires</w:t>
+      </w:r>
+      <w:bookmarkEnd w:id="19"/>
+    </w:p>
+    <w:p>
+      <w:pPr>
+        <w:jc w:val="both"/>
+        <w:rPr>
+          <w:sz w:val="24"/>
+          <w:szCs w:val="24"/>
+        </w:rPr>
+      </w:pPr>
+    </w:p>
+    <w:p>
+      <w:pPr>
+        <w:jc w:val="both"/>
+        <w:rPr>
+          <w:sz w:val="24"/>
+          <w:szCs w:val="24"/>
+        </w:rPr>
+      </w:pPr>
+      <w:r>
+        <w:rPr>
+          <w:sz w:val="24"/>
+          <w:szCs w:val="24"/>
+        </w:rPr>
+        <w:t xml:space="preserve">Cette méthode de </w:t>
+      </w:r>
+      <w:proofErr w:type="spellStart"/>
+      <w:r>
+        <w:rPr>
+          <w:sz w:val="24"/>
+          <w:szCs w:val="24"/>
+        </w:rPr>
+        <w:t>versionning</w:t>
+      </w:r>
+      <w:proofErr w:type="spellEnd"/>
+      <w:r>
+        <w:rPr>
+          <w:sz w:val="24"/>
+          <w:szCs w:val="24"/>
+        </w:rPr>
+        <w:t xml:space="preserve"> obligée chaque développeur à copier les sources soit en local soit sur un serveur, puis de remettre à jour manuellement les fichiers qu’ils avaient modifiés. De plus si plusieurs programmeurs utilisés le même fichier à un moment donné, rien ne leur indiqué s’il était utilisé par un autre membre de l’équipe projet.</w:t>
+      </w:r>
+    </w:p>
+    <w:p>
+      <w:pPr>
+        <w:jc w:val="both"/>
+        <w:rPr>
+          <w:sz w:val="24"/>
+          <w:szCs w:val="24"/>
+        </w:rPr>
+      </w:pPr>
+      <w:r>
+        <w:rPr>
+          <w:sz w:val="24"/>
+          <w:szCs w:val="24"/>
+        </w:rPr>
+        <w:t>Autrefois utilisée elle a montré ces limites depuis l’arrivée des projets en nouvelles technologies où les équipes projets sont relativement importante voir même distante de plusieurs centaines de kilomètres.</w:t>
+      </w:r>
+    </w:p>
+    <w:p>
+      <w:pPr>
+        <w:jc w:val="both"/>
+        <w:rPr>
+          <w:sz w:val="24"/>
+          <w:szCs w:val="24"/>
+        </w:rPr>
+      </w:pPr>
+      <w:r>
+        <w:rPr>
+          <w:sz w:val="24"/>
+          <w:szCs w:val="24"/>
+        </w:rPr>
+        <w:t>Bien évidemment cette solution n’a pas été retenue pour mon projet.</w:t>
+      </w:r>
+    </w:p>
+    <w:p>
+      <w:pPr>
+        <w:pStyle w:val="Titre2"/>
+        <w:jc w:val="both"/>
+      </w:pPr>
+    </w:p>
+    <w:p>
+      <w:pPr>
+        <w:pStyle w:val="Titre3"/>
+        <w:jc w:val="both"/>
+      </w:pPr>
+      <w:bookmarkStart w:id="20" w:name="_Toc497662536"/>
+      <w:r>
+        <w:t>Utilitaire de gestion de code sources</w:t>
+      </w:r>
+      <w:bookmarkEnd w:id="20"/>
+    </w:p>
+    <w:p>
+      <w:pPr>
+        <w:jc w:val="both"/>
+      </w:pPr>
+    </w:p>
+    <w:p>
+      <w:pPr>
+        <w:jc w:val="both"/>
+      </w:pPr>
+      <w:r>
+        <w:t>Sur le marché il existe plusieurs utilitaires de gestion de code sources et gestion des versions de fichiers. Pour n’en citer que quelques un</w:t>
+      </w:r>
+      <w:r>
+        <w:t>,</w:t>
+      </w:r>
+      <w:r>
+        <w:t xml:space="preserve"> nous avons TFS (Team </w:t>
+      </w:r>
+      <w:proofErr w:type="spellStart"/>
+      <w:r>
+        <w:t>Foundation</w:t>
+      </w:r>
+      <w:proofErr w:type="spellEnd"/>
+      <w:r>
+        <w:t xml:space="preserve"> Server), Visual </w:t>
+      </w:r>
+      <w:proofErr w:type="spellStart"/>
+      <w:r>
+        <w:t>sourceSafe</w:t>
+      </w:r>
+      <w:proofErr w:type="spellEnd"/>
+      <w:r>
+        <w:t xml:space="preserve">, Git, </w:t>
+      </w:r>
+      <w:proofErr w:type="spellStart"/>
+      <w:r>
+        <w:t>GitHub</w:t>
+      </w:r>
+      <w:proofErr w:type="spellEnd"/>
+      <w:r>
+        <w:t xml:space="preserve"> et </w:t>
+      </w:r>
+      <w:proofErr w:type="spellStart"/>
+      <w:r>
+        <w:t>BitBuchet</w:t>
+      </w:r>
+      <w:proofErr w:type="spellEnd"/>
+      <w:r>
+        <w:t>.</w:t>
+      </w:r>
+    </w:p>
+    <w:p>
+      <w:pPr>
+        <w:jc w:val="both"/>
+      </w:pPr>
+      <w:r>
+        <w:t xml:space="preserve">Dans mon entreprise nous utilisons TFS (Team </w:t>
+      </w:r>
+      <w:proofErr w:type="spellStart"/>
+      <w:r>
+        <w:t>Foudation</w:t>
+      </w:r>
+      <w:proofErr w:type="spellEnd"/>
+      <w:r>
+        <w:t xml:space="preserve"> Server) qui permet de gérer les différents projets des différentes usines. Ce serveur est géré par nos équipes supports d’infrastructure et de développement logiciel. Pour des raisons d’</w:t>
+      </w:r>
+      <w:r>
+        <w:t>accès</w:t>
+      </w:r>
+      <w:r>
+        <w:t xml:space="preserve"> à nos serveurs et à nos réseaux d’entreprise je n’ai pas choisi cet utilitaire pour la gestion des sources de mon projet.</w:t>
+      </w:r>
+    </w:p>
+    <w:p>
+      <w:pPr>
+        <w:jc w:val="both"/>
+      </w:pPr>
+      <w:r>
+        <w:t xml:space="preserve">Comme Mon tuteur de projet devait également pouvoir au code source et aux documents que je créé, j’ai opté </w:t>
+      </w:r>
+      <w:proofErr w:type="spellStart"/>
+      <w:r>
+        <w:t>opté</w:t>
+      </w:r>
+      <w:proofErr w:type="spellEnd"/>
+      <w:r>
+        <w:t xml:space="preserve"> pour </w:t>
+      </w:r>
+      <w:proofErr w:type="spellStart"/>
+      <w:r>
+        <w:t>GitHub</w:t>
+      </w:r>
+      <w:proofErr w:type="spellEnd"/>
+      <w:r>
+        <w:t>. L’avantage est qu’il s’interface directement avec Visual</w:t>
+      </w:r>
+      <w:r>
+        <w:t xml:space="preserve"> </w:t>
+      </w:r>
+      <w:r>
+        <w:t xml:space="preserve">Studio 2013 </w:t>
+      </w:r>
+      <w:r>
+        <w:t xml:space="preserve">(VS2013) </w:t>
+      </w:r>
+      <w:r>
+        <w:t>et que l’extraction ou l’archivage des fichiers se fait naturellement avec la même souplesse que TFS.</w:t>
+      </w:r>
+    </w:p>
+    <w:p>
+      <w:pPr>
+        <w:pStyle w:val="Titre2"/>
+        <w:jc w:val="both"/>
+      </w:pPr>
+    </w:p>
+    <w:p>
+      <w:pPr>
+        <w:pStyle w:val="Titre2"/>
+        <w:jc w:val="both"/>
+      </w:pPr>
+      <w:bookmarkStart w:id="21" w:name="_Toc497662537"/>
+      <w:proofErr w:type="spellStart"/>
+      <w:r>
+        <w:t>GitHub</w:t>
+      </w:r>
+      <w:bookmarkEnd w:id="21"/>
+      <w:proofErr w:type="spellEnd"/>
+    </w:p>
+    <w:p>
+      <w:pPr>
+        <w:jc w:val="both"/>
+      </w:pPr>
+    </w:p>
+    <w:p>
+      <w:pPr>
+        <w:jc w:val="both"/>
+      </w:pPr>
+      <w:r>
+        <w:t>Le choix s’est donc porté sur ce service web d’hébergement et de gestion pour le développement de logiciel.</w:t>
+      </w:r>
+      <w:r>
+        <w:t xml:space="preserve"> Pour pouvoir utiliser ces services j’ai donc créé un compte pour lequel j’ai dû spécifier s’il s’agissait d’une utilisation privée (Attention maintenant) ou public.</w:t>
+      </w:r>
+    </w:p>
+    <w:p>
+      <w:pPr>
+        <w:jc w:val="both"/>
+      </w:pPr>
+      <w:r>
+        <w:rPr>
+          <w:noProof/>
+        </w:rPr>
+        <w:drawing>
+          <wp:inline distT="0" distB="0" distL="0" distR="0" wp14:anchorId="113379BD" wp14:editId="7ED20612">
+            <wp:extent cx="5753100" cy="3467100"/>
+            <wp:effectExtent l="0" t="0" r="0" b="0"/>
+            <wp:docPr id="1" name="Image 1"/>
+            <wp:cNvGraphicFramePr>
+              <a:graphicFrameLocks xmlns:a="http://schemas.openxmlformats.org/drawingml/2006/main" noChangeAspect="1"/>
+            </wp:cNvGraphicFramePr>
+            <a:graphic xmlns:a="http://schemas.openxmlformats.org/drawingml/2006/main">
+              <a:graphicData uri="http://schemas.openxmlformats.org/drawingml/2006/picture">
+                <pic:pic xmlns:pic="http://schemas.openxmlformats.org/drawingml/2006/picture">
+                  <pic:nvPicPr>
+                    <pic:cNvPr id="0" name="Picture 4"/>
+                    <pic:cNvPicPr>
+                      <a:picLocks noChangeAspect="1" noChangeArrowheads="1"/>
+                    </pic:cNvPicPr>
+                  </pic:nvPicPr>
+                  <pic:blipFill>
+                    <a:blip r:embed="rId16" cstate="print">
+                      <a:extLst>
+                        <a:ext uri="{28A0092B-C50C-407E-A947-70E740481C1C}">
+                          <a14:useLocalDpi xmlns:a14="http://schemas.microsoft.com/office/drawing/2010/main" val="0"/>
+                        </a:ext>
+                      </a:extLst>
+                    </a:blip>
+                    <a:srcRect/>
+                    <a:stretch>
+                      <a:fillRect/>
+                    </a:stretch>
+                  </pic:blipFill>
+                  <pic:spPr bwMode="auto">
+                    <a:xfrm>
+                      <a:off x="0" y="0"/>
+                      <a:ext cx="5753100" cy="3467100"/>
+                    </a:xfrm>
+                    <a:prstGeom prst="rect">
+                      <a:avLst/>
+                    </a:prstGeom>
+                    <a:noFill/>
+                    <a:ln>
+                      <a:noFill/>
+                    </a:ln>
+                  </pic:spPr>
+                </pic:pic>
+              </a:graphicData>
+            </a:graphic>
+          </wp:inline>
+        </w:drawing>
+      </w:r>
+    </w:p>
+    <w:p>
+      <w:pPr>
+        <w:jc w:val="both"/>
+      </w:pPr>
+      <w:r>
+        <w:t>Une fois le compte créé</w:t>
+      </w:r>
+      <w:r>
+        <w:t>, j’ai dû définir des « </w:t>
+      </w:r>
+      <w:proofErr w:type="spellStart"/>
+      <w:r>
+        <w:t>Repositories</w:t>
+      </w:r>
+      <w:proofErr w:type="spellEnd"/>
+      <w:r>
+        <w:t> » afin de pouvoir y inclure les différentes solutions Visual</w:t>
+      </w:r>
+      <w:r>
+        <w:t xml:space="preserve"> </w:t>
+      </w:r>
+      <w:r>
+        <w:t>Studio du projet. Il est possible ensuite de créer des branches de développements afin de gérer les versions en fonction soit des développements en cours, soit en recette, soit en production.</w:t>
+      </w:r>
+    </w:p>
+    <w:p>
+      <w:pPr>
+        <w:jc w:val="both"/>
+      </w:pPr>
+      <w:r>
+        <w:rPr>
+          <w:noProof/>
+        </w:rPr>
+        <w:lastRenderedPageBreak/>
+        <w:drawing>
+          <wp:inline distT="0" distB="0" distL="0" distR="0" wp14:anchorId="5A3FEC81" wp14:editId="6160F664">
+            <wp:extent cx="5753100" cy="3533775"/>
+            <wp:effectExtent l="0" t="0" r="0" b="0"/>
+            <wp:docPr id="2" name="Image 2"/>
+            <wp:cNvGraphicFramePr>
+              <a:graphicFrameLocks xmlns:a="http://schemas.openxmlformats.org/drawingml/2006/main" noChangeAspect="1"/>
+            </wp:cNvGraphicFramePr>
+            <a:graphic xmlns:a="http://schemas.openxmlformats.org/drawingml/2006/main">
+              <a:graphicData uri="http://schemas.openxmlformats.org/drawingml/2006/picture">
+                <pic:pic xmlns:pic="http://schemas.openxmlformats.org/drawingml/2006/picture">
+                  <pic:nvPicPr>
+                    <pic:cNvPr id="0" name="Picture 5"/>
+                    <pic:cNvPicPr>
+                      <a:picLocks noChangeAspect="1" noChangeArrowheads="1"/>
+                    </pic:cNvPicPr>
+                  </pic:nvPicPr>
+                  <pic:blipFill>
+                    <a:blip r:embed="rId17">
+                      <a:extLst>
+                        <a:ext uri="{28A0092B-C50C-407E-A947-70E740481C1C}">
+                          <a14:useLocalDpi xmlns:a14="http://schemas.microsoft.com/office/drawing/2010/main" val="0"/>
+                        </a:ext>
+                      </a:extLst>
+                    </a:blip>
+                    <a:srcRect/>
+                    <a:stretch>
+                      <a:fillRect/>
+                    </a:stretch>
+                  </pic:blipFill>
+                  <pic:spPr bwMode="auto">
+                    <a:xfrm>
+                      <a:off x="0" y="0"/>
+                      <a:ext cx="5753100" cy="3533775"/>
+                    </a:xfrm>
+                    <a:prstGeom prst="rect">
+                      <a:avLst/>
+                    </a:prstGeom>
+                    <a:noFill/>
+                    <a:ln>
+                      <a:noFill/>
+                    </a:ln>
+                  </pic:spPr>
+                </pic:pic>
+              </a:graphicData>
+            </a:graphic>
+          </wp:inline>
+        </w:drawing>
+      </w:r>
+    </w:p>
+    <w:p>
+      <w:pPr>
+        <w:jc w:val="both"/>
+      </w:pPr>
+      <w:r>
+        <w:t>L’utilisation avec Visual Studio 2013 est assez simple car celui-ci propose naturellement 2 gestionnaires de code source, TFS ou Git.</w:t>
+      </w:r>
+    </w:p>
+    <w:p>
+      <w:pPr>
+        <w:jc w:val="both"/>
+      </w:pPr>
+      <w:r>
+        <w:t xml:space="preserve">En sélectionnant Git, il faut déclarer son compte </w:t>
+      </w:r>
+      <w:proofErr w:type="spellStart"/>
+      <w:r>
+        <w:t>GitHub</w:t>
+      </w:r>
+      <w:proofErr w:type="spellEnd"/>
+      <w:r>
+        <w:t xml:space="preserve"> puis le </w:t>
+      </w:r>
+      <w:r>
+        <w:t>« </w:t>
+      </w:r>
+      <w:proofErr w:type="spellStart"/>
+      <w:r>
+        <w:t>repositories</w:t>
+      </w:r>
+      <w:proofErr w:type="spellEnd"/>
+      <w:r>
+        <w:t> »</w:t>
+      </w:r>
+      <w:r>
+        <w:t xml:space="preserve"> et branche sur laquelle on souhaite archiver ses projets.</w:t>
+      </w:r>
+    </w:p>
+    <w:p>
+      <w:pPr>
+        <w:jc w:val="both"/>
+      </w:pPr>
+      <w:r>
+        <w:t xml:space="preserve"> </w:t>
+      </w:r>
+      <w:r>
+        <w:t>Dans VS2013 les fichiers extraits sont indiqués par une coche en rouge et ceux non extraits sont avec un cadenas bleu.</w:t>
+      </w:r>
+      <w:r>
+        <w:rPr>
+          <w:noProof/>
+        </w:rPr>
+        <w:drawing>
+          <wp:inline distT="0" distB="0" distL="0" distR="0" wp14:anchorId="5FD938E3" wp14:editId="2B683F26">
+            <wp:extent cx="5753100" cy="3295650"/>
+            <wp:effectExtent l="0" t="0" r="0" b="0"/>
+            <wp:docPr id="7" name="Image 7"/>
+            <wp:cNvGraphicFramePr>
+              <a:graphicFrameLocks xmlns:a="http://schemas.openxmlformats.org/drawingml/2006/main" noChangeAspect="1"/>
+            </wp:cNvGraphicFramePr>
+            <a:graphic xmlns:a="http://schemas.openxmlformats.org/drawingml/2006/main">
+              <a:graphicData uri="http://schemas.openxmlformats.org/drawingml/2006/picture">
+                <pic:pic xmlns:pic="http://schemas.openxmlformats.org/drawingml/2006/picture">
+                  <pic:nvPicPr>
+                    <pic:cNvPr id="0" name="Picture 7"/>
+                    <pic:cNvPicPr>
+                      <a:picLocks noChangeAspect="1" noChangeArrowheads="1"/>
+                    </pic:cNvPicPr>
+                  </pic:nvPicPr>
+                  <pic:blipFill>
+                    <a:blip r:embed="rId18" cstate="print">
+                      <a:extLst>
+                        <a:ext uri="{28A0092B-C50C-407E-A947-70E740481C1C}">
+                          <a14:useLocalDpi xmlns:a14="http://schemas.microsoft.com/office/drawing/2010/main" val="0"/>
+                        </a:ext>
+                      </a:extLst>
+                    </a:blip>
+                    <a:srcRect/>
+                    <a:stretch>
+                      <a:fillRect/>
+                    </a:stretch>
+                  </pic:blipFill>
+                  <pic:spPr bwMode="auto">
+                    <a:xfrm>
+                      <a:off x="0" y="0"/>
+                      <a:ext cx="5753100" cy="3295650"/>
+                    </a:xfrm>
+                    <a:prstGeom prst="rect">
+                      <a:avLst/>
+                    </a:prstGeom>
+                    <a:noFill/>
+                    <a:ln>
+                      <a:noFill/>
+                    </a:ln>
+                  </pic:spPr>
+                </pic:pic>
+              </a:graphicData>
+            </a:graphic>
+          </wp:inline>
+        </w:drawing>
+      </w:r>
+    </w:p>
+    <w:p>
+      <w:pPr>
+        <w:jc w:val="both"/>
+      </w:pPr>
+      <w:r>
+        <w:lastRenderedPageBreak/>
+        <w:t>Pour archiver ses modifications il faut cliquer sur le fichier extrait, ou l’ensemble du projet et sélectionner « valider ».</w:t>
+      </w:r>
+    </w:p>
+    <w:p>
+      <w:pPr>
+        <w:jc w:val="center"/>
+      </w:pPr>
+      <w:r>
+        <w:rPr>
+          <w:noProof/>
+        </w:rPr>
+        <w:drawing>
+          <wp:inline distT="0" distB="0" distL="0" distR="0" wp14:anchorId="594B50BF" wp14:editId="39659537">
+            <wp:extent cx="2857500" cy="2043775"/>
+            <wp:effectExtent l="0" t="0" r="0" b="0"/>
+            <wp:docPr id="8" name="Image 8"/>
+            <wp:cNvGraphicFramePr>
+              <a:graphicFrameLocks xmlns:a="http://schemas.openxmlformats.org/drawingml/2006/main" noChangeAspect="1"/>
+            </wp:cNvGraphicFramePr>
+            <a:graphic xmlns:a="http://schemas.openxmlformats.org/drawingml/2006/main">
+              <a:graphicData uri="http://schemas.openxmlformats.org/drawingml/2006/picture">
+                <pic:pic xmlns:pic="http://schemas.openxmlformats.org/drawingml/2006/picture">
+                  <pic:nvPicPr>
+                    <pic:cNvPr id="0" name="Picture 8"/>
+                    <pic:cNvPicPr>
+                      <a:picLocks noChangeAspect="1" noChangeArrowheads="1"/>
+                    </pic:cNvPicPr>
+                  </pic:nvPicPr>
+                  <pic:blipFill>
+                    <a:blip r:embed="rId19" cstate="print">
+                      <a:extLst>
+                        <a:ext uri="{28A0092B-C50C-407E-A947-70E740481C1C}">
+                          <a14:useLocalDpi xmlns:a14="http://schemas.microsoft.com/office/drawing/2010/main" val="0"/>
+                        </a:ext>
+                      </a:extLst>
+                    </a:blip>
+                    <a:srcRect/>
+                    <a:stretch>
+                      <a:fillRect/>
+                    </a:stretch>
+                  </pic:blipFill>
+                  <pic:spPr bwMode="auto">
+                    <a:xfrm>
+                      <a:off x="0" y="0"/>
+                      <a:ext cx="2857500" cy="2043775"/>
+                    </a:xfrm>
+                    <a:prstGeom prst="rect">
+                      <a:avLst/>
+                    </a:prstGeom>
+                    <a:noFill/>
+                    <a:ln>
+                      <a:noFill/>
+                    </a:ln>
+                  </pic:spPr>
+                </pic:pic>
+              </a:graphicData>
+            </a:graphic>
+          </wp:inline>
+        </w:drawing>
+      </w:r>
+    </w:p>
+    <w:p>
+      <w:pPr>
+        <w:jc w:val="both"/>
+      </w:pPr>
+      <w:r>
+        <w:t xml:space="preserve">Cette action nous envoie directement sur l’onglet « Team explorer » où il faut mettre un commentaire et cliquer sur commit. </w:t>
+      </w:r>
+    </w:p>
+    <w:p>
+      <w:pPr>
+        <w:jc w:val="center"/>
+      </w:pPr>
+      <w:r>
+        <w:rPr>
+          <w:noProof/>
+        </w:rPr>
+        <w:drawing>
+          <wp:inline distT="0" distB="0" distL="0" distR="0">
+            <wp:extent cx="1667139" cy="2238375"/>
+            <wp:effectExtent l="0" t="0" r="0" b="0"/>
+            <wp:docPr id="10" name="Image 10"/>
+            <wp:cNvGraphicFramePr>
+              <a:graphicFrameLocks xmlns:a="http://schemas.openxmlformats.org/drawingml/2006/main" noChangeAspect="1"/>
+            </wp:cNvGraphicFramePr>
+            <a:graphic xmlns:a="http://schemas.openxmlformats.org/drawingml/2006/main">
+              <a:graphicData uri="http://schemas.openxmlformats.org/drawingml/2006/picture">
+                <pic:pic xmlns:pic="http://schemas.openxmlformats.org/drawingml/2006/picture">
+                  <pic:nvPicPr>
+                    <pic:cNvPr id="0" name="Picture 11"/>
+                    <pic:cNvPicPr>
+                      <a:picLocks noChangeAspect="1" noChangeArrowheads="1"/>
+                    </pic:cNvPicPr>
+                  </pic:nvPicPr>
+                  <pic:blipFill>
+                    <a:blip r:embed="rId20" cstate="print">
+                      <a:extLst>
+                        <a:ext uri="{28A0092B-C50C-407E-A947-70E740481C1C}">
+                          <a14:useLocalDpi xmlns:a14="http://schemas.microsoft.com/office/drawing/2010/main" val="0"/>
+                        </a:ext>
+                      </a:extLst>
+                    </a:blip>
+                    <a:srcRect/>
+                    <a:stretch>
+                      <a:fillRect/>
+                    </a:stretch>
+                  </pic:blipFill>
+                  <pic:spPr bwMode="auto">
+                    <a:xfrm>
+                      <a:off x="0" y="0"/>
+                      <a:ext cx="1671080" cy="2243666"/>
+                    </a:xfrm>
+                    <a:prstGeom prst="rect">
+                      <a:avLst/>
+                    </a:prstGeom>
+                    <a:noFill/>
+                    <a:ln>
+                      <a:noFill/>
+                    </a:ln>
+                  </pic:spPr>
+                </pic:pic>
+              </a:graphicData>
+            </a:graphic>
+          </wp:inline>
+        </w:drawing>
+      </w:r>
+    </w:p>
+    <w:p>
+      <w:pPr>
+        <w:jc w:val="both"/>
+      </w:pPr>
+      <w:r>
+        <w:t>Cela a pour effet d’archiver localement les modifications</w:t>
+      </w:r>
+      <w:r>
+        <w:t xml:space="preserve">. </w:t>
+      </w:r>
+      <w:r>
+        <w:t xml:space="preserve">Pour pouvoir les archiver sur le service web </w:t>
+      </w:r>
+      <w:proofErr w:type="spellStart"/>
+      <w:r>
+        <w:t>GitHub</w:t>
+      </w:r>
+      <w:proofErr w:type="spellEnd"/>
+      <w:r>
+        <w:t xml:space="preserve"> et partager ces modifications il valider la synchronisation.</w:t>
+      </w:r>
+    </w:p>
+    <w:p>
+      <w:pPr>
+        <w:jc w:val="center"/>
+      </w:pPr>
+      <w:r>
+        <w:rPr>
+          <w:noProof/>
+        </w:rPr>
+        <w:drawing>
+          <wp:inline distT="0" distB="0" distL="0" distR="0">
+            <wp:extent cx="1619250" cy="2214697"/>
+            <wp:effectExtent l="0" t="0" r="0" b="0"/>
+            <wp:docPr id="11" name="Image 11"/>
+            <wp:cNvGraphicFramePr>
+              <a:graphicFrameLocks xmlns:a="http://schemas.openxmlformats.org/drawingml/2006/main" noChangeAspect="1"/>
+            </wp:cNvGraphicFramePr>
+            <a:graphic xmlns:a="http://schemas.openxmlformats.org/drawingml/2006/main">
+              <a:graphicData uri="http://schemas.openxmlformats.org/drawingml/2006/picture">
+                <pic:pic xmlns:pic="http://schemas.openxmlformats.org/drawingml/2006/picture">
+                  <pic:nvPicPr>
+                    <pic:cNvPr id="0" name="Picture 12"/>
+                    <pic:cNvPicPr>
+                      <a:picLocks noChangeAspect="1" noChangeArrowheads="1"/>
+                    </pic:cNvPicPr>
+                  </pic:nvPicPr>
+                  <pic:blipFill>
+                    <a:blip r:embed="rId21" cstate="print">
+                      <a:extLst>
+                        <a:ext uri="{28A0092B-C50C-407E-A947-70E740481C1C}">
+                          <a14:useLocalDpi xmlns:a14="http://schemas.microsoft.com/office/drawing/2010/main" val="0"/>
+                        </a:ext>
+                      </a:extLst>
+                    </a:blip>
+                    <a:srcRect/>
+                    <a:stretch>
+                      <a:fillRect/>
+                    </a:stretch>
+                  </pic:blipFill>
+                  <pic:spPr bwMode="auto">
+                    <a:xfrm>
+                      <a:off x="0" y="0"/>
+                      <a:ext cx="1622087" cy="2218578"/>
+                    </a:xfrm>
+                    <a:prstGeom prst="rect">
+                      <a:avLst/>
+                    </a:prstGeom>
+                    <a:noFill/>
+                    <a:ln>
+                      <a:noFill/>
+                    </a:ln>
+                  </pic:spPr>
+                </pic:pic>
+              </a:graphicData>
+            </a:graphic>
+          </wp:inline>
+        </w:drawing>
+      </w:r>
+    </w:p>
+    <w:p>
+      <w:pPr>
+        <w:jc w:val="both"/>
+      </w:pPr>
     </w:p>
     <w:p>
       <w:pPr>
         <w:pStyle w:val="Titre1"/>
       </w:pPr>
-      <w:bookmarkStart w:id="6" w:name="_Toc496250746"/>
+      <w:bookmarkStart w:id="22" w:name="_Toc497662538"/>
       <w:r>
         <w:lastRenderedPageBreak/>
         <w:t>Conclusions</w:t>
       </w:r>
-      <w:bookmarkEnd w:id="6"/>
+      <w:bookmarkEnd w:id="22"/>
     </w:p>
     <w:sectPr>
-      <w:headerReference w:type="default" r:id="rId14"/>
-      <w:footerReference w:type="default" r:id="rId15"/>
+      <w:headerReference w:type="default" r:id="rId22"/>
+      <w:footerReference w:type="default" r:id="rId23"/>
       <w:pgSz w:w="11906" w:h="16838"/>
       <w:pgMar w:top="1417" w:right="1417" w:bottom="1417" w:left="1417" w:header="708" w:footer="708" w:gutter="0"/>
       <w:cols w:space="708"/>
@@ -2872,7 +5408,7 @@
 </file>
 
 <file path=word/endnotes.xml><?xml version="1.0" encoding="utf-8"?>
-<w:endnotes xmlns:ve="http://schemas.openxmlformats.org/markup-compatibility/2006" xmlns:o="urn:schemas-microsoft-com:office:office" xmlns:r="http://schemas.openxmlformats.org/officeDocument/2006/relationships" xmlns:m="http://schemas.openxmlformats.org/officeDocument/2006/math" xmlns:v="urn:schemas-microsoft-com:vml" xmlns:wp="http://schemas.openxmlformats.org/drawingml/2006/wordprocessingDrawing" xmlns:w10="urn:schemas-microsoft-com:office:word" xmlns:w="http://schemas.openxmlformats.org/wordprocessingml/2006/main" xmlns:wne="http://schemas.microsoft.com/office/word/2006/wordml">
+<w:endnotes xmlns:wpc="http://schemas.microsoft.com/office/word/2010/wordprocessingCanvas" xmlns:mc="http://schemas.openxmlformats.org/markup-compatibility/2006" xmlns:o="urn:schemas-microsoft-com:office:office" xmlns:r="http://schemas.openxmlformats.org/officeDocument/2006/relationships" xmlns:m="http://schemas.openxmlformats.org/officeDocument/2006/math" xmlns:v="urn:schemas-microsoft-com:vml" xmlns:wp14="http://schemas.microsoft.com/office/word/2010/wordprocessingDrawing" xmlns:wp="http://schemas.openxmlformats.org/drawingml/2006/wordprocessingDrawing" xmlns:w10="urn:schemas-microsoft-com:office:word" xmlns:w="http://schemas.openxmlformats.org/wordprocessingml/2006/main" xmlns:w14="http://schemas.microsoft.com/office/word/2010/wordml" xmlns:wpg="http://schemas.microsoft.com/office/word/2010/wordprocessingGroup" xmlns:wpi="http://schemas.microsoft.com/office/word/2010/wordprocessingInk" xmlns:wne="http://schemas.microsoft.com/office/word/2006/wordml" xmlns:wps="http://schemas.microsoft.com/office/word/2010/wordprocessingShape" mc:Ignorable="w14 wp14">
   <w:endnote w:type="separator" w:id="-1">
     <w:p>
       <w:pPr>
@@ -2897,7 +5433,7 @@
 </file>
 
 <file path=word/footer1.xml><?xml version="1.0" encoding="utf-8"?>
-<w:ftr xmlns:ve="http://schemas.openxmlformats.org/markup-compatibility/2006" xmlns:o="urn:schemas-microsoft-com:office:office" xmlns:r="http://schemas.openxmlformats.org/officeDocument/2006/relationships" xmlns:m="http://schemas.openxmlformats.org/officeDocument/2006/math" xmlns:v="urn:schemas-microsoft-com:vml" xmlns:wp="http://schemas.openxmlformats.org/drawingml/2006/wordprocessingDrawing" xmlns:w10="urn:schemas-microsoft-com:office:word" xmlns:w="http://schemas.openxmlformats.org/wordprocessingml/2006/main" xmlns:wne="http://schemas.microsoft.com/office/word/2006/wordml">
+<w:ftr xmlns:wpc="http://schemas.microsoft.com/office/word/2010/wordprocessingCanvas" xmlns:mc="http://schemas.openxmlformats.org/markup-compatibility/2006" xmlns:o="urn:schemas-microsoft-com:office:office" xmlns:r="http://schemas.openxmlformats.org/officeDocument/2006/relationships" xmlns:m="http://schemas.openxmlformats.org/officeDocument/2006/math" xmlns:v="urn:schemas-microsoft-com:vml" xmlns:wp14="http://schemas.microsoft.com/office/word/2010/wordprocessingDrawing" xmlns:wp="http://schemas.openxmlformats.org/drawingml/2006/wordprocessingDrawing" xmlns:w10="urn:schemas-microsoft-com:office:word" xmlns:w="http://schemas.openxmlformats.org/wordprocessingml/2006/main" xmlns:w14="http://schemas.microsoft.com/office/word/2010/wordml" xmlns:wpg="http://schemas.microsoft.com/office/word/2010/wordprocessingGroup" xmlns:wpi="http://schemas.microsoft.com/office/word/2010/wordprocessingInk" xmlns:wne="http://schemas.microsoft.com/office/word/2006/wordml" xmlns:wps="http://schemas.microsoft.com/office/word/2010/wordprocessingShape" mc:Ignorable="w14 wp14">
   <w:p>
     <w:pPr>
       <w:pStyle w:val="Pieddepage"/>
@@ -2926,15 +5462,29 @@
       </w:rPr>
       <w:t xml:space="preserve">Page </w:t>
     </w:r>
-    <w:fldSimple w:instr=" PAGE   \* MERGEFORMAT ">
-      <w:r>
-        <w:rPr>
-          <w:rFonts w:asciiTheme="majorHAnsi" w:hAnsiTheme="majorHAnsi"/>
-          <w:noProof/>
-        </w:rPr>
-        <w:t>6</w:t>
-      </w:r>
-    </w:fldSimple>
+    <w:r>
+      <w:fldChar w:fldCharType="begin"/>
+    </w:r>
+    <w:r>
+      <w:instrText xml:space="preserve"> PAGE   \* MERGEFORMAT </w:instrText>
+    </w:r>
+    <w:r>
+      <w:fldChar w:fldCharType="separate"/>
+    </w:r>
+    <w:r>
+      <w:rPr>
+        <w:rFonts w:asciiTheme="majorHAnsi" w:hAnsiTheme="majorHAnsi"/>
+        <w:noProof/>
+      </w:rPr>
+      <w:t>2</w:t>
+    </w:r>
+    <w:r>
+      <w:rPr>
+        <w:rFonts w:asciiTheme="majorHAnsi" w:hAnsiTheme="majorHAnsi"/>
+        <w:noProof/>
+      </w:rPr>
+      <w:fldChar w:fldCharType="end"/>
+    </w:r>
   </w:p>
   <w:p>
     <w:pPr>
@@ -2946,7 +5496,7 @@
 </file>
 
 <file path=word/footnotes.xml><?xml version="1.0" encoding="utf-8"?>
-<w:footnotes xmlns:ve="http://schemas.openxmlformats.org/markup-compatibility/2006" xmlns:o="urn:schemas-microsoft-com:office:office" xmlns:r="http://schemas.openxmlformats.org/officeDocument/2006/relationships" xmlns:m="http://schemas.openxmlformats.org/officeDocument/2006/math" xmlns:v="urn:schemas-microsoft-com:vml" xmlns:wp="http://schemas.openxmlformats.org/drawingml/2006/wordprocessingDrawing" xmlns:w10="urn:schemas-microsoft-com:office:word" xmlns:w="http://schemas.openxmlformats.org/wordprocessingml/2006/main" xmlns:wne="http://schemas.microsoft.com/office/word/2006/wordml">
+<w:footnotes xmlns:wpc="http://schemas.microsoft.com/office/word/2010/wordprocessingCanvas" xmlns:mc="http://schemas.openxmlformats.org/markup-compatibility/2006" xmlns:o="urn:schemas-microsoft-com:office:office" xmlns:r="http://schemas.openxmlformats.org/officeDocument/2006/relationships" xmlns:m="http://schemas.openxmlformats.org/officeDocument/2006/math" xmlns:v="urn:schemas-microsoft-com:vml" xmlns:wp14="http://schemas.microsoft.com/office/word/2010/wordprocessingDrawing" xmlns:wp="http://schemas.openxmlformats.org/drawingml/2006/wordprocessingDrawing" xmlns:w10="urn:schemas-microsoft-com:office:word" xmlns:w="http://schemas.openxmlformats.org/wordprocessingml/2006/main" xmlns:w14="http://schemas.microsoft.com/office/word/2010/wordml" xmlns:wpg="http://schemas.microsoft.com/office/word/2010/wordprocessingGroup" xmlns:wpi="http://schemas.microsoft.com/office/word/2010/wordprocessingInk" xmlns:wne="http://schemas.microsoft.com/office/word/2006/wordml" xmlns:wps="http://schemas.microsoft.com/office/word/2010/wordprocessingShape" mc:Ignorable="w14 wp14">
   <w:footnote w:type="separator" w:id="-1">
     <w:p>
       <w:pPr>
@@ -2971,7 +5521,7 @@
 </file>
 
 <file path=word/header1.xml><?xml version="1.0" encoding="utf-8"?>
-<w:hdr xmlns:ve="http://schemas.openxmlformats.org/markup-compatibility/2006" xmlns:o="urn:schemas-microsoft-com:office:office" xmlns:r="http://schemas.openxmlformats.org/officeDocument/2006/relationships" xmlns:m="http://schemas.openxmlformats.org/officeDocument/2006/math" xmlns:v="urn:schemas-microsoft-com:vml" xmlns:wp="http://schemas.openxmlformats.org/drawingml/2006/wordprocessingDrawing" xmlns:w10="urn:schemas-microsoft-com:office:word" xmlns:w="http://schemas.openxmlformats.org/wordprocessingml/2006/main" xmlns:wne="http://schemas.microsoft.com/office/word/2006/wordml">
+<w:hdr xmlns:wpc="http://schemas.microsoft.com/office/word/2010/wordprocessingCanvas" xmlns:mc="http://schemas.openxmlformats.org/markup-compatibility/2006" xmlns:o="urn:schemas-microsoft-com:office:office" xmlns:r="http://schemas.openxmlformats.org/officeDocument/2006/relationships" xmlns:m="http://schemas.openxmlformats.org/officeDocument/2006/math" xmlns:v="urn:schemas-microsoft-com:vml" xmlns:wp14="http://schemas.microsoft.com/office/word/2010/wordprocessingDrawing" xmlns:wp="http://schemas.openxmlformats.org/drawingml/2006/wordprocessingDrawing" xmlns:w10="urn:schemas-microsoft-com:office:word" xmlns:w="http://schemas.openxmlformats.org/wordprocessingml/2006/main" xmlns:w14="http://schemas.microsoft.com/office/word/2010/wordml" xmlns:wpg="http://schemas.microsoft.com/office/word/2010/wordprocessingGroup" xmlns:wpi="http://schemas.microsoft.com/office/word/2010/wordprocessingInk" xmlns:wne="http://schemas.microsoft.com/office/word/2006/wordml" xmlns:wps="http://schemas.microsoft.com/office/word/2010/wordprocessingShape" mc:Ignorable="w14 wp14">
   <w:sdt>
     <w:sdtPr>
       <w:rPr>
@@ -2984,6 +5534,7 @@
       <w:dataBinding w:prefixMappings="xmlns:ns0='http://schemas.openxmlformats.org/package/2006/metadata/core-properties' xmlns:ns1='http://purl.org/dc/elements/1.1/'" w:xpath="/ns0:coreProperties[1]/ns1:title[1]" w:storeItemID="{6C3C8BC8-F283-45AE-878A-BAB7291924A1}"/>
       <w:text/>
     </w:sdtPr>
+    <w:sdtEndPr/>
     <w:sdtContent>
       <w:p>
         <w:pPr>
@@ -3018,7 +5569,7 @@
 </file>
 
 <file path=word/numbering.xml><?xml version="1.0" encoding="utf-8"?>
-<w:numbering xmlns:ve="http://schemas.openxmlformats.org/markup-compatibility/2006" xmlns:o="urn:schemas-microsoft-com:office:office" xmlns:r="http://schemas.openxmlformats.org/officeDocument/2006/relationships" xmlns:m="http://schemas.openxmlformats.org/officeDocument/2006/math" xmlns:v="urn:schemas-microsoft-com:vml" xmlns:wp="http://schemas.openxmlformats.org/drawingml/2006/wordprocessingDrawing" xmlns:w10="urn:schemas-microsoft-com:office:word" xmlns:w="http://schemas.openxmlformats.org/wordprocessingml/2006/main" xmlns:wne="http://schemas.microsoft.com/office/word/2006/wordml">
+<w:numbering xmlns:wpc="http://schemas.microsoft.com/office/word/2010/wordprocessingCanvas" xmlns:mc="http://schemas.openxmlformats.org/markup-compatibility/2006" xmlns:o="urn:schemas-microsoft-com:office:office" xmlns:r="http://schemas.openxmlformats.org/officeDocument/2006/relationships" xmlns:m="http://schemas.openxmlformats.org/officeDocument/2006/math" xmlns:v="urn:schemas-microsoft-com:vml" xmlns:wp14="http://schemas.microsoft.com/office/word/2010/wordprocessingDrawing" xmlns:wp="http://schemas.openxmlformats.org/drawingml/2006/wordprocessingDrawing" xmlns:w10="urn:schemas-microsoft-com:office:word" xmlns:w="http://schemas.openxmlformats.org/wordprocessingml/2006/main" xmlns:w14="http://schemas.microsoft.com/office/word/2010/wordml" xmlns:wpg="http://schemas.microsoft.com/office/word/2010/wordprocessingGroup" xmlns:wpi="http://schemas.microsoft.com/office/word/2010/wordprocessingInk" xmlns:wne="http://schemas.microsoft.com/office/word/2006/wordml" xmlns:wps="http://schemas.microsoft.com/office/word/2010/wordprocessingShape" mc:Ignorable="w14 wp14">
   <w:numPicBullet w:numPicBulletId="0">
     <w:pict>
       <v:shapetype id="_x0000_t75" coordsize="21600,21600" o:spt="75" o:preferrelative="t" path="m@4@5l@4@11@9@11@9@5xe" filled="f" stroked="f">
@@ -3040,7 +5591,7 @@
         <v:path o:extrusionok="f" gradientshapeok="t" o:connecttype="rect"/>
         <o:lock v:ext="edit" aspectratio="t"/>
       </v:shapetype>
-      <v:shape id="_x0000_i1026" type="#_x0000_t75" style="width:11.25pt;height:11.25pt" o:bullet="t">
+      <v:shape id="_x0000_i1051" type="#_x0000_t75" style="width:11.25pt;height:11.25pt" o:bullet="t">
         <v:imagedata r:id="rId1" o:title="mso4885"/>
       </v:shape>
     </w:pict>
@@ -4965,7 +7516,7 @@
 </file>
 
 <file path=word/styles.xml><?xml version="1.0" encoding="utf-8"?>
-<w:styles xmlns:r="http://schemas.openxmlformats.org/officeDocument/2006/relationships" xmlns:w="http://schemas.openxmlformats.org/wordprocessingml/2006/main">
+<w:styles xmlns:mc="http://schemas.openxmlformats.org/markup-compatibility/2006" xmlns:r="http://schemas.openxmlformats.org/officeDocument/2006/relationships" xmlns:w="http://schemas.openxmlformats.org/wordprocessingml/2006/main" xmlns:w14="http://schemas.microsoft.com/office/word/2010/wordml" mc:Ignorable="w14">
   <w:docDefaults>
     <w:rPrDefault>
       <w:rPr>
@@ -5344,7 +7895,6 @@
     <w:uiPriority w:val="99"/>
     <w:semiHidden/>
     <w:unhideWhenUsed/>
-    <w:qFormat/>
     <w:tblPr>
       <w:tblInd w:w="0" w:type="dxa"/>
       <w:tblCellMar>
@@ -6887,7 +9437,7 @@
 </file>
 
 <file path=customXml/itemProps1.xml><?xml version="1.0" encoding="utf-8"?>
-<ds:datastoreItem xmlns:ds="http://schemas.openxmlformats.org/officeDocument/2006/customXml" ds:itemID="{BDAE29F7-74F0-4CB6-88C5-DE2B0A2F87B9}">
+<ds:datastoreItem xmlns:ds="http://schemas.openxmlformats.org/officeDocument/2006/customXml" ds:itemID="{7DB1410E-4AAF-4EBD-834D-009024DF74E5}">
   <ds:schemaRefs>
     <ds:schemaRef ds:uri="http://schemas.openxmlformats.org/officeDocument/2006/bibliography"/>
   </ds:schemaRefs>

</xml_diff>

<commit_message>
maj doc + connection bdd
</commit_message>
<xml_diff>
--- a/ProjetBobines/Documents/Dossier Projet VAE Gaetan Manier.docx
+++ b/ProjetBobines/Documents/Dossier Projet VAE Gaetan Manier.docx
@@ -395,8 +395,6 @@
           </w:r>
         </w:p>
         <w:p/>
-        <w:bookmarkStart w:id="0" w:name="_GoBack"/>
-        <w:bookmarkEnd w:id="0"/>
         <w:p>
           <w:pPr>
             <w:pStyle w:val="TM1"/>
@@ -1913,12 +1911,12 @@
       <w:r>
         <w:br w:type="page"/>
       </w:r>
-      <w:bookmarkStart w:id="1" w:name="_Toc497662517"/>
+      <w:bookmarkStart w:id="0" w:name="_Toc497662517"/>
       <w:r>
         <w:lastRenderedPageBreak/>
         <w:t>Le cahier des charges</w:t>
       </w:r>
-      <w:bookmarkEnd w:id="1"/>
+      <w:bookmarkEnd w:id="0"/>
     </w:p>
     <w:p>
       <w:pPr>
@@ -2100,7 +2098,7 @@
           <v:shape id="_x0000_i1025" type="#_x0000_t75" style="width:291.75pt;height:129.75pt" o:ole="">
             <v:imagedata r:id="rId10" o:title=""/>
           </v:shape>
-          <o:OLEObject Type="Embed" ProgID="Visio.Drawing.11" ShapeID="_x0000_i1025" DrawAspect="Content" ObjectID="_1571404364" r:id="rId11"/>
+          <o:OLEObject Type="Embed" ProgID="Visio.Drawing.11" ShapeID="_x0000_i1025" DrawAspect="Content" ObjectID="_1571499118" r:id="rId11"/>
         </w:object>
       </w:r>
     </w:p>
@@ -2372,143 +2370,155 @@
         <w:pStyle w:val="Titre1"/>
         <w:jc w:val="both"/>
       </w:pPr>
-      <w:bookmarkStart w:id="2" w:name="_Toc497662518"/>
+      <w:bookmarkStart w:id="1" w:name="_Toc497662518"/>
       <w:r>
         <w:lastRenderedPageBreak/>
         <w:t>Fonctionnalités</w:t>
       </w:r>
+      <w:bookmarkEnd w:id="1"/>
+    </w:p>
+    <w:p>
+      <w:pPr>
+        <w:jc w:val="both"/>
+      </w:pPr>
+    </w:p>
+    <w:p>
+      <w:pPr>
+        <w:pStyle w:val="Titre2"/>
+      </w:pPr>
+      <w:r>
+        <w:t>Introduction</w:t>
+      </w:r>
+    </w:p>
+    <w:p>
+      <w:pPr>
+        <w:jc w:val="both"/>
+        <w:rPr>
+          <w:sz w:val="24"/>
+          <w:szCs w:val="24"/>
+        </w:rPr>
+      </w:pPr>
+      <w:r>
+        <w:rPr>
+          <w:sz w:val="24"/>
+          <w:szCs w:val="24"/>
+        </w:rPr>
+        <w:t xml:space="preserve">L’application </w:t>
+      </w:r>
+      <w:r>
+        <w:rPr>
+          <w:sz w:val="24"/>
+          <w:szCs w:val="24"/>
+        </w:rPr>
+        <w:t xml:space="preserve">va permettre de consulter des fiches </w:t>
+      </w:r>
+      <w:proofErr w:type="gramStart"/>
+      <w:r>
+        <w:rPr>
+          <w:sz w:val="24"/>
+          <w:szCs w:val="24"/>
+        </w:rPr>
+        <w:t>produit</w:t>
+      </w:r>
+      <w:proofErr w:type="gramEnd"/>
+      <w:r>
+        <w:rPr>
+          <w:sz w:val="24"/>
+          <w:szCs w:val="24"/>
+        </w:rPr>
+        <w:t xml:space="preserve"> de bobines à partir d’une interface et de rapports BI.</w:t>
+      </w:r>
+      <w:r>
+        <w:rPr>
+          <w:sz w:val="24"/>
+          <w:szCs w:val="24"/>
+        </w:rPr>
+        <w:t xml:space="preserve"> L’application serveur permettra de consulter ces informations à partir de pages web.</w:t>
+      </w:r>
+    </w:p>
+    <w:p>
+      <w:pPr>
+        <w:jc w:val="both"/>
+        <w:rPr>
+          <w:sz w:val="24"/>
+          <w:szCs w:val="24"/>
+        </w:rPr>
+      </w:pPr>
+      <w:r>
+        <w:rPr>
+          <w:sz w:val="24"/>
+          <w:szCs w:val="24"/>
+        </w:rPr>
+        <w:t xml:space="preserve">Ces fiches </w:t>
+      </w:r>
+      <w:proofErr w:type="gramStart"/>
+      <w:r>
+        <w:rPr>
+          <w:sz w:val="24"/>
+          <w:szCs w:val="24"/>
+        </w:rPr>
+        <w:t>produits</w:t>
+      </w:r>
+      <w:proofErr w:type="gramEnd"/>
+      <w:r>
+        <w:rPr>
+          <w:sz w:val="24"/>
+          <w:szCs w:val="24"/>
+        </w:rPr>
+        <w:t xml:space="preserve"> contiennent les informations relatives à leur historique et leurs localisations dans les halles. L’utilisateur aura la possibilité de faire des recherches des bobines soit par numéro, halle …</w:t>
+      </w:r>
+    </w:p>
+    <w:p>
+      <w:pPr>
+        <w:jc w:val="both"/>
+        <w:rPr>
+          <w:sz w:val="24"/>
+          <w:szCs w:val="24"/>
+        </w:rPr>
+      </w:pPr>
+      <w:r>
+        <w:rPr>
+          <w:sz w:val="24"/>
+          <w:szCs w:val="24"/>
+        </w:rPr>
+        <w:t>Pour pouvoir accéder aux différentes vues, l’utilisateur doit s’identifier via une interface. Ses données seront sauvegardées en base de données avec un cryptage de son mot de passe.</w:t>
+      </w:r>
+    </w:p>
+    <w:p>
+      <w:pPr>
+        <w:jc w:val="both"/>
+        <w:rPr>
+          <w:sz w:val="24"/>
+          <w:szCs w:val="24"/>
+        </w:rPr>
+      </w:pPr>
+      <w:r>
+        <w:rPr>
+          <w:sz w:val="24"/>
+          <w:szCs w:val="24"/>
+        </w:rPr>
+        <w:t>Une application mobile permettra de consulter également ces informations par smartphone afin de pouvoir faire une vérification des produits directement dans les halles.</w:t>
+      </w:r>
+    </w:p>
+    <w:p>
+      <w:pPr>
+        <w:jc w:val="both"/>
+        <w:rPr>
+          <w:b/>
+          <w:sz w:val="24"/>
+          <w:szCs w:val="24"/>
+        </w:rPr>
+      </w:pPr>
+    </w:p>
+    <w:p>
+      <w:pPr>
+        <w:pStyle w:val="Titre2"/>
+      </w:pPr>
+      <w:bookmarkStart w:id="2" w:name="_Toc497662520"/>
+      <w:r>
+        <w:t>Les différents IHM</w:t>
+      </w:r>
       <w:bookmarkEnd w:id="2"/>
-    </w:p>
-    <w:p>
-      <w:pPr>
-        <w:jc w:val="both"/>
-      </w:pPr>
-    </w:p>
-    <w:p>
-      <w:pPr>
-        <w:pStyle w:val="Titre2"/>
-      </w:pPr>
-      <w:bookmarkStart w:id="3" w:name="_Toc497662519"/>
-      <w:proofErr w:type="gramStart"/>
-      <w:r>
-        <w:t>introduction</w:t>
-      </w:r>
-      <w:bookmarkEnd w:id="3"/>
-      <w:proofErr w:type="gramEnd"/>
-    </w:p>
-    <w:p>
-      <w:pPr>
-        <w:jc w:val="both"/>
-        <w:rPr>
-          <w:sz w:val="24"/>
-          <w:szCs w:val="24"/>
-        </w:rPr>
-      </w:pPr>
-      <w:r>
-        <w:rPr>
-          <w:sz w:val="24"/>
-          <w:szCs w:val="24"/>
-        </w:rPr>
-        <w:t xml:space="preserve">L’application </w:t>
-      </w:r>
-      <w:r>
-        <w:rPr>
-          <w:sz w:val="24"/>
-          <w:szCs w:val="24"/>
-        </w:rPr>
-        <w:t xml:space="preserve">va permettre de consulter des fiches </w:t>
-      </w:r>
-      <w:proofErr w:type="gramStart"/>
-      <w:r>
-        <w:rPr>
-          <w:sz w:val="24"/>
-          <w:szCs w:val="24"/>
-        </w:rPr>
-        <w:t>produit</w:t>
-      </w:r>
-      <w:proofErr w:type="gramEnd"/>
-      <w:r>
-        <w:rPr>
-          <w:sz w:val="24"/>
-          <w:szCs w:val="24"/>
-        </w:rPr>
-        <w:t xml:space="preserve"> de bobines à partir d’une interface et de rapports BI.</w:t>
-      </w:r>
-      <w:r>
-        <w:rPr>
-          <w:sz w:val="24"/>
-          <w:szCs w:val="24"/>
-        </w:rPr>
-        <w:t xml:space="preserve"> L’application serveur permettra de consulter ces informations à partir de pages web.</w:t>
-      </w:r>
-    </w:p>
-    <w:p>
-      <w:pPr>
-        <w:jc w:val="both"/>
-        <w:rPr>
-          <w:sz w:val="24"/>
-          <w:szCs w:val="24"/>
-        </w:rPr>
-      </w:pPr>
-      <w:r>
-        <w:rPr>
-          <w:sz w:val="24"/>
-          <w:szCs w:val="24"/>
-        </w:rPr>
-        <w:t xml:space="preserve">Ces fiches </w:t>
-      </w:r>
-      <w:proofErr w:type="gramStart"/>
-      <w:r>
-        <w:rPr>
-          <w:sz w:val="24"/>
-          <w:szCs w:val="24"/>
-        </w:rPr>
-        <w:t>produits</w:t>
-      </w:r>
-      <w:proofErr w:type="gramEnd"/>
-      <w:r>
-        <w:rPr>
-          <w:sz w:val="24"/>
-          <w:szCs w:val="24"/>
-        </w:rPr>
-        <w:t xml:space="preserve"> contiennent les informations relatives à leur historique et leurs localisations dans les halles. L’utilisateur aura la possibilité de faire des recherches des bobines soit par numéro, halle …</w:t>
-      </w:r>
-    </w:p>
-    <w:p>
-      <w:pPr>
-        <w:jc w:val="both"/>
-        <w:rPr>
-          <w:sz w:val="24"/>
-          <w:szCs w:val="24"/>
-        </w:rPr>
-      </w:pPr>
-      <w:r>
-        <w:rPr>
-          <w:sz w:val="24"/>
-          <w:szCs w:val="24"/>
-        </w:rPr>
-        <w:t>Une application mobile permettra de consulter également ces informations par smartphone afin de pouvoir faire une vérification des produits directement dans les halles.</w:t>
-      </w:r>
-    </w:p>
-    <w:p>
-      <w:pPr>
-        <w:jc w:val="both"/>
-        <w:rPr>
-          <w:b/>
-          <w:sz w:val="24"/>
-          <w:szCs w:val="24"/>
-        </w:rPr>
-      </w:pPr>
-    </w:p>
-    <w:p>
-      <w:pPr>
-        <w:pStyle w:val="Titre2"/>
-      </w:pPr>
-      <w:bookmarkStart w:id="4" w:name="_Toc497662520"/>
-      <w:r>
-        <w:t>Les différents IHM</w:t>
-      </w:r>
-      <w:bookmarkEnd w:id="4"/>
     </w:p>
     <w:p>
       <w:pPr>
@@ -2535,12 +2545,12 @@
         <w:pStyle w:val="Titre1"/>
         <w:jc w:val="both"/>
       </w:pPr>
-      <w:bookmarkStart w:id="5" w:name="_Toc497662521"/>
+      <w:bookmarkStart w:id="3" w:name="_Toc497662521"/>
       <w:r>
         <w:lastRenderedPageBreak/>
         <w:t>Architecture du logiciel</w:t>
       </w:r>
-      <w:bookmarkEnd w:id="5"/>
+      <w:bookmarkEnd w:id="3"/>
     </w:p>
     <w:p>
       <w:pPr>
@@ -2551,11 +2561,11 @@
       <w:pPr>
         <w:pStyle w:val="Titre2"/>
       </w:pPr>
-      <w:bookmarkStart w:id="6" w:name="_Toc497662522"/>
+      <w:bookmarkStart w:id="4" w:name="_Toc497662522"/>
       <w:r>
         <w:t>Introduction</w:t>
       </w:r>
-      <w:bookmarkEnd w:id="6"/>
+      <w:bookmarkEnd w:id="4"/>
     </w:p>
     <w:p/>
     <w:p>
@@ -2622,11 +2632,11 @@
       <w:pPr>
         <w:pStyle w:val="Titre2"/>
       </w:pPr>
-      <w:bookmarkStart w:id="7" w:name="_Toc497662523"/>
+      <w:bookmarkStart w:id="5" w:name="_Toc497662523"/>
       <w:r>
         <w:t>Le serveur Web</w:t>
       </w:r>
-      <w:bookmarkEnd w:id="7"/>
+      <w:bookmarkEnd w:id="5"/>
     </w:p>
     <w:p>
       <w:pPr>
@@ -2651,10 +2661,7 @@
         <w:t>.</w:t>
       </w:r>
       <w:r>
-        <w:t xml:space="preserve"> </w:t>
-      </w:r>
-      <w:r>
-        <w:t xml:space="preserve"> Une première pour moi car cela ne fait pas parti de la technologie que nous utilisons actuellement dans nos applications informatiques sur le site de </w:t>
+        <w:t xml:space="preserve">  Une première pour moi car cela ne fait pas parti de la technologie que nous utilisons actuellement dans nos applications informatiques sur le site de </w:t>
       </w:r>
       <w:proofErr w:type="spellStart"/>
       <w:r>
@@ -2824,13 +2831,7 @@
         <w:rPr>
           <w:i/>
         </w:rPr>
-        <w:t xml:space="preserve">erreur : </w:t>
-      </w:r>
-      <w:r>
-        <w:rPr>
-          <w:i/>
-        </w:rPr>
-        <w:t xml:space="preserve">HTTP </w:t>
+        <w:t xml:space="preserve">erreur : HTTP </w:t>
       </w:r>
       <w:proofErr w:type="spellStart"/>
       <w:r>
@@ -2974,58 +2975,46 @@
         <w:rPr>
           <w:i/>
         </w:rPr>
-        <w:t xml:space="preserve">erreur : </w:t>
-      </w:r>
+        <w:t xml:space="preserve">erreur : No option to Import site package </w:t>
+      </w:r>
+      <w:proofErr w:type="spellStart"/>
       <w:r>
         <w:rPr>
           <w:i/>
         </w:rPr>
-        <w:t xml:space="preserve">No option to Import site package </w:t>
+        <w:t>using</w:t>
+      </w:r>
+      <w:proofErr w:type="spellEnd"/>
+      <w:r>
+        <w:rPr>
+          <w:i/>
+        </w:rPr>
+        <w:t xml:space="preserve"> IIS 6.1 &amp; web </w:t>
       </w:r>
       <w:proofErr w:type="spellStart"/>
       <w:r>
         <w:rPr>
           <w:i/>
         </w:rPr>
-        <w:t>using</w:t>
+        <w:t>deploy</w:t>
       </w:r>
       <w:proofErr w:type="spellEnd"/>
       <w:r>
         <w:rPr>
           <w:i/>
         </w:rPr>
-        <w:t xml:space="preserve"> IIS 6.1 &amp; web </w:t>
+        <w:t xml:space="preserve"> 3.5</w:t>
+      </w:r>
+      <w:r>
+        <w:t xml:space="preserve">). Pour cela j’ai dû mettre à jour la version web </w:t>
       </w:r>
       <w:proofErr w:type="spellStart"/>
       <w:r>
-        <w:rPr>
-          <w:i/>
-        </w:rPr>
         <w:t>deploy</w:t>
       </w:r>
       <w:proofErr w:type="spellEnd"/>
       <w:r>
-        <w:rPr>
-          <w:i/>
-        </w:rPr>
-        <w:t xml:space="preserve"> 3.5</w:t>
-      </w:r>
-      <w:r>
-        <w:t xml:space="preserve">). Pour cela j’ai dû mettre à jour la version </w:t>
-      </w:r>
-      <w:r>
-        <w:t xml:space="preserve">web </w:t>
-      </w:r>
-      <w:proofErr w:type="spellStart"/>
-      <w:r>
-        <w:t>deploy</w:t>
-      </w:r>
-      <w:proofErr w:type="spellEnd"/>
-      <w:r>
-        <w:t xml:space="preserve"> 3.5</w:t>
-      </w:r>
-      <w:r>
-        <w:t>.</w:t>
+        <w:t xml:space="preserve"> 3.5.</w:t>
       </w:r>
     </w:p>
     <w:p>
@@ -3084,12 +3073,12 @@
         <w:pStyle w:val="Titre1"/>
         <w:jc w:val="both"/>
       </w:pPr>
-      <w:bookmarkStart w:id="8" w:name="_Toc497662524"/>
+      <w:bookmarkStart w:id="6" w:name="_Toc497662524"/>
       <w:r>
         <w:lastRenderedPageBreak/>
         <w:t>Architecture de la base de données</w:t>
       </w:r>
-      <w:bookmarkEnd w:id="8"/>
+      <w:bookmarkEnd w:id="6"/>
     </w:p>
     <w:p>
       <w:pPr>
@@ -3101,7 +3090,7 @@
         <w:pStyle w:val="Titre2"/>
         <w:jc w:val="both"/>
       </w:pPr>
-      <w:bookmarkStart w:id="9" w:name="_Toc497662525"/>
+      <w:bookmarkStart w:id="7" w:name="_Toc497662525"/>
       <w:r>
         <w:t xml:space="preserve">Introduction aux Data </w:t>
       </w:r>
@@ -3109,7 +3098,7 @@
       <w:r>
         <w:t>WareHouse</w:t>
       </w:r>
-      <w:bookmarkEnd w:id="9"/>
+      <w:bookmarkEnd w:id="7"/>
       <w:proofErr w:type="spellEnd"/>
     </w:p>
     <w:p>
@@ -3384,11 +3373,11 @@
         <w:pStyle w:val="Titre2"/>
         <w:jc w:val="both"/>
       </w:pPr>
-      <w:bookmarkStart w:id="10" w:name="_Toc497662526"/>
+      <w:bookmarkStart w:id="8" w:name="_Toc497662526"/>
       <w:r>
         <w:t>Choix du schéma</w:t>
       </w:r>
-      <w:bookmarkEnd w:id="10"/>
+      <w:bookmarkEnd w:id="8"/>
     </w:p>
     <w:p>
       <w:pPr>
@@ -3417,14 +3406,14 @@
         <w:pStyle w:val="Titre2"/>
         <w:jc w:val="both"/>
       </w:pPr>
-      <w:bookmarkStart w:id="11" w:name="_Toc497662527"/>
+      <w:bookmarkStart w:id="9" w:name="_Toc497662527"/>
       <w:r>
         <w:t>Configuration du serveur</w:t>
       </w:r>
       <w:r>
         <w:t xml:space="preserve"> de base de données</w:t>
       </w:r>
-      <w:bookmarkEnd w:id="11"/>
+      <w:bookmarkEnd w:id="9"/>
     </w:p>
     <w:p>
       <w:pPr>
@@ -3511,13 +3500,167 @@
         <w:pStyle w:val="Titre2"/>
         <w:jc w:val="both"/>
       </w:pPr>
+      <w:r>
+        <w:t>Compte de connexion</w:t>
+      </w:r>
+    </w:p>
+    <w:p>
+      <w:r>
+        <w:t>L’application web se connecte à la base de données en utilisant un compte spécifique sans utiliser les comptes Windows par défaut.</w:t>
+      </w:r>
+    </w:p>
+    <w:p>
+      <w:r>
+        <w:t>Pour cela il a été créé une connexion au niveau du serveur de base de données qui s’appelle « </w:t>
+      </w:r>
+      <w:proofErr w:type="spellStart"/>
+      <w:r>
+        <w:t>ConnexionDWH</w:t>
+      </w:r>
+      <w:proofErr w:type="spellEnd"/>
+      <w:r>
+        <w:t> ».</w:t>
+      </w:r>
+    </w:p>
+    <w:p>
+      <w:pPr>
+        <w:jc w:val="center"/>
+      </w:pPr>
+      <w:r>
+        <w:rPr>
+          <w:noProof/>
+        </w:rPr>
+        <w:lastRenderedPageBreak/>
+        <w:drawing>
+          <wp:inline distT="0" distB="0" distL="0" distR="0">
+            <wp:extent cx="3257550" cy="2254397"/>
+            <wp:effectExtent l="0" t="0" r="0" b="0"/>
+            <wp:docPr id="14" name="Image 14"/>
+            <wp:cNvGraphicFramePr>
+              <a:graphicFrameLocks xmlns:a="http://schemas.openxmlformats.org/drawingml/2006/main" noChangeAspect="1"/>
+            </wp:cNvGraphicFramePr>
+            <a:graphic xmlns:a="http://schemas.openxmlformats.org/drawingml/2006/main">
+              <a:graphicData uri="http://schemas.openxmlformats.org/drawingml/2006/picture">
+                <pic:pic xmlns:pic="http://schemas.openxmlformats.org/drawingml/2006/picture">
+                  <pic:nvPicPr>
+                    <pic:cNvPr id="0" name="Picture 13"/>
+                    <pic:cNvPicPr>
+                      <a:picLocks noChangeAspect="1" noChangeArrowheads="1"/>
+                    </pic:cNvPicPr>
+                  </pic:nvPicPr>
+                  <pic:blipFill>
+                    <a:blip r:embed="rId13" cstate="print">
+                      <a:extLst>
+                        <a:ext uri="{28A0092B-C50C-407E-A947-70E740481C1C}">
+                          <a14:useLocalDpi xmlns:a14="http://schemas.microsoft.com/office/drawing/2010/main" val="0"/>
+                        </a:ext>
+                      </a:extLst>
+                    </a:blip>
+                    <a:srcRect/>
+                    <a:stretch>
+                      <a:fillRect/>
+                    </a:stretch>
+                  </pic:blipFill>
+                  <pic:spPr bwMode="auto">
+                    <a:xfrm>
+                      <a:off x="0" y="0"/>
+                      <a:ext cx="3257550" cy="2254397"/>
+                    </a:xfrm>
+                    <a:prstGeom prst="rect">
+                      <a:avLst/>
+                    </a:prstGeom>
+                    <a:noFill/>
+                    <a:ln>
+                      <a:noFill/>
+                    </a:ln>
+                  </pic:spPr>
+                </pic:pic>
+              </a:graphicData>
+            </a:graphic>
+          </wp:inline>
+        </w:drawing>
+      </w:r>
+    </w:p>
+    <w:p>
+      <w:r>
+        <w:t>Ensuite un compte utilisateur sur la base de données « </w:t>
+      </w:r>
+      <w:proofErr w:type="spellStart"/>
+      <w:r>
+        <w:t>ConnexionDWH</w:t>
+      </w:r>
+      <w:proofErr w:type="spellEnd"/>
+      <w:r>
+        <w:t>»</w:t>
+      </w:r>
+      <w:r>
+        <w:t>.</w:t>
+      </w:r>
+    </w:p>
+    <w:p>
+      <w:pPr>
+        <w:jc w:val="center"/>
+      </w:pPr>
+      <w:r>
+        <w:rPr>
+          <w:noProof/>
+        </w:rPr>
+        <w:drawing>
+          <wp:inline distT="0" distB="0" distL="0" distR="0">
+            <wp:extent cx="3305175" cy="2298301"/>
+            <wp:effectExtent l="0" t="0" r="0" b="0"/>
+            <wp:docPr id="15" name="Image 15"/>
+            <wp:cNvGraphicFramePr>
+              <a:graphicFrameLocks xmlns:a="http://schemas.openxmlformats.org/drawingml/2006/main" noChangeAspect="1"/>
+            </wp:cNvGraphicFramePr>
+            <a:graphic xmlns:a="http://schemas.openxmlformats.org/drawingml/2006/main">
+              <a:graphicData uri="http://schemas.openxmlformats.org/drawingml/2006/picture">
+                <pic:pic xmlns:pic="http://schemas.openxmlformats.org/drawingml/2006/picture">
+                  <pic:nvPicPr>
+                    <pic:cNvPr id="0" name="Picture 14"/>
+                    <pic:cNvPicPr>
+                      <a:picLocks noChangeAspect="1" noChangeArrowheads="1"/>
+                    </pic:cNvPicPr>
+                  </pic:nvPicPr>
+                  <pic:blipFill>
+                    <a:blip r:embed="rId14" cstate="print">
+                      <a:extLst>
+                        <a:ext uri="{28A0092B-C50C-407E-A947-70E740481C1C}">
+                          <a14:useLocalDpi xmlns:a14="http://schemas.microsoft.com/office/drawing/2010/main" val="0"/>
+                        </a:ext>
+                      </a:extLst>
+                    </a:blip>
+                    <a:srcRect/>
+                    <a:stretch>
+                      <a:fillRect/>
+                    </a:stretch>
+                  </pic:blipFill>
+                  <pic:spPr bwMode="auto">
+                    <a:xfrm>
+                      <a:off x="0" y="0"/>
+                      <a:ext cx="3306544" cy="2299253"/>
+                    </a:xfrm>
+                    <a:prstGeom prst="rect">
+                      <a:avLst/>
+                    </a:prstGeom>
+                    <a:noFill/>
+                    <a:ln>
+                      <a:noFill/>
+                    </a:ln>
+                  </pic:spPr>
+                </pic:pic>
+              </a:graphicData>
+            </a:graphic>
+          </wp:inline>
+        </w:drawing>
+      </w:r>
     </w:p>
     <w:p>
       <w:pPr>
         <w:pStyle w:val="Titre2"/>
         <w:jc w:val="both"/>
       </w:pPr>
-      <w:bookmarkStart w:id="12" w:name="_Toc497662528"/>
+      <w:bookmarkStart w:id="10" w:name="_Toc497662528"/>
       <w:r>
         <w:t xml:space="preserve">Alimentation du </w:t>
       </w:r>
@@ -3529,18 +3672,18 @@
       <w:r>
         <w:t xml:space="preserve"> house</w:t>
       </w:r>
-      <w:bookmarkEnd w:id="12"/>
+      <w:bookmarkEnd w:id="10"/>
     </w:p>
     <w:p>
       <w:pPr>
         <w:pStyle w:val="Titre3"/>
         <w:jc w:val="both"/>
       </w:pPr>
-      <w:bookmarkStart w:id="13" w:name="_Toc497662529"/>
+      <w:bookmarkStart w:id="11" w:name="_Toc497662529"/>
       <w:r>
         <w:t>Configuration de l’ETL</w:t>
       </w:r>
-      <w:bookmarkEnd w:id="13"/>
+      <w:bookmarkEnd w:id="11"/>
     </w:p>
     <w:p>
       <w:pPr>
@@ -3676,15 +3819,7 @@
           <w:rFonts w:ascii="segoe-ui_normal" w:hAnsi="segoe-ui_normal" w:cs="Arial"/>
           <w:color w:val="222222"/>
         </w:rPr>
-        <w:t xml:space="preserve"> L'ajout d'une tâche de flux de données à </w:t>
-      </w:r>
-      <w:r>
-        <w:rPr>
-          <w:rFonts w:ascii="segoe-ui_normal" w:hAnsi="segoe-ui_normal" w:cs="Arial"/>
-          <w:color w:val="222222"/>
-        </w:rPr>
-        <w:lastRenderedPageBreak/>
-        <w:t>un flux de contrôle de package permet au package d'extraire, de transformer et de charger des données.</w:t>
+        <w:t xml:space="preserve"> L'ajout d'une tâche de flux de données à un flux de contrôle de package permet au package d'extraire, de transformer et de charger des données.</w:t>
       </w:r>
       <w:r>
         <w:rPr>
@@ -3718,7 +3853,15 @@
           <w:rFonts w:ascii="segoe-ui_normal" w:hAnsi="segoe-ui_normal" w:cs="Arial"/>
           <w:color w:val="222222"/>
         </w:rPr>
-        <w:t>Un flux de données est constitué d'au moins un composant de flux de données, mais il s'agit en général d'un ensemble de composants de flux de données connectés : des sources qui extraient des données, des transformations qui modifient, acheminent ou résument des données, et des destinations qui chargent des données.</w:t>
+        <w:t xml:space="preserve">Un flux de données est constitué d'au moins un composant de flux de données, mais il s'agit en général d'un ensemble de composants de flux de données connectés : des sources qui </w:t>
+      </w:r>
+      <w:r>
+        <w:rPr>
+          <w:rFonts w:ascii="segoe-ui_normal" w:hAnsi="segoe-ui_normal" w:cs="Arial"/>
+          <w:color w:val="222222"/>
+        </w:rPr>
+        <w:lastRenderedPageBreak/>
+        <w:t>extraient des données, des transformations qui modifient, acheminent ou résument des données, et des destinations qui chargent des données.</w:t>
       </w:r>
       <w:r>
         <w:rPr>
@@ -3852,7 +3995,7 @@
         </w:rPr>
         <w:t xml:space="preserve"> Pour plus d’informations, consultez </w:t>
       </w:r>
-      <w:hyperlink r:id="rId13" w:history="1">
+      <w:hyperlink r:id="rId15" w:history="1">
         <w:r>
           <w:rPr>
             <w:rStyle w:val="Lienhypertexte"/>
@@ -3877,7 +4020,7 @@
         </w:rPr>
         <w:t xml:space="preserve">For more information, see </w:t>
       </w:r>
-      <w:hyperlink r:id="rId14" w:history="1">
+      <w:hyperlink r:id="rId16" w:history="1">
         <w:r>
           <w:rPr>
             <w:rStyle w:val="Lienhypertexte"/>
@@ -3913,7 +4056,7 @@
           <w:color w:val="222222"/>
         </w:rPr>
       </w:pPr>
-      <w:bookmarkStart w:id="14" w:name="_Toc497662530"/>
+      <w:bookmarkStart w:id="12" w:name="_Toc497662530"/>
       <w:r>
         <w:rPr>
           <w:rFonts w:ascii="segoe-ui_normal" w:hAnsi="segoe-ui_normal" w:cs="Arial"/>
@@ -3921,7 +4064,7 @@
         </w:rPr>
         <w:t>Flux multiples</w:t>
       </w:r>
-      <w:bookmarkEnd w:id="14"/>
+      <w:bookmarkEnd w:id="12"/>
       <w:r>
         <w:rPr>
           <w:rStyle w:val="sxs-lookup1"/>
@@ -4133,7 +4276,7 @@
                     </pic:cNvPicPr>
                   </pic:nvPicPr>
                   <pic:blipFill>
-                    <a:blip r:embed="rId15" cstate="print"/>
+                    <a:blip r:embed="rId17" cstate="print"/>
                     <a:srcRect/>
                     <a:stretch>
                       <a:fillRect/>
@@ -4186,7 +4329,7 @@
                     </pic:cNvPicPr>
                   </pic:nvPicPr>
                   <pic:blipFill>
-                    <a:blip r:embed="rId15" cstate="print"/>
+                    <a:blip r:embed="rId17" cstate="print"/>
                     <a:srcRect/>
                     <a:stretch>
                       <a:fillRect/>
@@ -4228,11 +4371,11 @@
         <w:pStyle w:val="Titre3"/>
         <w:jc w:val="both"/>
       </w:pPr>
-      <w:bookmarkStart w:id="15" w:name="_Toc497662531"/>
+      <w:bookmarkStart w:id="13" w:name="_Toc497662531"/>
       <w:r>
         <w:t>Déploiement</w:t>
       </w:r>
-      <w:bookmarkEnd w:id="15"/>
+      <w:bookmarkEnd w:id="13"/>
     </w:p>
     <w:p>
       <w:pPr>
@@ -4493,22 +4636,2079 @@
         <w:pStyle w:val="Titre1"/>
         <w:jc w:val="both"/>
       </w:pPr>
-      <w:bookmarkStart w:id="16" w:name="_Toc497662532"/>
+      <w:bookmarkStart w:id="14" w:name="_Toc497662532"/>
       <w:r>
         <w:lastRenderedPageBreak/>
         <w:t>La sécurité</w:t>
       </w:r>
+      <w:bookmarkEnd w:id="14"/>
+    </w:p>
+    <w:p>
+      <w:pPr>
+        <w:jc w:val="both"/>
+      </w:pPr>
+    </w:p>
+    <w:p>
+      <w:pPr>
+        <w:pStyle w:val="Titre2"/>
+      </w:pPr>
+      <w:r>
+        <w:t>Cryptage des comptes utilisateurs</w:t>
+      </w:r>
+    </w:p>
+    <w:p>
+      <w:pPr>
+        <w:jc w:val="both"/>
+      </w:pPr>
+      <w:r>
+        <w:t>Lorsque l’utilisateur créé son compte via la page web, certaines informations sont cryptées en base de données.</w:t>
+      </w:r>
+    </w:p>
+    <w:p>
+      <w:pPr>
+        <w:jc w:val="both"/>
+      </w:pPr>
+      <w:r>
+        <w:t xml:space="preserve">Pour cela il a été utilisé </w:t>
+      </w:r>
+      <w:r>
+        <w:t xml:space="preserve">la </w:t>
+      </w:r>
+      <w:r>
+        <w:t xml:space="preserve">Classe </w:t>
+      </w:r>
+      <w:proofErr w:type="spellStart"/>
+      <w:r>
+        <w:t>WebSecurity</w:t>
+      </w:r>
+      <w:proofErr w:type="spellEnd"/>
+      <w:r>
+        <w:t xml:space="preserve"> qui Fournit des fonctionnalités de sécurité et d'authentification pour les applications ASP.NET Web Pages, y compris la possibilité de créer des comptes d'utilisateur, de connecter et de déconnecter les utilisateurs, de réinitialiser et de modifier les mots de passe, ainsi que d'exécuter les tâches associées.</w:t>
+      </w:r>
+    </w:p>
+    <w:p>
+      <w:pPr>
+        <w:jc w:val="both"/>
+      </w:pPr>
+      <w:bookmarkStart w:id="15" w:name="_GoBack"/>
+      <w:bookmarkEnd w:id="15"/>
+    </w:p>
+    <w:p>
+      <w:pPr>
+        <w:jc w:val="both"/>
+      </w:pPr>
+    </w:p>
+    <w:p>
+      <w:pPr>
+        <w:jc w:val="both"/>
+        <w:rPr>
+          <w:b/>
+          <w:sz w:val="24"/>
+          <w:szCs w:val="24"/>
+          <w:u w:val="single"/>
+        </w:rPr>
+      </w:pPr>
+      <w:r>
+        <w:rPr>
+          <w:b/>
+          <w:sz w:val="24"/>
+          <w:szCs w:val="24"/>
+          <w:u w:val="single"/>
+        </w:rPr>
+        <w:t xml:space="preserve">Codage des comptes et mots de passe de </w:t>
+      </w:r>
+      <w:proofErr w:type="spellStart"/>
+      <w:r>
+        <w:rPr>
+          <w:b/>
+          <w:sz w:val="24"/>
+          <w:szCs w:val="24"/>
+          <w:u w:val="single"/>
+        </w:rPr>
+        <w:t>web.app</w:t>
+      </w:r>
+      <w:proofErr w:type="spellEnd"/>
+    </w:p>
+    <w:p>
+      <w:pPr>
+        <w:pStyle w:val="Titre1"/>
+      </w:pPr>
+      <w:proofErr w:type="spellStart"/>
+      <w:r>
+        <w:t>DpapiProtectedConfigurationProvider</w:t>
+      </w:r>
+      <w:proofErr w:type="spellEnd"/>
+      <w:r>
+        <w:t xml:space="preserve"> classe</w:t>
+      </w:r>
+    </w:p>
+    <w:p>
+      <w:r>
+        <w:rPr>
+          <w:rStyle w:val="lev"/>
+        </w:rPr>
+        <w:t>.NET Framework (</w:t>
+      </w:r>
+      <w:proofErr w:type="spellStart"/>
+      <w:r>
+        <w:rPr>
+          <w:rStyle w:val="lev"/>
+        </w:rPr>
+        <w:t>current</w:t>
+      </w:r>
+      <w:proofErr w:type="spellEnd"/>
+      <w:r>
+        <w:rPr>
+          <w:rStyle w:val="lev"/>
+        </w:rPr>
+        <w:t xml:space="preserve"> version) </w:t>
+      </w:r>
+    </w:p>
+    <w:p>
+      <w:pPr>
+        <w:pStyle w:val="NormalWeb"/>
+      </w:pPr>
+      <w:r>
+        <w:rPr>
+          <w:rStyle w:val="sentence"/>
+          <w:rFonts w:eastAsiaTheme="majorEastAsia"/>
+        </w:rPr>
+        <w:t xml:space="preserve">Fournit un objet </w:t>
+      </w:r>
+      <w:hyperlink r:id="rId18" w:history="1">
+        <w:proofErr w:type="spellStart"/>
+        <w:r>
+          <w:rPr>
+            <w:rStyle w:val="Lienhypertexte"/>
+          </w:rPr>
+          <w:t>ProtectedConfigurationProvider</w:t>
+        </w:r>
+        <w:proofErr w:type="spellEnd"/>
+      </w:hyperlink>
+      <w:r>
+        <w:rPr>
+          <w:rStyle w:val="sentence"/>
+          <w:rFonts w:eastAsiaTheme="majorEastAsia"/>
+        </w:rPr>
+        <w:t xml:space="preserve"> qui utilise l’API de protection des données Windows (DPAPI) pour chiffrer et déchiffrer des données de configuration.</w:t>
+      </w:r>
+    </w:p>
+    <w:p>
+      <w:r>
+        <w:rPr>
+          <w:rStyle w:val="lev"/>
+        </w:rPr>
+        <w:t xml:space="preserve">Espace de noms: </w:t>
+      </w:r>
+      <w:r>
+        <w:t xml:space="preserve">  </w:t>
+      </w:r>
+      <w:hyperlink r:id="rId19" w:history="1">
+        <w:proofErr w:type="spellStart"/>
+        <w:r>
+          <w:rPr>
+            <w:rStyle w:val="Lienhypertexte"/>
+          </w:rPr>
+          <w:t>System.Configuration</w:t>
+        </w:r>
+        <w:proofErr w:type="spellEnd"/>
+      </w:hyperlink>
+      <w:r>
+        <w:br/>
+      </w:r>
+      <w:proofErr w:type="spellStart"/>
+      <w:r>
+        <w:rPr>
+          <w:rStyle w:val="lev"/>
+        </w:rPr>
+        <w:t>Assembly</w:t>
+      </w:r>
+      <w:proofErr w:type="spellEnd"/>
+      <w:proofErr w:type="gramStart"/>
+      <w:r>
+        <w:rPr>
+          <w:rStyle w:val="lev"/>
+        </w:rPr>
+        <w:t xml:space="preserve">: </w:t>
+      </w:r>
+      <w:r>
+        <w:t> </w:t>
+      </w:r>
+      <w:proofErr w:type="spellStart"/>
+      <w:r>
+        <w:t>System.Configuration</w:t>
+      </w:r>
+      <w:proofErr w:type="spellEnd"/>
+      <w:proofErr w:type="gramEnd"/>
+      <w:r>
+        <w:t xml:space="preserve"> (dans System.Configuration.dll)</w:t>
+      </w:r>
+    </w:p>
+    <w:p>
+      <w:pPr>
+        <w:pStyle w:val="Titre1"/>
+      </w:pPr>
+      <w:r>
+        <w:t>Vue d'ensemble de la configuration protégée</w:t>
+      </w:r>
+    </w:p>
+    <w:p>
+      <w:r>
+        <w:rPr>
+          <w:rStyle w:val="lev"/>
+        </w:rPr>
+        <w:t xml:space="preserve">Visual Studio 2010 </w:t>
+      </w:r>
+    </w:p>
+    <w:p>
+      <w:pPr>
+        <w:numPr>
+          <w:ilvl w:val="0"/>
+          <w:numId w:val="19"/>
+        </w:numPr>
+        <w:spacing w:before="100" w:beforeAutospacing="1" w:after="100" w:afterAutospacing="1" w:line="240" w:lineRule="auto"/>
+      </w:pPr>
+      <w:hyperlink r:id="rId20" w:history="1">
+        <w:r>
+          <w:rPr>
+            <w:rStyle w:val="Lienhypertexte"/>
+          </w:rPr>
+          <w:t>Visual Studio 2008</w:t>
+        </w:r>
+      </w:hyperlink>
+      <w:r>
+        <w:t xml:space="preserve"> </w:t>
+      </w:r>
+    </w:p>
+    <w:p>
+      <w:pPr>
+        <w:numPr>
+          <w:ilvl w:val="0"/>
+          <w:numId w:val="19"/>
+        </w:numPr>
+        <w:spacing w:before="100" w:beforeAutospacing="1" w:after="100" w:afterAutospacing="1" w:line="240" w:lineRule="auto"/>
+      </w:pPr>
+      <w:hyperlink r:id="rId21" w:history="1">
+        <w:r>
+          <w:rPr>
+            <w:rStyle w:val="Lienhypertexte"/>
+          </w:rPr>
+          <w:t>Afficher toutes les versions retirées</w:t>
+        </w:r>
+      </w:hyperlink>
+      <w:r>
+        <w:t xml:space="preserve"> </w:t>
+      </w:r>
+    </w:p>
+    <w:p>
+      <w:pPr>
+        <w:pStyle w:val="NormalWeb"/>
+      </w:pPr>
+      <w:r>
+        <w:t>Mise à jour : novembre 2007</w:t>
+      </w:r>
+    </w:p>
+    <w:p>
+      <w:pPr>
+        <w:pStyle w:val="NormalWeb"/>
+      </w:pPr>
+      <w:r>
+        <w:t xml:space="preserve">Vous pouvez utiliser la configuration protégée pour chiffrer des informations sensibles, y compris les noms d'utilisateurs et les mots de passe, les chaînes de connexion à une base de données et les clés de chiffrement, dans un fichier de configuration de l'application Web tel que le fichier </w:t>
+      </w:r>
+      <w:proofErr w:type="spellStart"/>
+      <w:r>
+        <w:t>Web.config</w:t>
+      </w:r>
+      <w:proofErr w:type="spellEnd"/>
+      <w:r>
+        <w:t xml:space="preserve">. Le chiffrement des informations de configuration peut améliorer la sécurité de votre application dans la mesure où il sera très difficile à un intrus d'accéder à des informations sensibles même s'il parvient à accéder à votre fichier </w:t>
+      </w:r>
+      <w:proofErr w:type="spellStart"/>
+      <w:r>
+        <w:t>Web.config</w:t>
+      </w:r>
+      <w:proofErr w:type="spellEnd"/>
+      <w:r>
+        <w:t>.</w:t>
+      </w:r>
+    </w:p>
+    <w:p>
+      <w:pPr>
+        <w:pStyle w:val="NormalWeb"/>
+      </w:pPr>
+      <w:r>
+        <w:t>Par exemple, un fichier de configuration non chiffré peut contenir une section qui spécifie des chaînes de connexion à une base de données, comme l'illustre l'exemple suivant :</w:t>
+      </w:r>
+    </w:p>
+    <w:bookmarkStart w:id="16" w:name="CodeSnippetCopyLink"/>
+    <w:p>
+      <w:pPr>
+        <w:rPr>
+          <w:lang w:val="en-US"/>
+        </w:rPr>
+      </w:pPr>
+      <w:r>
+        <w:fldChar w:fldCharType="begin"/>
+      </w:r>
+      <w:r>
+        <w:rPr>
+          <w:lang w:val="en-US"/>
+        </w:rPr>
+        <w:instrText xml:space="preserve"> HYPERLINK "javascript:if%20(window.epx.codeSnippet)window.epx.codeSnippet.copyCode('CodeSnippetContainerCode_5b30c7f4-3215-4089-b129-4297c72198ce');" \o "Copier dans le Presse-papiers." </w:instrText>
+      </w:r>
+      <w:r>
+        <w:fldChar w:fldCharType="separate"/>
+      </w:r>
+      <w:r>
+        <w:rPr>
+          <w:rStyle w:val="Lienhypertexte"/>
+          <w:lang w:val="en-US"/>
+        </w:rPr>
+        <w:t>Copier</w:t>
+      </w:r>
+      <w:r>
+        <w:fldChar w:fldCharType="end"/>
+      </w:r>
+    </w:p>
+    <w:p>
+      <w:pPr>
+        <w:pStyle w:val="PrformatHTML"/>
+        <w:rPr>
+          <w:color w:val="000000"/>
+          <w:lang w:val="en-US"/>
+        </w:rPr>
+      </w:pPr>
+      <w:r>
+        <w:rPr>
+          <w:color w:val="000000"/>
+          <w:lang w:val="en-US"/>
+        </w:rPr>
+        <w:lastRenderedPageBreak/>
+        <w:t>&lt;</w:t>
+      </w:r>
+      <w:proofErr w:type="gramStart"/>
+      <w:r>
+        <w:rPr>
+          <w:color w:val="000000"/>
+          <w:lang w:val="en-US"/>
+        </w:rPr>
+        <w:t>configuration</w:t>
+      </w:r>
+      <w:proofErr w:type="gramEnd"/>
+      <w:r>
+        <w:rPr>
+          <w:color w:val="000000"/>
+          <w:lang w:val="en-US"/>
+        </w:rPr>
+        <w:t>&gt;</w:t>
+      </w:r>
+    </w:p>
+    <w:p>
+      <w:pPr>
+        <w:pStyle w:val="PrformatHTML"/>
+        <w:rPr>
+          <w:color w:val="000000"/>
+          <w:lang w:val="en-US"/>
+        </w:rPr>
+      </w:pPr>
+      <w:r>
+        <w:rPr>
+          <w:color w:val="000000"/>
+          <w:lang w:val="en-US"/>
+        </w:rPr>
+        <w:t xml:space="preserve">  &lt;</w:t>
+      </w:r>
+      <w:proofErr w:type="spellStart"/>
+      <w:proofErr w:type="gramStart"/>
+      <w:r>
+        <w:rPr>
+          <w:color w:val="000000"/>
+          <w:lang w:val="en-US"/>
+        </w:rPr>
+        <w:t>connectionStrings</w:t>
+      </w:r>
+      <w:proofErr w:type="spellEnd"/>
+      <w:proofErr w:type="gramEnd"/>
+      <w:r>
+        <w:rPr>
+          <w:color w:val="000000"/>
+          <w:lang w:val="en-US"/>
+        </w:rPr>
+        <w:t>&gt;</w:t>
+      </w:r>
+    </w:p>
+    <w:p>
+      <w:pPr>
+        <w:pStyle w:val="PrformatHTML"/>
+        <w:rPr>
+          <w:color w:val="000000"/>
+          <w:lang w:val="en-US"/>
+        </w:rPr>
+      </w:pPr>
+      <w:r>
+        <w:rPr>
+          <w:color w:val="000000"/>
+          <w:lang w:val="en-US"/>
+        </w:rPr>
+        <w:t xml:space="preserve">    &lt;add name="</w:t>
+      </w:r>
+      <w:proofErr w:type="spellStart"/>
+      <w:r>
+        <w:rPr>
+          <w:color w:val="000000"/>
+          <w:lang w:val="en-US"/>
+        </w:rPr>
+        <w:t>SampleSqlServer</w:t>
+      </w:r>
+      <w:proofErr w:type="spellEnd"/>
+      <w:r>
+        <w:rPr>
+          <w:color w:val="000000"/>
+          <w:lang w:val="en-US"/>
+        </w:rPr>
+        <w:t xml:space="preserve">" </w:t>
+      </w:r>
+      <w:proofErr w:type="spellStart"/>
+      <w:r>
+        <w:rPr>
+          <w:color w:val="000000"/>
+          <w:lang w:val="en-US"/>
+        </w:rPr>
+        <w:t>connectionString</w:t>
+      </w:r>
+      <w:proofErr w:type="spellEnd"/>
+      <w:r>
+        <w:rPr>
+          <w:color w:val="000000"/>
+          <w:lang w:val="en-US"/>
+        </w:rPr>
+        <w:t>="Data Source=</w:t>
+      </w:r>
+      <w:proofErr w:type="spellStart"/>
+      <w:r>
+        <w:rPr>
+          <w:color w:val="000000"/>
+          <w:lang w:val="en-US"/>
+        </w:rPr>
+        <w:t>localhost</w:t>
+      </w:r>
+      <w:proofErr w:type="gramStart"/>
+      <w:r>
+        <w:rPr>
+          <w:color w:val="000000"/>
+          <w:lang w:val="en-US"/>
+        </w:rPr>
+        <w:t>;Integrated</w:t>
+      </w:r>
+      <w:proofErr w:type="spellEnd"/>
+      <w:proofErr w:type="gramEnd"/>
+      <w:r>
+        <w:rPr>
+          <w:color w:val="000000"/>
+          <w:lang w:val="en-US"/>
+        </w:rPr>
+        <w:t xml:space="preserve"> Security=</w:t>
+      </w:r>
+      <w:proofErr w:type="spellStart"/>
+      <w:r>
+        <w:rPr>
+          <w:color w:val="000000"/>
+          <w:lang w:val="en-US"/>
+        </w:rPr>
+        <w:t>SSPI;Initial</w:t>
+      </w:r>
+      <w:proofErr w:type="spellEnd"/>
+      <w:r>
+        <w:rPr>
+          <w:color w:val="000000"/>
+          <w:lang w:val="en-US"/>
+        </w:rPr>
+        <w:t xml:space="preserve"> Catalog=</w:t>
+      </w:r>
+      <w:proofErr w:type="spellStart"/>
+      <w:r>
+        <w:rPr>
+          <w:color w:val="000000"/>
+          <w:lang w:val="en-US"/>
+        </w:rPr>
+        <w:t>Northwind</w:t>
+      </w:r>
+      <w:proofErr w:type="spellEnd"/>
+      <w:r>
+        <w:rPr>
+          <w:color w:val="000000"/>
+          <w:lang w:val="en-US"/>
+        </w:rPr>
+        <w:t>;" /&gt;</w:t>
+      </w:r>
+    </w:p>
+    <w:p>
+      <w:pPr>
+        <w:pStyle w:val="PrformatHTML"/>
+        <w:rPr>
+          <w:color w:val="000000"/>
+        </w:rPr>
+      </w:pPr>
+      <w:r>
+        <w:rPr>
+          <w:color w:val="000000"/>
+          <w:lang w:val="en-US"/>
+        </w:rPr>
+        <w:t xml:space="preserve">   </w:t>
+      </w:r>
+      <w:r>
+        <w:rPr>
+          <w:color w:val="000000"/>
+        </w:rPr>
+        <w:t>&lt;/</w:t>
+      </w:r>
+      <w:proofErr w:type="spellStart"/>
+      <w:proofErr w:type="gramStart"/>
+      <w:r>
+        <w:rPr>
+          <w:color w:val="000000"/>
+        </w:rPr>
+        <w:t>connectionStrings</w:t>
+      </w:r>
+      <w:proofErr w:type="spellEnd"/>
+      <w:proofErr w:type="gramEnd"/>
+      <w:r>
+        <w:rPr>
+          <w:color w:val="000000"/>
+        </w:rPr>
+        <w:t>&gt;</w:t>
+      </w:r>
+    </w:p>
+    <w:p>
+      <w:pPr>
+        <w:pStyle w:val="PrformatHTML"/>
+        <w:rPr>
+          <w:color w:val="000000"/>
+        </w:rPr>
+      </w:pPr>
+      <w:r>
+        <w:rPr>
+          <w:color w:val="000000"/>
+        </w:rPr>
+        <w:t>&lt;/</w:t>
+      </w:r>
+      <w:proofErr w:type="gramStart"/>
+      <w:r>
+        <w:rPr>
+          <w:color w:val="000000"/>
+        </w:rPr>
+        <w:t>configuration</w:t>
+      </w:r>
+      <w:proofErr w:type="gramEnd"/>
+      <w:r>
+        <w:rPr>
+          <w:color w:val="000000"/>
+        </w:rPr>
+        <w:t>&gt;</w:t>
+      </w:r>
+    </w:p>
+    <w:p>
+      <w:pPr>
+        <w:pStyle w:val="NormalWeb"/>
+      </w:pPr>
+      <w:r>
+        <w:t>Un fichier de configuration qui chiffre les valeurs des chaînes de connexion à l'aide de la configuration protégée n'affiche pas les chaînes de connexion en texte clair mais les stocke au lieu de cela sous une forme chiffrée, comme l'illustre l'exemple suivant :</w:t>
+      </w:r>
+    </w:p>
+    <w:p>
+      <w:hyperlink r:id="rId22" w:tooltip="Copier dans le Presse-papiers." w:history="1">
+        <w:r>
+          <w:rPr>
+            <w:rStyle w:val="Lienhypertexte"/>
+          </w:rPr>
+          <w:t>Copier</w:t>
+        </w:r>
+      </w:hyperlink>
       <w:bookmarkEnd w:id="16"/>
     </w:p>
     <w:p>
       <w:pPr>
-        <w:jc w:val="both"/>
-      </w:pPr>
-    </w:p>
-    <w:p>
-      <w:pPr>
-        <w:jc w:val="both"/>
-      </w:pPr>
+        <w:pStyle w:val="PrformatHTML"/>
+        <w:rPr>
+          <w:color w:val="000000"/>
+        </w:rPr>
+      </w:pPr>
+      <w:r>
+        <w:rPr>
+          <w:color w:val="000000"/>
+        </w:rPr>
+        <w:t>&lt;</w:t>
+      </w:r>
+      <w:proofErr w:type="gramStart"/>
+      <w:r>
+        <w:rPr>
+          <w:color w:val="000000"/>
+        </w:rPr>
+        <w:t>configuration</w:t>
+      </w:r>
+      <w:proofErr w:type="gramEnd"/>
+      <w:r>
+        <w:rPr>
+          <w:color w:val="000000"/>
+        </w:rPr>
+        <w:t>&gt;</w:t>
+      </w:r>
+    </w:p>
+    <w:p>
+      <w:pPr>
+        <w:pStyle w:val="PrformatHTML"/>
+        <w:rPr>
+          <w:color w:val="000000"/>
+        </w:rPr>
+      </w:pPr>
+    </w:p>
+    <w:p>
+      <w:pPr>
+        <w:pStyle w:val="PrformatHTML"/>
+        <w:rPr>
+          <w:color w:val="000000"/>
+        </w:rPr>
+      </w:pPr>
+      <w:r>
+        <w:rPr>
+          <w:color w:val="000000"/>
+        </w:rPr>
+        <w:t xml:space="preserve">  &lt;</w:t>
+      </w:r>
+      <w:proofErr w:type="spellStart"/>
+      <w:r>
+        <w:rPr>
+          <w:color w:val="000000"/>
+        </w:rPr>
+        <w:t>connectionStrings</w:t>
+      </w:r>
+      <w:proofErr w:type="spellEnd"/>
+      <w:r>
+        <w:rPr>
+          <w:color w:val="000000"/>
+        </w:rPr>
+        <w:t xml:space="preserve"> </w:t>
+      </w:r>
+      <w:proofErr w:type="spellStart"/>
+      <w:r>
+        <w:rPr>
+          <w:color w:val="000000"/>
+        </w:rPr>
+        <w:t>configProtectionProvider</w:t>
+      </w:r>
+      <w:proofErr w:type="spellEnd"/>
+      <w:r>
+        <w:rPr>
+          <w:color w:val="000000"/>
+        </w:rPr>
+        <w:t>="</w:t>
+      </w:r>
+      <w:proofErr w:type="spellStart"/>
+      <w:r>
+        <w:rPr>
+          <w:color w:val="000000"/>
+        </w:rPr>
+        <w:t>RsaProtectedConfigurationProvider</w:t>
+      </w:r>
+      <w:proofErr w:type="spellEnd"/>
+      <w:r>
+        <w:rPr>
+          <w:color w:val="000000"/>
+        </w:rPr>
+        <w:t>"&gt;</w:t>
+      </w:r>
+    </w:p>
+    <w:p>
+      <w:pPr>
+        <w:pStyle w:val="PrformatHTML"/>
+        <w:rPr>
+          <w:color w:val="000000"/>
+        </w:rPr>
+      </w:pPr>
+      <w:r>
+        <w:rPr>
+          <w:color w:val="000000"/>
+        </w:rPr>
+        <w:t xml:space="preserve">    &lt;</w:t>
+      </w:r>
+      <w:proofErr w:type="spellStart"/>
+      <w:r>
+        <w:rPr>
+          <w:color w:val="000000"/>
+        </w:rPr>
+        <w:t>EncryptedData</w:t>
+      </w:r>
+      <w:proofErr w:type="spellEnd"/>
+      <w:r>
+        <w:rPr>
+          <w:color w:val="000000"/>
+        </w:rPr>
+        <w:t xml:space="preserve"> Type="http://www.w3.org/2001/04/xmlenc#Element"</w:t>
+      </w:r>
+    </w:p>
+    <w:p>
+      <w:pPr>
+        <w:pStyle w:val="PrformatHTML"/>
+        <w:rPr>
+          <w:color w:val="000000"/>
+        </w:rPr>
+      </w:pPr>
+      <w:r>
+        <w:rPr>
+          <w:color w:val="000000"/>
+        </w:rPr>
+        <w:t xml:space="preserve">      </w:t>
+      </w:r>
+      <w:proofErr w:type="spellStart"/>
+      <w:r>
+        <w:rPr>
+          <w:color w:val="000000"/>
+        </w:rPr>
+        <w:t>xmlns</w:t>
+      </w:r>
+      <w:proofErr w:type="spellEnd"/>
+      <w:r>
+        <w:rPr>
+          <w:color w:val="000000"/>
+        </w:rPr>
+        <w:t>="http://www.w3.org/2001/04/xmlenc#"&gt;</w:t>
+      </w:r>
+    </w:p>
+    <w:p>
+      <w:pPr>
+        <w:pStyle w:val="PrformatHTML"/>
+        <w:rPr>
+          <w:color w:val="000000"/>
+        </w:rPr>
+      </w:pPr>
+      <w:r>
+        <w:rPr>
+          <w:color w:val="000000"/>
+        </w:rPr>
+        <w:t xml:space="preserve">      &lt;</w:t>
+      </w:r>
+      <w:proofErr w:type="spellStart"/>
+      <w:r>
+        <w:rPr>
+          <w:color w:val="000000"/>
+        </w:rPr>
+        <w:t>EncryptionMethod</w:t>
+      </w:r>
+      <w:proofErr w:type="spellEnd"/>
+      <w:r>
+        <w:rPr>
+          <w:color w:val="000000"/>
+        </w:rPr>
+        <w:t xml:space="preserve"> </w:t>
+      </w:r>
+      <w:proofErr w:type="spellStart"/>
+      <w:r>
+        <w:rPr>
+          <w:color w:val="000000"/>
+        </w:rPr>
+        <w:t>Algorithm</w:t>
+      </w:r>
+      <w:proofErr w:type="spellEnd"/>
+      <w:r>
+        <w:rPr>
+          <w:color w:val="000000"/>
+        </w:rPr>
+        <w:t>="http://www.w3.org/2001/04/xmlenc#tripledes-cbc" /&gt;</w:t>
+      </w:r>
+    </w:p>
+    <w:p>
+      <w:pPr>
+        <w:pStyle w:val="PrformatHTML"/>
+        <w:rPr>
+          <w:color w:val="000000"/>
+          <w:lang w:val="en-US"/>
+        </w:rPr>
+      </w:pPr>
+      <w:r>
+        <w:rPr>
+          <w:color w:val="000000"/>
+        </w:rPr>
+        <w:t xml:space="preserve">      </w:t>
+      </w:r>
+      <w:r>
+        <w:rPr>
+          <w:color w:val="000000"/>
+          <w:lang w:val="en-US"/>
+        </w:rPr>
+        <w:t>&lt;</w:t>
+      </w:r>
+      <w:proofErr w:type="spellStart"/>
+      <w:r>
+        <w:rPr>
+          <w:color w:val="000000"/>
+          <w:lang w:val="en-US"/>
+        </w:rPr>
+        <w:t>KeyInfo</w:t>
+      </w:r>
+      <w:proofErr w:type="spellEnd"/>
+      <w:r>
+        <w:rPr>
+          <w:color w:val="000000"/>
+          <w:lang w:val="en-US"/>
+        </w:rPr>
+        <w:t xml:space="preserve"> </w:t>
+      </w:r>
+      <w:proofErr w:type="spellStart"/>
+      <w:r>
+        <w:rPr>
+          <w:color w:val="000000"/>
+          <w:lang w:val="en-US"/>
+        </w:rPr>
+        <w:t>xmlns</w:t>
+      </w:r>
+      <w:proofErr w:type="spellEnd"/>
+      <w:r>
+        <w:rPr>
+          <w:color w:val="000000"/>
+          <w:lang w:val="en-US"/>
+        </w:rPr>
+        <w:t>="http://www.w3.org/2000/09/xmldsig#"&gt;</w:t>
+      </w:r>
+    </w:p>
+    <w:p>
+      <w:pPr>
+        <w:pStyle w:val="PrformatHTML"/>
+        <w:rPr>
+          <w:color w:val="000000"/>
+          <w:lang w:val="en-US"/>
+        </w:rPr>
+      </w:pPr>
+      <w:r>
+        <w:rPr>
+          <w:color w:val="000000"/>
+          <w:lang w:val="en-US"/>
+        </w:rPr>
+        <w:t xml:space="preserve">        &lt;</w:t>
+      </w:r>
+      <w:proofErr w:type="spellStart"/>
+      <w:r>
+        <w:rPr>
+          <w:color w:val="000000"/>
+          <w:lang w:val="en-US"/>
+        </w:rPr>
+        <w:t>EncryptedKey</w:t>
+      </w:r>
+      <w:proofErr w:type="spellEnd"/>
+      <w:r>
+        <w:rPr>
+          <w:color w:val="000000"/>
+          <w:lang w:val="en-US"/>
+        </w:rPr>
+        <w:t xml:space="preserve"> </w:t>
+      </w:r>
+      <w:proofErr w:type="spellStart"/>
+      <w:r>
+        <w:rPr>
+          <w:color w:val="000000"/>
+          <w:lang w:val="en-US"/>
+        </w:rPr>
+        <w:t>xmlns</w:t>
+      </w:r>
+      <w:proofErr w:type="spellEnd"/>
+      <w:r>
+        <w:rPr>
+          <w:color w:val="000000"/>
+          <w:lang w:val="en-US"/>
+        </w:rPr>
+        <w:t>="http://www.w3.org/2001/04/xmlenc#"&gt;</w:t>
+      </w:r>
+    </w:p>
+    <w:p>
+      <w:pPr>
+        <w:pStyle w:val="PrformatHTML"/>
+        <w:rPr>
+          <w:color w:val="000000"/>
+          <w:lang w:val="en-US"/>
+        </w:rPr>
+      </w:pPr>
+      <w:r>
+        <w:rPr>
+          <w:color w:val="000000"/>
+          <w:lang w:val="en-US"/>
+        </w:rPr>
+        <w:t xml:space="preserve">          &lt;</w:t>
+      </w:r>
+      <w:proofErr w:type="spellStart"/>
+      <w:r>
+        <w:rPr>
+          <w:color w:val="000000"/>
+          <w:lang w:val="en-US"/>
+        </w:rPr>
+        <w:t>EncryptionMethod</w:t>
+      </w:r>
+      <w:proofErr w:type="spellEnd"/>
+      <w:r>
+        <w:rPr>
+          <w:color w:val="000000"/>
+          <w:lang w:val="en-US"/>
+        </w:rPr>
+        <w:t xml:space="preserve"> Algorithm="http://www.w3.org/2001/04/xmlenc#rsa-1_5" /&gt;</w:t>
+      </w:r>
+    </w:p>
+    <w:p>
+      <w:pPr>
+        <w:pStyle w:val="PrformatHTML"/>
+        <w:rPr>
+          <w:color w:val="000000"/>
+          <w:lang w:val="en-US"/>
+        </w:rPr>
+      </w:pPr>
+      <w:r>
+        <w:rPr>
+          <w:color w:val="000000"/>
+          <w:lang w:val="en-US"/>
+        </w:rPr>
+        <w:t xml:space="preserve">          &lt;</w:t>
+      </w:r>
+      <w:proofErr w:type="spellStart"/>
+      <w:r>
+        <w:rPr>
+          <w:color w:val="000000"/>
+          <w:lang w:val="en-US"/>
+        </w:rPr>
+        <w:t>KeyInfo</w:t>
+      </w:r>
+      <w:proofErr w:type="spellEnd"/>
+      <w:r>
+        <w:rPr>
+          <w:color w:val="000000"/>
+          <w:lang w:val="en-US"/>
+        </w:rPr>
+        <w:t xml:space="preserve"> </w:t>
+      </w:r>
+      <w:proofErr w:type="spellStart"/>
+      <w:r>
+        <w:rPr>
+          <w:color w:val="000000"/>
+          <w:lang w:val="en-US"/>
+        </w:rPr>
+        <w:t>xmlns</w:t>
+      </w:r>
+      <w:proofErr w:type="spellEnd"/>
+      <w:r>
+        <w:rPr>
+          <w:color w:val="000000"/>
+          <w:lang w:val="en-US"/>
+        </w:rPr>
+        <w:t>="http://www.w3.org/2000/09/xmldsig#"&gt;</w:t>
+      </w:r>
+    </w:p>
+    <w:p>
+      <w:pPr>
+        <w:pStyle w:val="PrformatHTML"/>
+        <w:rPr>
+          <w:color w:val="000000"/>
+          <w:lang w:val="en-US"/>
+        </w:rPr>
+      </w:pPr>
+      <w:r>
+        <w:rPr>
+          <w:color w:val="000000"/>
+          <w:lang w:val="en-US"/>
+        </w:rPr>
+        <w:t xml:space="preserve">            &lt;</w:t>
+      </w:r>
+      <w:proofErr w:type="spellStart"/>
+      <w:r>
+        <w:rPr>
+          <w:color w:val="000000"/>
+          <w:lang w:val="en-US"/>
+        </w:rPr>
+        <w:t>KeyName</w:t>
+      </w:r>
+      <w:proofErr w:type="spellEnd"/>
+      <w:r>
+        <w:rPr>
+          <w:color w:val="000000"/>
+          <w:lang w:val="en-US"/>
+        </w:rPr>
+        <w:t>&gt;RSA Key&lt;/</w:t>
+      </w:r>
+      <w:proofErr w:type="spellStart"/>
+      <w:r>
+        <w:rPr>
+          <w:color w:val="000000"/>
+          <w:lang w:val="en-US"/>
+        </w:rPr>
+        <w:t>KeyName</w:t>
+      </w:r>
+      <w:proofErr w:type="spellEnd"/>
+      <w:r>
+        <w:rPr>
+          <w:color w:val="000000"/>
+          <w:lang w:val="en-US"/>
+        </w:rPr>
+        <w:t>&gt;</w:t>
+      </w:r>
+    </w:p>
+    <w:p>
+      <w:pPr>
+        <w:pStyle w:val="PrformatHTML"/>
+        <w:rPr>
+          <w:color w:val="000000"/>
+          <w:lang w:val="en-US"/>
+        </w:rPr>
+      </w:pPr>
+      <w:r>
+        <w:rPr>
+          <w:color w:val="000000"/>
+          <w:lang w:val="en-US"/>
+        </w:rPr>
+        <w:t xml:space="preserve">          &lt;/</w:t>
+      </w:r>
+      <w:proofErr w:type="spellStart"/>
+      <w:r>
+        <w:rPr>
+          <w:color w:val="000000"/>
+          <w:lang w:val="en-US"/>
+        </w:rPr>
+        <w:t>KeyInfo</w:t>
+      </w:r>
+      <w:proofErr w:type="spellEnd"/>
+      <w:r>
+        <w:rPr>
+          <w:color w:val="000000"/>
+          <w:lang w:val="en-US"/>
+        </w:rPr>
+        <w:t>&gt;</w:t>
+      </w:r>
+    </w:p>
+    <w:p>
+      <w:pPr>
+        <w:pStyle w:val="PrformatHTML"/>
+        <w:rPr>
+          <w:color w:val="000000"/>
+          <w:lang w:val="en-US"/>
+        </w:rPr>
+      </w:pPr>
+      <w:r>
+        <w:rPr>
+          <w:color w:val="000000"/>
+          <w:lang w:val="en-US"/>
+        </w:rPr>
+        <w:t xml:space="preserve">          &lt;</w:t>
+      </w:r>
+      <w:proofErr w:type="spellStart"/>
+      <w:r>
+        <w:rPr>
+          <w:color w:val="000000"/>
+          <w:lang w:val="en-US"/>
+        </w:rPr>
+        <w:t>CipherData</w:t>
+      </w:r>
+      <w:proofErr w:type="spellEnd"/>
+      <w:r>
+        <w:rPr>
+          <w:color w:val="000000"/>
+          <w:lang w:val="en-US"/>
+        </w:rPr>
+        <w:t>&gt;</w:t>
+      </w:r>
+    </w:p>
+    <w:p>
+      <w:pPr>
+        <w:pStyle w:val="PrformatHTML"/>
+        <w:rPr>
+          <w:color w:val="000000"/>
+          <w:lang w:val="en-US"/>
+        </w:rPr>
+      </w:pPr>
+      <w:r>
+        <w:rPr>
+          <w:color w:val="000000"/>
+          <w:lang w:val="en-US"/>
+        </w:rPr>
+        <w:t xml:space="preserve">            &lt;CipherValue&gt;RXO/zmmy3sR0iOJoF4ooxkFxwelVYpT0riwP2mYpR3FU+r6BPfvsqb384pohivkyNY7Dm4lPgR2bE9F7k6TblLVJFvnQu7p7d/yjnhzgHwWKMqb0M0t0Y8DOwogkDDXFxs1UxIhtknc+2a7UGtGh6Di3N572qxdfmGfQc7ZbwNE=</w:t>
+      </w:r>
+    </w:p>
+    <w:p>
+      <w:pPr>
+        <w:pStyle w:val="PrformatHTML"/>
+        <w:rPr>
+          <w:color w:val="000000"/>
+          <w:lang w:val="en-US"/>
+        </w:rPr>
+      </w:pPr>
+      <w:r>
+        <w:rPr>
+          <w:color w:val="000000"/>
+          <w:lang w:val="en-US"/>
+        </w:rPr>
+        <w:t xml:space="preserve">            &lt;/</w:t>
+      </w:r>
+      <w:proofErr w:type="spellStart"/>
+      <w:r>
+        <w:rPr>
+          <w:color w:val="000000"/>
+          <w:lang w:val="en-US"/>
+        </w:rPr>
+        <w:t>CipherValue</w:t>
+      </w:r>
+      <w:proofErr w:type="spellEnd"/>
+      <w:r>
+        <w:rPr>
+          <w:color w:val="000000"/>
+          <w:lang w:val="en-US"/>
+        </w:rPr>
+        <w:t>&gt;</w:t>
+      </w:r>
+    </w:p>
+    <w:p>
+      <w:pPr>
+        <w:pStyle w:val="PrformatHTML"/>
+        <w:rPr>
+          <w:color w:val="000000"/>
+          <w:lang w:val="en-US"/>
+        </w:rPr>
+      </w:pPr>
+      <w:r>
+        <w:rPr>
+          <w:color w:val="000000"/>
+          <w:lang w:val="en-US"/>
+        </w:rPr>
+        <w:t xml:space="preserve">          &lt;/</w:t>
+      </w:r>
+      <w:proofErr w:type="spellStart"/>
+      <w:r>
+        <w:rPr>
+          <w:color w:val="000000"/>
+          <w:lang w:val="en-US"/>
+        </w:rPr>
+        <w:t>CipherData</w:t>
+      </w:r>
+      <w:proofErr w:type="spellEnd"/>
+      <w:r>
+        <w:rPr>
+          <w:color w:val="000000"/>
+          <w:lang w:val="en-US"/>
+        </w:rPr>
+        <w:t>&gt;</w:t>
+      </w:r>
+    </w:p>
+    <w:p>
+      <w:pPr>
+        <w:pStyle w:val="PrformatHTML"/>
+        <w:rPr>
+          <w:color w:val="000000"/>
+          <w:lang w:val="en-US"/>
+        </w:rPr>
+      </w:pPr>
+      <w:r>
+        <w:rPr>
+          <w:color w:val="000000"/>
+          <w:lang w:val="en-US"/>
+        </w:rPr>
+        <w:t xml:space="preserve">        &lt;/</w:t>
+      </w:r>
+      <w:proofErr w:type="spellStart"/>
+      <w:r>
+        <w:rPr>
+          <w:color w:val="000000"/>
+          <w:lang w:val="en-US"/>
+        </w:rPr>
+        <w:t>EncryptedKey</w:t>
+      </w:r>
+      <w:proofErr w:type="spellEnd"/>
+      <w:r>
+        <w:rPr>
+          <w:color w:val="000000"/>
+          <w:lang w:val="en-US"/>
+        </w:rPr>
+        <w:t>&gt;</w:t>
+      </w:r>
+    </w:p>
+    <w:p>
+      <w:pPr>
+        <w:pStyle w:val="PrformatHTML"/>
+        <w:rPr>
+          <w:color w:val="000000"/>
+          <w:lang w:val="en-US"/>
+        </w:rPr>
+      </w:pPr>
+      <w:r>
+        <w:rPr>
+          <w:color w:val="000000"/>
+          <w:lang w:val="en-US"/>
+        </w:rPr>
+        <w:t xml:space="preserve">      &lt;/</w:t>
+      </w:r>
+      <w:proofErr w:type="spellStart"/>
+      <w:r>
+        <w:rPr>
+          <w:color w:val="000000"/>
+          <w:lang w:val="en-US"/>
+        </w:rPr>
+        <w:t>KeyInfo</w:t>
+      </w:r>
+      <w:proofErr w:type="spellEnd"/>
+      <w:r>
+        <w:rPr>
+          <w:color w:val="000000"/>
+          <w:lang w:val="en-US"/>
+        </w:rPr>
+        <w:t>&gt;</w:t>
+      </w:r>
+    </w:p>
+    <w:p>
+      <w:pPr>
+        <w:pStyle w:val="PrformatHTML"/>
+        <w:rPr>
+          <w:color w:val="000000"/>
+          <w:lang w:val="en-US"/>
+        </w:rPr>
+      </w:pPr>
+      <w:r>
+        <w:rPr>
+          <w:color w:val="000000"/>
+          <w:lang w:val="en-US"/>
+        </w:rPr>
+        <w:t xml:space="preserve">      &lt;</w:t>
+      </w:r>
+      <w:proofErr w:type="spellStart"/>
+      <w:r>
+        <w:rPr>
+          <w:color w:val="000000"/>
+          <w:lang w:val="en-US"/>
+        </w:rPr>
+        <w:t>CipherData</w:t>
+      </w:r>
+      <w:proofErr w:type="spellEnd"/>
+      <w:r>
+        <w:rPr>
+          <w:color w:val="000000"/>
+          <w:lang w:val="en-US"/>
+        </w:rPr>
+        <w:t>&gt;</w:t>
+      </w:r>
+    </w:p>
+    <w:p>
+      <w:pPr>
+        <w:pStyle w:val="PrformatHTML"/>
+        <w:rPr>
+          <w:color w:val="000000"/>
+          <w:lang w:val="en-US"/>
+        </w:rPr>
+      </w:pPr>
+      <w:r>
+        <w:rPr>
+          <w:color w:val="000000"/>
+          <w:lang w:val="en-US"/>
+        </w:rPr>
+        <w:t xml:space="preserve">        &lt;CipherValue&gt;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</w:t>
+      </w:r>
+    </w:p>
+    <w:p>
+      <w:pPr>
+        <w:pStyle w:val="PrformatHTML"/>
+        <w:rPr>
+          <w:color w:val="000000"/>
+        </w:rPr>
+      </w:pPr>
+      <w:r>
+        <w:rPr>
+          <w:color w:val="000000"/>
+          <w:lang w:val="en-US"/>
+        </w:rPr>
+        <w:t xml:space="preserve">        </w:t>
+      </w:r>
+      <w:r>
+        <w:rPr>
+          <w:color w:val="000000"/>
+        </w:rPr>
+        <w:t>&lt;/</w:t>
+      </w:r>
+      <w:proofErr w:type="spellStart"/>
+      <w:r>
+        <w:rPr>
+          <w:color w:val="000000"/>
+        </w:rPr>
+        <w:t>CipherValue</w:t>
+      </w:r>
+      <w:proofErr w:type="spellEnd"/>
+      <w:r>
+        <w:rPr>
+          <w:color w:val="000000"/>
+        </w:rPr>
+        <w:t>&gt;</w:t>
+      </w:r>
+    </w:p>
+    <w:p>
+      <w:pPr>
+        <w:pStyle w:val="PrformatHTML"/>
+        <w:rPr>
+          <w:color w:val="000000"/>
+        </w:rPr>
+      </w:pPr>
+      <w:r>
+        <w:rPr>
+          <w:color w:val="000000"/>
+        </w:rPr>
+        <w:t xml:space="preserve">      &lt;/</w:t>
+      </w:r>
+      <w:proofErr w:type="spellStart"/>
+      <w:r>
+        <w:rPr>
+          <w:color w:val="000000"/>
+        </w:rPr>
+        <w:t>CipherData</w:t>
+      </w:r>
+      <w:proofErr w:type="spellEnd"/>
+      <w:r>
+        <w:rPr>
+          <w:color w:val="000000"/>
+        </w:rPr>
+        <w:t>&gt;</w:t>
+      </w:r>
+    </w:p>
+    <w:p>
+      <w:pPr>
+        <w:pStyle w:val="PrformatHTML"/>
+        <w:rPr>
+          <w:color w:val="000000"/>
+        </w:rPr>
+      </w:pPr>
+      <w:r>
+        <w:rPr>
+          <w:color w:val="000000"/>
+        </w:rPr>
+        <w:t xml:space="preserve">    &lt;/</w:t>
+      </w:r>
+      <w:proofErr w:type="spellStart"/>
+      <w:r>
+        <w:rPr>
+          <w:color w:val="000000"/>
+        </w:rPr>
+        <w:t>EncryptedData</w:t>
+      </w:r>
+      <w:proofErr w:type="spellEnd"/>
+      <w:r>
+        <w:rPr>
+          <w:color w:val="000000"/>
+        </w:rPr>
+        <w:t>&gt;</w:t>
+      </w:r>
+    </w:p>
+    <w:p>
+      <w:pPr>
+        <w:pStyle w:val="PrformatHTML"/>
+        <w:rPr>
+          <w:color w:val="000000"/>
+        </w:rPr>
+      </w:pPr>
+      <w:r>
+        <w:rPr>
+          <w:color w:val="000000"/>
+        </w:rPr>
+        <w:t xml:space="preserve">  &lt;/</w:t>
+      </w:r>
+      <w:proofErr w:type="spellStart"/>
+      <w:proofErr w:type="gramStart"/>
+      <w:r>
+        <w:rPr>
+          <w:color w:val="000000"/>
+        </w:rPr>
+        <w:t>connectionStrings</w:t>
+      </w:r>
+      <w:proofErr w:type="spellEnd"/>
+      <w:proofErr w:type="gramEnd"/>
+      <w:r>
+        <w:rPr>
+          <w:color w:val="000000"/>
+        </w:rPr>
+        <w:t>&gt;</w:t>
+      </w:r>
+    </w:p>
+    <w:p>
+      <w:pPr>
+        <w:pStyle w:val="NormalWeb"/>
+      </w:pPr>
+      <w:r>
+        <w:t>Lors d'une demande de la page, le .NET Framework déchiffre les informations de chaîne de connexion et les rend disponibles à votre application.</w:t>
+      </w:r>
+    </w:p>
+    <w:tbl>
+      <w:tblPr>
+        <w:tblW w:w="0" w:type="auto"/>
+        <w:tblCellSpacing w:w="15" w:type="dxa"/>
+        <w:tblCellMar>
+          <w:top w:w="15" w:type="dxa"/>
+          <w:left w:w="15" w:type="dxa"/>
+          <w:bottom w:w="15" w:type="dxa"/>
+          <w:right w:w="15" w:type="dxa"/>
+        </w:tblCellMar>
+        <w:tblLook w:val="04A0" w:firstRow="1" w:lastRow="0" w:firstColumn="1" w:lastColumn="0" w:noHBand="0" w:noVBand="1"/>
+      </w:tblPr>
+      <w:tblGrid>
+        <w:gridCol w:w="9162"/>
+      </w:tblGrid>
+      <w:tr>
+        <w:trPr>
+          <w:tblCellSpacing w:w="15" w:type="dxa"/>
+        </w:trPr>
+        <w:tc>
+          <w:tcPr>
+            <w:tcW w:w="0" w:type="auto"/>
+            <w:vAlign w:val="center"/>
+            <w:hideMark/>
+          </w:tcPr>
+          <w:p>
+            <w:pPr>
+              <w:jc w:val="center"/>
+              <w:rPr>
+                <w:b/>
+                <w:bCs/>
+                <w:sz w:val="24"/>
+                <w:szCs w:val="24"/>
+              </w:rPr>
+            </w:pPr>
+            <w:r>
+              <w:rPr>
+                <w:b/>
+                <w:bCs/>
+                <w:noProof/>
+              </w:rPr>
+              <w:drawing>
+                <wp:inline distT="0" distB="0" distL="0" distR="0">
+                  <wp:extent cx="9525" cy="9525"/>
+                  <wp:effectExtent l="0" t="0" r="0" b="0"/>
+                  <wp:docPr id="9" name="Image 9" descr="hh8x3tas.alert_note(fr-fr,VS.100).gif"/>
+                  <wp:cNvGraphicFramePr>
+                    <a:graphicFrameLocks xmlns:a="http://schemas.openxmlformats.org/drawingml/2006/main" noChangeAspect="1"/>
+                  </wp:cNvGraphicFramePr>
+                  <a:graphic xmlns:a="http://schemas.openxmlformats.org/drawingml/2006/main">
+                    <a:graphicData uri="http://schemas.openxmlformats.org/drawingml/2006/picture">
+                      <pic:pic xmlns:pic="http://schemas.openxmlformats.org/drawingml/2006/picture">
+                        <pic:nvPicPr>
+                          <pic:cNvPr id="0" name="alert_note" descr="hh8x3tas.alert_note(fr-fr,VS.100).gif"/>
+                          <pic:cNvPicPr>
+                            <a:picLocks noChangeAspect="1" noChangeArrowheads="1"/>
+                          </pic:cNvPicPr>
+                        </pic:nvPicPr>
+                        <pic:blipFill>
+                          <a:blip r:embed="rId23">
+                            <a:extLst>
+                              <a:ext uri="{28A0092B-C50C-407E-A947-70E740481C1C}">
+                                <a14:useLocalDpi xmlns:a14="http://schemas.microsoft.com/office/drawing/2010/main" val="0"/>
+                              </a:ext>
+                            </a:extLst>
+                          </a:blip>
+                          <a:srcRect/>
+                          <a:stretch>
+                            <a:fillRect/>
+                          </a:stretch>
+                        </pic:blipFill>
+                        <pic:spPr bwMode="auto">
+                          <a:xfrm>
+                            <a:off x="0" y="0"/>
+                            <a:ext cx="9525" cy="9525"/>
+                          </a:xfrm>
+                          <a:prstGeom prst="rect">
+                            <a:avLst/>
+                          </a:prstGeom>
+                          <a:noFill/>
+                          <a:ln>
+                            <a:noFill/>
+                          </a:ln>
+                        </pic:spPr>
+                      </pic:pic>
+                    </a:graphicData>
+                  </a:graphic>
+                </wp:inline>
+              </w:drawing>
+            </w:r>
+            <w:r>
+              <w:rPr>
+                <w:rStyle w:val="lev"/>
+              </w:rPr>
+              <w:t>Remarque :</w:t>
+            </w:r>
+          </w:p>
+        </w:tc>
+      </w:tr>
+      <w:tr>
+        <w:trPr>
+          <w:tblCellSpacing w:w="15" w:type="dxa"/>
+        </w:trPr>
+        <w:tc>
+          <w:tcPr>
+            <w:tcW w:w="0" w:type="auto"/>
+            <w:vAlign w:val="center"/>
+            <w:hideMark/>
+          </w:tcPr>
+          <w:p>
+            <w:pPr>
+              <w:pStyle w:val="NormalWeb"/>
+            </w:pPr>
+            <w:r>
+              <w:t xml:space="preserve">Vous ne pouvez pas utiliser la configuration protégée pour chiffrer la section </w:t>
+            </w:r>
+            <w:proofErr w:type="spellStart"/>
+            <w:r>
+              <w:rPr>
+                <w:rStyle w:val="input"/>
+                <w:rFonts w:eastAsiaTheme="majorEastAsia"/>
+              </w:rPr>
+              <w:lastRenderedPageBreak/>
+              <w:t>configProtectedData</w:t>
+            </w:r>
+            <w:proofErr w:type="spellEnd"/>
+            <w:r>
+              <w:t xml:space="preserve"> d'un fichier de configuration. Vous ne pouvez pas non plus utiliser la configuration protégée pour chiffrer les sections de configuration qui n'emploient pas de gestionnaire de section ou des sections qui font partie de la configuration de chiffrement managée. La liste suivante répertorie les sections de configuration qui ne peuvent pas être chiffrées à l'aide de la configuration protégée : </w:t>
+            </w:r>
+            <w:proofErr w:type="spellStart"/>
+            <w:r>
+              <w:rPr>
+                <w:rStyle w:val="input"/>
+                <w:rFonts w:eastAsiaTheme="majorEastAsia"/>
+              </w:rPr>
+              <w:t>processModel</w:t>
+            </w:r>
+            <w:proofErr w:type="spellEnd"/>
+            <w:r>
+              <w:t xml:space="preserve">, </w:t>
+            </w:r>
+            <w:proofErr w:type="spellStart"/>
+            <w:r>
+              <w:rPr>
+                <w:rStyle w:val="input"/>
+                <w:rFonts w:eastAsiaTheme="majorEastAsia"/>
+              </w:rPr>
+              <w:t>runtime</w:t>
+            </w:r>
+            <w:proofErr w:type="spellEnd"/>
+            <w:r>
+              <w:t xml:space="preserve">, </w:t>
+            </w:r>
+            <w:proofErr w:type="spellStart"/>
+            <w:r>
+              <w:rPr>
+                <w:rStyle w:val="input"/>
+                <w:rFonts w:eastAsiaTheme="majorEastAsia"/>
+              </w:rPr>
+              <w:t>mscorlib</w:t>
+            </w:r>
+            <w:proofErr w:type="spellEnd"/>
+            <w:r>
+              <w:t xml:space="preserve">, </w:t>
+            </w:r>
+            <w:r>
+              <w:rPr>
+                <w:rStyle w:val="input"/>
+                <w:rFonts w:eastAsiaTheme="majorEastAsia"/>
+              </w:rPr>
+              <w:t>startup</w:t>
+            </w:r>
+            <w:r>
+              <w:t xml:space="preserve">, </w:t>
+            </w:r>
+            <w:proofErr w:type="spellStart"/>
+            <w:r>
+              <w:rPr>
+                <w:rStyle w:val="input"/>
+                <w:rFonts w:eastAsiaTheme="majorEastAsia"/>
+              </w:rPr>
+              <w:t>system.runtime.remoting</w:t>
+            </w:r>
+            <w:proofErr w:type="spellEnd"/>
+            <w:r>
+              <w:t xml:space="preserve">, </w:t>
+            </w:r>
+            <w:proofErr w:type="spellStart"/>
+            <w:r>
+              <w:rPr>
+                <w:rStyle w:val="input"/>
+                <w:rFonts w:eastAsiaTheme="majorEastAsia"/>
+              </w:rPr>
+              <w:t>configProtectedData</w:t>
+            </w:r>
+            <w:proofErr w:type="spellEnd"/>
+            <w:r>
+              <w:t xml:space="preserve">, </w:t>
+            </w:r>
+            <w:proofErr w:type="spellStart"/>
+            <w:r>
+              <w:rPr>
+                <w:rStyle w:val="input"/>
+                <w:rFonts w:eastAsiaTheme="majorEastAsia"/>
+              </w:rPr>
+              <w:t>satelliteassemblies</w:t>
+            </w:r>
+            <w:proofErr w:type="spellEnd"/>
+            <w:r>
+              <w:t xml:space="preserve">, </w:t>
+            </w:r>
+            <w:proofErr w:type="spellStart"/>
+            <w:r>
+              <w:rPr>
+                <w:rStyle w:val="input"/>
+                <w:rFonts w:eastAsiaTheme="majorEastAsia"/>
+              </w:rPr>
+              <w:t>cryptographySettings</w:t>
+            </w:r>
+            <w:proofErr w:type="spellEnd"/>
+            <w:r>
+              <w:t xml:space="preserve">, </w:t>
+            </w:r>
+            <w:proofErr w:type="spellStart"/>
+            <w:r>
+              <w:rPr>
+                <w:rStyle w:val="input"/>
+                <w:rFonts w:eastAsiaTheme="majorEastAsia"/>
+              </w:rPr>
+              <w:t>cryptoNameMapping</w:t>
+            </w:r>
+            <w:proofErr w:type="spellEnd"/>
+            <w:r>
+              <w:t xml:space="preserve"> et </w:t>
+            </w:r>
+            <w:proofErr w:type="spellStart"/>
+            <w:r>
+              <w:rPr>
+                <w:rStyle w:val="input"/>
+                <w:rFonts w:eastAsiaTheme="majorEastAsia"/>
+              </w:rPr>
+              <w:t>cryptoClasses</w:t>
+            </w:r>
+            <w:proofErr w:type="spellEnd"/>
+            <w:r>
+              <w:t xml:space="preserve">. Il est recommandé d'utiliser d'autres méthodes de chiffrement des informations sensibles, par exemple l'application console ASP.NET Set </w:t>
+            </w:r>
+            <w:proofErr w:type="spellStart"/>
+            <w:r>
+              <w:t>Registry</w:t>
+            </w:r>
+            <w:proofErr w:type="spellEnd"/>
+            <w:r>
+              <w:t xml:space="preserve"> (</w:t>
+            </w:r>
+            <w:r>
+              <w:rPr>
+                <w:rStyle w:val="lev"/>
+              </w:rPr>
+              <w:t>Aspnet_setreg.exe</w:t>
+            </w:r>
+            <w:r>
+              <w:t xml:space="preserve">), pour protéger les informations sensibles de ces sections de configuration. Pour plus d'informations sur l'application console ASP.NET Set </w:t>
+            </w:r>
+            <w:proofErr w:type="spellStart"/>
+            <w:r>
+              <w:t>Registry</w:t>
+            </w:r>
+            <w:proofErr w:type="spellEnd"/>
+            <w:r>
+              <w:t xml:space="preserve"> (</w:t>
+            </w:r>
+            <w:r>
+              <w:rPr>
+                <w:rStyle w:val="lev"/>
+              </w:rPr>
+              <w:t>Aspnet_setreg.exe</w:t>
+            </w:r>
+            <w:r>
+              <w:t xml:space="preserve">), consultez l'article Q329290 sur l'utilisation de l'outil ASP.NET pour le chiffrement des informations d'identification et des chaînes de connexion d'état de session, dans la Base de connaissances Microsoft du </w:t>
+            </w:r>
+            <w:hyperlink r:id="rId24" w:history="1">
+              <w:r>
+                <w:rPr>
+                  <w:rStyle w:val="Lienhypertexte"/>
+                </w:rPr>
+                <w:t>site Web de support technique Microsoft</w:t>
+              </w:r>
+            </w:hyperlink>
+          </w:p>
+        </w:tc>
+      </w:tr>
+      <w:tr>
+        <w:trPr>
+          <w:tblCellSpacing w:w="15" w:type="dxa"/>
+        </w:trPr>
+        <w:tc>
+          <w:tcPr>
+            <w:tcW w:w="0" w:type="auto"/>
+            <w:vAlign w:val="center"/>
+            <w:hideMark/>
+          </w:tcPr>
+          <w:p>
+            <w:pPr>
+              <w:jc w:val="center"/>
+              <w:rPr>
+                <w:b/>
+                <w:bCs/>
+                <w:sz w:val="24"/>
+                <w:szCs w:val="24"/>
+              </w:rPr>
+            </w:pPr>
+            <w:r>
+              <w:rPr>
+                <w:b/>
+                <w:bCs/>
+                <w:noProof/>
+              </w:rPr>
+              <w:lastRenderedPageBreak/>
+              <w:drawing>
+                <wp:inline distT="0" distB="0" distL="0" distR="0">
+                  <wp:extent cx="9525" cy="9525"/>
+                  <wp:effectExtent l="0" t="0" r="0" b="0"/>
+                  <wp:docPr id="6" name="Image 6" descr="hh8x3tas.alert_security(fr-fr,VS.100).gif"/>
+                  <wp:cNvGraphicFramePr>
+                    <a:graphicFrameLocks xmlns:a="http://schemas.openxmlformats.org/drawingml/2006/main" noChangeAspect="1"/>
+                  </wp:cNvGraphicFramePr>
+                  <a:graphic xmlns:a="http://schemas.openxmlformats.org/drawingml/2006/main">
+                    <a:graphicData uri="http://schemas.openxmlformats.org/drawingml/2006/picture">
+                      <pic:pic xmlns:pic="http://schemas.openxmlformats.org/drawingml/2006/picture">
+                        <pic:nvPicPr>
+                          <pic:cNvPr id="0" name="alert_security" descr="hh8x3tas.alert_security(fr-fr,VS.100).gif"/>
+                          <pic:cNvPicPr>
+                            <a:picLocks noChangeAspect="1" noChangeArrowheads="1"/>
+                          </pic:cNvPicPr>
+                        </pic:nvPicPr>
+                        <pic:blipFill>
+                          <a:blip r:embed="rId23">
+                            <a:extLst>
+                              <a:ext uri="{28A0092B-C50C-407E-A947-70E740481C1C}">
+                                <a14:useLocalDpi xmlns:a14="http://schemas.microsoft.com/office/drawing/2010/main" val="0"/>
+                              </a:ext>
+                            </a:extLst>
+                          </a:blip>
+                          <a:srcRect/>
+                          <a:stretch>
+                            <a:fillRect/>
+                          </a:stretch>
+                        </pic:blipFill>
+                        <pic:spPr bwMode="auto">
+                          <a:xfrm>
+                            <a:off x="0" y="0"/>
+                            <a:ext cx="9525" cy="9525"/>
+                          </a:xfrm>
+                          <a:prstGeom prst="rect">
+                            <a:avLst/>
+                          </a:prstGeom>
+                          <a:noFill/>
+                          <a:ln>
+                            <a:noFill/>
+                          </a:ln>
+                        </pic:spPr>
+                      </pic:pic>
+                    </a:graphicData>
+                  </a:graphic>
+                </wp:inline>
+              </w:drawing>
+            </w:r>
+            <w:r>
+              <w:rPr>
+                <w:rStyle w:val="lev"/>
+              </w:rPr>
+              <w:t>Note de sécurité :</w:t>
+            </w:r>
+          </w:p>
+        </w:tc>
+      </w:tr>
+      <w:tr>
+        <w:trPr>
+          <w:tblCellSpacing w:w="15" w:type="dxa"/>
+        </w:trPr>
+        <w:tc>
+          <w:tcPr>
+            <w:tcW w:w="0" w:type="auto"/>
+            <w:vAlign w:val="center"/>
+            <w:hideMark/>
+          </w:tcPr>
+          <w:p>
+            <w:pPr>
+              <w:pStyle w:val="NormalWeb"/>
+            </w:pPr>
+            <w:r>
+              <w:t>Les informations de configuration chiffrées sont déchiffrées lors de leur chargement dans la mémoire utilisée par votre application. Si la mémoire de votre application est compromise, les informations sensibles de votre section de configuration protégée peuvent l'être aussi.</w:t>
+            </w:r>
+          </w:p>
+        </w:tc>
+      </w:tr>
+    </w:tbl>
+    <w:p>
+      <w:pPr>
+        <w:pStyle w:val="Titre2"/>
+      </w:pPr>
+      <w:r>
+        <w:rPr>
+          <w:rStyle w:val="lwcollapsibleareatitle"/>
+        </w:rPr>
+        <w:t>Utilisation de la configuration protégée</w:t>
+      </w:r>
+    </w:p>
+    <w:p>
+      <w:pPr>
+        <w:pStyle w:val="Titre2"/>
+      </w:pPr>
+      <w:r>
+        <w:pict>
+          <v:rect id="_x0000_i1026" style="width:0;height:1.5pt" o:hralign="center" o:hrstd="t" o:hr="t" fillcolor="#a0a0a0" stroked="f"/>
+        </w:pict>
+      </w:r>
+    </w:p>
+    <w:p>
+      <w:pPr>
+        <w:pStyle w:val="NormalWeb"/>
+      </w:pPr>
+      <w:r>
+        <w:t>Vous gérez la configuration protégée à l'aide de l'outil ASP.NET IIS Registration (</w:t>
+      </w:r>
+      <w:r>
+        <w:rPr>
+          <w:rStyle w:val="lev"/>
+        </w:rPr>
+        <w:t>Aspnet_regiis.exe</w:t>
+      </w:r>
+      <w:r>
+        <w:t xml:space="preserve">) ou des classes de configuration protégée de l'espace de noms </w:t>
+      </w:r>
+      <w:hyperlink r:id="rId25" w:history="1">
+        <w:proofErr w:type="spellStart"/>
+        <w:r>
+          <w:rPr>
+            <w:rStyle w:val="Lienhypertexte"/>
+          </w:rPr>
+          <w:t>System.Configuration</w:t>
+        </w:r>
+        <w:proofErr w:type="spellEnd"/>
+      </w:hyperlink>
+      <w:r>
+        <w:t>.</w:t>
+      </w:r>
+    </w:p>
+    <w:p>
+      <w:pPr>
+        <w:pStyle w:val="NormalWeb"/>
+      </w:pPr>
+      <w:r>
+        <w:t xml:space="preserve">L'outil </w:t>
+      </w:r>
+      <w:r>
+        <w:rPr>
+          <w:rStyle w:val="lev"/>
+        </w:rPr>
+        <w:t>Aspnet_regiis.exe</w:t>
+      </w:r>
+      <w:r>
+        <w:t xml:space="preserve"> (installé dans le dossier %</w:t>
+      </w:r>
+      <w:proofErr w:type="spellStart"/>
+      <w:r>
+        <w:t>SystemRoot</w:t>
+      </w:r>
+      <w:proofErr w:type="spellEnd"/>
+      <w:r>
+        <w:t>%\Microsoft.NET\Framework\</w:t>
+      </w:r>
+      <w:proofErr w:type="spellStart"/>
+      <w:r>
+        <w:rPr>
+          <w:rStyle w:val="parameter"/>
+        </w:rPr>
+        <w:t>NuméroVersion</w:t>
+      </w:r>
+      <w:proofErr w:type="spellEnd"/>
+      <w:r>
+        <w:t xml:space="preserve">) inclut des options permettant de chiffrer et de déchiffrer des sections d'un fichier </w:t>
+      </w:r>
+      <w:proofErr w:type="spellStart"/>
+      <w:r>
+        <w:t>Web.config</w:t>
+      </w:r>
+      <w:proofErr w:type="spellEnd"/>
+      <w:r>
+        <w:t>, de créer ou de supprimer des conteneurs de clé, d'exporter et d'importer des informations sur les conteneurs de clé et enfin de gérer l'accès à un conteneur de clé.</w:t>
+      </w:r>
+    </w:p>
+    <w:p>
+      <w:pPr>
+        <w:pStyle w:val="NormalWeb"/>
+      </w:pPr>
+      <w:r>
+        <w:t xml:space="preserve">Le chiffrement et le déchiffrement du contenu d'un fichier </w:t>
+      </w:r>
+      <w:proofErr w:type="spellStart"/>
+      <w:r>
+        <w:t>Web.config</w:t>
+      </w:r>
+      <w:proofErr w:type="spellEnd"/>
+      <w:r>
+        <w:t xml:space="preserve"> sont exécutés à l'aide d'une classe </w:t>
+      </w:r>
+      <w:hyperlink r:id="rId26" w:history="1">
+        <w:proofErr w:type="spellStart"/>
+        <w:r>
+          <w:rPr>
+            <w:rStyle w:val="Lienhypertexte"/>
+          </w:rPr>
+          <w:t>ProtectedConfigurationProvider</w:t>
+        </w:r>
+        <w:proofErr w:type="spellEnd"/>
+      </w:hyperlink>
+      <w:r>
+        <w:t>. La liste suivante décrit les fournisseurs de configuration protégée inclus dans le .NET Framework :</w:t>
+      </w:r>
+    </w:p>
+    <w:p>
+      <w:pPr>
+        <w:pStyle w:val="NormalWeb"/>
+        <w:numPr>
+          <w:ilvl w:val="0"/>
+          <w:numId w:val="20"/>
+        </w:numPr>
+      </w:pPr>
+      <w:hyperlink r:id="rId27" w:history="1">
+        <w:proofErr w:type="spellStart"/>
+        <w:r>
+          <w:rPr>
+            <w:rStyle w:val="Lienhypertexte"/>
+          </w:rPr>
+          <w:t>DpapiProtectedConfigurationProvider</w:t>
+        </w:r>
+        <w:proofErr w:type="spellEnd"/>
+      </w:hyperlink>
+      <w:r>
+        <w:t>. Utilise l'API de protection des données (DPAPI) Windows pour chiffrer et déchiffrer des données.</w:t>
+      </w:r>
+    </w:p>
+    <w:p>
+      <w:pPr>
+        <w:pStyle w:val="NormalWeb"/>
+        <w:numPr>
+          <w:ilvl w:val="0"/>
+          <w:numId w:val="20"/>
+        </w:numPr>
+      </w:pPr>
+      <w:hyperlink r:id="rId28" w:history="1">
+        <w:proofErr w:type="spellStart"/>
+        <w:r>
+          <w:rPr>
+            <w:rStyle w:val="Lienhypertexte"/>
+          </w:rPr>
+          <w:t>RsaProtectedConfigurationProvider</w:t>
+        </w:r>
+        <w:proofErr w:type="spellEnd"/>
+      </w:hyperlink>
+      <w:r>
+        <w:t xml:space="preserve">. Utilise l'algorithme de chiffrement RSA pour chiffrer et déchiffrer des données. </w:t>
+      </w:r>
+    </w:p>
+    <w:p>
+      <w:pPr>
+        <w:pStyle w:val="NormalWeb"/>
+      </w:pPr>
+      <w:r>
+        <w:t xml:space="preserve">Les deux fournisseurs offrent un chiffrement renforcé des données. Toutefois, si vous prévoyez d'utiliser le même fichier de configuration chiffré sur plusieurs serveurs, par exemple une batterie de serveurs Web, seul </w:t>
+      </w:r>
+      <w:hyperlink r:id="rId29" w:history="1">
+        <w:proofErr w:type="spellStart"/>
+        <w:r>
+          <w:rPr>
+            <w:rStyle w:val="Lienhypertexte"/>
+          </w:rPr>
+          <w:t>RsaProtectedConfigurationProvider</w:t>
+        </w:r>
+        <w:proofErr w:type="spellEnd"/>
+      </w:hyperlink>
+      <w:r>
+        <w:t xml:space="preserve"> vous permet d'exporter les clés de chiffrement servant à chiffrer les données et de les importer sur un autre serveur.</w:t>
+      </w:r>
+    </w:p>
+    <w:p>
+      <w:pPr>
+        <w:pStyle w:val="NormalWeb"/>
+      </w:pPr>
+      <w:r>
+        <w:t xml:space="preserve">Vous pouvez spécifier le </w:t>
+      </w:r>
+      <w:hyperlink r:id="rId30" w:history="1">
+        <w:proofErr w:type="spellStart"/>
+        <w:r>
+          <w:rPr>
+            <w:rStyle w:val="Lienhypertexte"/>
+          </w:rPr>
+          <w:t>ProtectedConfigurationProvider</w:t>
+        </w:r>
+        <w:proofErr w:type="spellEnd"/>
+      </w:hyperlink>
+      <w:r>
+        <w:t xml:space="preserve"> que vous souhaitez utiliser en le configurant dans le fichier </w:t>
+      </w:r>
+      <w:proofErr w:type="spellStart"/>
+      <w:r>
+        <w:t>Web.config</w:t>
+      </w:r>
+      <w:proofErr w:type="spellEnd"/>
+      <w:r>
+        <w:t xml:space="preserve"> de votre application ou vous pouvez utiliser l'une des </w:t>
+      </w:r>
+      <w:r>
+        <w:lastRenderedPageBreak/>
+        <w:t xml:space="preserve">instances de </w:t>
+      </w:r>
+      <w:hyperlink r:id="rId31" w:history="1">
+        <w:proofErr w:type="spellStart"/>
+        <w:r>
+          <w:rPr>
+            <w:rStyle w:val="Lienhypertexte"/>
+          </w:rPr>
+          <w:t>ProtectedConfigurationProvider</w:t>
+        </w:r>
+        <w:proofErr w:type="spellEnd"/>
+      </w:hyperlink>
+      <w:r>
+        <w:t xml:space="preserve"> configurée dans le fichier </w:t>
+      </w:r>
+      <w:proofErr w:type="spellStart"/>
+      <w:r>
+        <w:t>Machine.config</w:t>
+      </w:r>
+      <w:proofErr w:type="spellEnd"/>
+      <w:r>
+        <w:t xml:space="preserve">. Pour plus d'informations, consultez </w:t>
+      </w:r>
+      <w:hyperlink r:id="rId32" w:history="1">
+        <w:r>
+          <w:rPr>
+            <w:rStyle w:val="Lienhypertexte"/>
+          </w:rPr>
+          <w:t>Spécification d'un fournisseur de configuration protégée</w:t>
+        </w:r>
+      </w:hyperlink>
+      <w:r>
+        <w:t>.</w:t>
+      </w:r>
+    </w:p>
+    <w:p>
+      <w:pPr>
+        <w:pStyle w:val="NormalWeb"/>
+      </w:pPr>
+      <w:r>
+        <w:t xml:space="preserve">Une fois que vous avez spécifié le fournisseur à utiliser, vous pouvez chiffrer ou déchiffrer le contenu du fichier </w:t>
+      </w:r>
+      <w:proofErr w:type="spellStart"/>
+      <w:r>
+        <w:t>Web.config</w:t>
+      </w:r>
+      <w:proofErr w:type="spellEnd"/>
+      <w:r>
+        <w:t xml:space="preserve"> de votre application. Pour plus d'informations, consultez </w:t>
+      </w:r>
+      <w:hyperlink r:id="rId33" w:history="1">
+        <w:r>
+          <w:rPr>
+            <w:rStyle w:val="Lienhypertexte"/>
+          </w:rPr>
+          <w:t>Chiffrement et déchiffrement des sections de configuration</w:t>
+        </w:r>
+      </w:hyperlink>
+      <w:r>
+        <w:t>.</w:t>
+      </w:r>
     </w:p>
     <w:p>
       <w:pPr>
@@ -4947,7 +7147,7 @@
                     </pic:cNvPicPr>
                   </pic:nvPicPr>
                   <pic:blipFill>
-                    <a:blip r:embed="rId16" cstate="print">
+                    <a:blip r:embed="rId34" cstate="print">
                       <a:extLst>
                         <a:ext uri="{28A0092B-C50C-407E-A947-70E740481C1C}">
                           <a14:useLocalDpi xmlns:a14="http://schemas.microsoft.com/office/drawing/2010/main" val="0"/>
@@ -5031,7 +7231,7 @@
                     </pic:cNvPicPr>
                   </pic:nvPicPr>
                   <pic:blipFill>
-                    <a:blip r:embed="rId17">
+                    <a:blip r:embed="rId35">
                       <a:extLst>
                         <a:ext uri="{28A0092B-C50C-407E-A947-70E740481C1C}">
                           <a14:useLocalDpi xmlns:a14="http://schemas.microsoft.com/office/drawing/2010/main" val="0"/>
@@ -5133,7 +7333,7 @@
                     </pic:cNvPicPr>
                   </pic:nvPicPr>
                   <pic:blipFill>
-                    <a:blip r:embed="rId18" cstate="print">
+                    <a:blip r:embed="rId36" cstate="print">
                       <a:extLst>
                         <a:ext uri="{28A0092B-C50C-407E-A947-70E740481C1C}">
                           <a14:useLocalDpi xmlns:a14="http://schemas.microsoft.com/office/drawing/2010/main" val="0"/>
@@ -5200,7 +7400,7 @@
                     </pic:cNvPicPr>
                   </pic:nvPicPr>
                   <pic:blipFill>
-                    <a:blip r:embed="rId19" cstate="print">
+                    <a:blip r:embed="rId37" cstate="print">
                       <a:extLst>
                         <a:ext uri="{28A0092B-C50C-407E-A947-70E740481C1C}">
                           <a14:useLocalDpi xmlns:a14="http://schemas.microsoft.com/office/drawing/2010/main" val="0"/>
@@ -5266,7 +7466,7 @@
                     </pic:cNvPicPr>
                   </pic:nvPicPr>
                   <pic:blipFill>
-                    <a:blip r:embed="rId20" cstate="print">
+                    <a:blip r:embed="rId38" cstate="print">
                       <a:extLst>
                         <a:ext uri="{28A0092B-C50C-407E-A947-70E740481C1C}">
                           <a14:useLocalDpi xmlns:a14="http://schemas.microsoft.com/office/drawing/2010/main" val="0"/>
@@ -5303,13 +7503,7 @@
         <w:jc w:val="both"/>
       </w:pPr>
       <w:r>
-        <w:t>Cela a pour effet d’archiver localement les modifications</w:t>
-      </w:r>
-      <w:r>
-        <w:t xml:space="preserve">. </w:t>
-      </w:r>
-      <w:r>
-        <w:t xml:space="preserve">Pour pouvoir les archiver sur le service web </w:t>
+        <w:t xml:space="preserve">Cela a pour effet d’archiver localement les modifications. Pour pouvoir les archiver sur le service web </w:t>
       </w:r>
       <w:proofErr w:type="spellStart"/>
       <w:r>
@@ -5346,7 +7540,7 @@
                     </pic:cNvPicPr>
                   </pic:nvPicPr>
                   <pic:blipFill>
-                    <a:blip r:embed="rId21" cstate="print">
+                    <a:blip r:embed="rId39" cstate="print">
                       <a:extLst>
                         <a:ext uri="{28A0092B-C50C-407E-A947-70E740481C1C}">
                           <a14:useLocalDpi xmlns:a14="http://schemas.microsoft.com/office/drawing/2010/main" val="0"/>
@@ -5395,8 +7589,8 @@
       <w:bookmarkEnd w:id="22"/>
     </w:p>
     <w:sectPr>
-      <w:headerReference w:type="default" r:id="rId22"/>
-      <w:footerReference w:type="default" r:id="rId23"/>
+      <w:headerReference w:type="default" r:id="rId40"/>
+      <w:footerReference w:type="default" r:id="rId41"/>
       <w:pgSz w:w="11906" w:h="16838"/>
       <w:pgMar w:top="1417" w:right="1417" w:bottom="1417" w:left="1417" w:header="708" w:footer="708" w:gutter="0"/>
       <w:cols w:space="708"/>
@@ -5476,7 +7670,7 @@
         <w:rFonts w:asciiTheme="majorHAnsi" w:hAnsiTheme="majorHAnsi"/>
         <w:noProof/>
       </w:rPr>
-      <w:t>2</w:t>
+      <w:t>12</w:t>
     </w:r>
     <w:r>
       <w:rPr>
@@ -5591,7 +7785,7 @@
         <v:path o:extrusionok="f" gradientshapeok="t" o:connecttype="rect"/>
         <o:lock v:ext="edit" aspectratio="t"/>
       </v:shapetype>
-      <v:shape id="_x0000_i1051" type="#_x0000_t75" style="width:11.25pt;height:11.25pt" o:bullet="t">
+      <v:shape id="_x0000_i1033" type="#_x0000_t75" style="width:11.25pt;height:11.25pt" o:bullet="t">
         <v:imagedata r:id="rId1" o:title="mso4885"/>
       </v:shape>
     </w:pict>
@@ -6194,6 +8388,453 @@
     </w:lvl>
   </w:abstractNum>
   <w:abstractNum w:abstractNumId="6">
+    <w:nsid w:val="4A5021CF"/>
+    <w:multiLevelType w:val="multilevel"/>
+    <w:tmpl w:val="52ECBDA6"/>
+    <w:lvl w:ilvl="0">
+      <w:start w:val="1"/>
+      <w:numFmt w:val="bullet"/>
+      <w:lvlText w:val=""/>
+      <w:lvlJc w:val="left"/>
+      <w:pPr>
+        <w:tabs>
+          <w:tab w:val="num" w:pos="720"/>
+        </w:tabs>
+        <w:ind w:left="720" w:hanging="360"/>
+      </w:pPr>
+      <w:rPr>
+        <w:rFonts w:ascii="Symbol" w:hAnsi="Symbol" w:hint="default"/>
+        <w:sz w:val="20"/>
+      </w:rPr>
+    </w:lvl>
+    <w:lvl w:ilvl="1" w:tentative="1">
+      <w:start w:val="1"/>
+      <w:numFmt w:val="bullet"/>
+      <w:lvlText w:val="o"/>
+      <w:lvlJc w:val="left"/>
+      <w:pPr>
+        <w:tabs>
+          <w:tab w:val="num" w:pos="1440"/>
+        </w:tabs>
+        <w:ind w:left="1440" w:hanging="360"/>
+      </w:pPr>
+      <w:rPr>
+        <w:rFonts w:ascii="Courier New" w:hAnsi="Courier New" w:hint="default"/>
+        <w:sz w:val="20"/>
+      </w:rPr>
+    </w:lvl>
+    <w:lvl w:ilvl="2" w:tentative="1">
+      <w:start w:val="1"/>
+      <w:numFmt w:val="bullet"/>
+      <w:lvlText w:val=""/>
+      <w:lvlJc w:val="left"/>
+      <w:pPr>
+        <w:tabs>
+          <w:tab w:val="num" w:pos="2160"/>
+        </w:tabs>
+        <w:ind w:left="2160" w:hanging="360"/>
+      </w:pPr>
+      <w:rPr>
+        <w:rFonts w:ascii="Wingdings" w:hAnsi="Wingdings" w:hint="default"/>
+        <w:sz w:val="20"/>
+      </w:rPr>
+    </w:lvl>
+    <w:lvl w:ilvl="3" w:tentative="1">
+      <w:start w:val="1"/>
+      <w:numFmt w:val="bullet"/>
+      <w:lvlText w:val=""/>
+      <w:lvlJc w:val="left"/>
+      <w:pPr>
+        <w:tabs>
+          <w:tab w:val="num" w:pos="2880"/>
+        </w:tabs>
+        <w:ind w:left="2880" w:hanging="360"/>
+      </w:pPr>
+      <w:rPr>
+        <w:rFonts w:ascii="Wingdings" w:hAnsi="Wingdings" w:hint="default"/>
+        <w:sz w:val="20"/>
+      </w:rPr>
+    </w:lvl>
+    <w:lvl w:ilvl="4" w:tentative="1">
+      <w:start w:val="1"/>
+      <w:numFmt w:val="bullet"/>
+      <w:lvlText w:val=""/>
+      <w:lvlJc w:val="left"/>
+      <w:pPr>
+        <w:tabs>
+          <w:tab w:val="num" w:pos="3600"/>
+        </w:tabs>
+        <w:ind w:left="3600" w:hanging="360"/>
+      </w:pPr>
+      <w:rPr>
+        <w:rFonts w:ascii="Wingdings" w:hAnsi="Wingdings" w:hint="default"/>
+        <w:sz w:val="20"/>
+      </w:rPr>
+    </w:lvl>
+    <w:lvl w:ilvl="5" w:tentative="1">
+      <w:start w:val="1"/>
+      <w:numFmt w:val="bullet"/>
+      <w:lvlText w:val=""/>
+      <w:lvlJc w:val="left"/>
+      <w:pPr>
+        <w:tabs>
+          <w:tab w:val="num" w:pos="4320"/>
+        </w:tabs>
+        <w:ind w:left="4320" w:hanging="360"/>
+      </w:pPr>
+      <w:rPr>
+        <w:rFonts w:ascii="Wingdings" w:hAnsi="Wingdings" w:hint="default"/>
+        <w:sz w:val="20"/>
+      </w:rPr>
+    </w:lvl>
+    <w:lvl w:ilvl="6" w:tentative="1">
+      <w:start w:val="1"/>
+      <w:numFmt w:val="bullet"/>
+      <w:lvlText w:val=""/>
+      <w:lvlJc w:val="left"/>
+      <w:pPr>
+        <w:tabs>
+          <w:tab w:val="num" w:pos="5040"/>
+        </w:tabs>
+        <w:ind w:left="5040" w:hanging="360"/>
+      </w:pPr>
+      <w:rPr>
+        <w:rFonts w:ascii="Wingdings" w:hAnsi="Wingdings" w:hint="default"/>
+        <w:sz w:val="20"/>
+      </w:rPr>
+    </w:lvl>
+    <w:lvl w:ilvl="7" w:tentative="1">
+      <w:start w:val="1"/>
+      <w:numFmt w:val="bullet"/>
+      <w:lvlText w:val=""/>
+      <w:lvlJc w:val="left"/>
+      <w:pPr>
+        <w:tabs>
+          <w:tab w:val="num" w:pos="5760"/>
+        </w:tabs>
+        <w:ind w:left="5760" w:hanging="360"/>
+      </w:pPr>
+      <w:rPr>
+        <w:rFonts w:ascii="Wingdings" w:hAnsi="Wingdings" w:hint="default"/>
+        <w:sz w:val="20"/>
+      </w:rPr>
+    </w:lvl>
+    <w:lvl w:ilvl="8" w:tentative="1">
+      <w:start w:val="1"/>
+      <w:numFmt w:val="bullet"/>
+      <w:lvlText w:val=""/>
+      <w:lvlJc w:val="left"/>
+      <w:pPr>
+        <w:tabs>
+          <w:tab w:val="num" w:pos="6480"/>
+        </w:tabs>
+        <w:ind w:left="6480" w:hanging="360"/>
+      </w:pPr>
+      <w:rPr>
+        <w:rFonts w:ascii="Wingdings" w:hAnsi="Wingdings" w:hint="default"/>
+        <w:sz w:val="20"/>
+      </w:rPr>
+    </w:lvl>
+  </w:abstractNum>
+  <w:abstractNum w:abstractNumId="7">
+    <w:nsid w:val="4A9B651C"/>
+    <w:multiLevelType w:val="multilevel"/>
+    <w:tmpl w:val="562AF7EC"/>
+    <w:lvl w:ilvl="0">
+      <w:start w:val="1"/>
+      <w:numFmt w:val="bullet"/>
+      <w:lvlText w:val=""/>
+      <w:lvlJc w:val="left"/>
+      <w:pPr>
+        <w:tabs>
+          <w:tab w:val="num" w:pos="720"/>
+        </w:tabs>
+        <w:ind w:left="720" w:hanging="360"/>
+      </w:pPr>
+      <w:rPr>
+        <w:rFonts w:ascii="Symbol" w:hAnsi="Symbol" w:hint="default"/>
+        <w:sz w:val="20"/>
+      </w:rPr>
+    </w:lvl>
+    <w:lvl w:ilvl="1" w:tentative="1">
+      <w:start w:val="1"/>
+      <w:numFmt w:val="bullet"/>
+      <w:lvlText w:val="o"/>
+      <w:lvlJc w:val="left"/>
+      <w:pPr>
+        <w:tabs>
+          <w:tab w:val="num" w:pos="1440"/>
+        </w:tabs>
+        <w:ind w:left="1440" w:hanging="360"/>
+      </w:pPr>
+      <w:rPr>
+        <w:rFonts w:ascii="Courier New" w:hAnsi="Courier New" w:hint="default"/>
+        <w:sz w:val="20"/>
+      </w:rPr>
+    </w:lvl>
+    <w:lvl w:ilvl="2" w:tentative="1">
+      <w:start w:val="1"/>
+      <w:numFmt w:val="bullet"/>
+      <w:lvlText w:val=""/>
+      <w:lvlJc w:val="left"/>
+      <w:pPr>
+        <w:tabs>
+          <w:tab w:val="num" w:pos="2160"/>
+        </w:tabs>
+        <w:ind w:left="2160" w:hanging="360"/>
+      </w:pPr>
+      <w:rPr>
+        <w:rFonts w:ascii="Wingdings" w:hAnsi="Wingdings" w:hint="default"/>
+        <w:sz w:val="20"/>
+      </w:rPr>
+    </w:lvl>
+    <w:lvl w:ilvl="3" w:tentative="1">
+      <w:start w:val="1"/>
+      <w:numFmt w:val="bullet"/>
+      <w:lvlText w:val=""/>
+      <w:lvlJc w:val="left"/>
+      <w:pPr>
+        <w:tabs>
+          <w:tab w:val="num" w:pos="2880"/>
+        </w:tabs>
+        <w:ind w:left="2880" w:hanging="360"/>
+      </w:pPr>
+      <w:rPr>
+        <w:rFonts w:ascii="Wingdings" w:hAnsi="Wingdings" w:hint="default"/>
+        <w:sz w:val="20"/>
+      </w:rPr>
+    </w:lvl>
+    <w:lvl w:ilvl="4" w:tentative="1">
+      <w:start w:val="1"/>
+      <w:numFmt w:val="bullet"/>
+      <w:lvlText w:val=""/>
+      <w:lvlJc w:val="left"/>
+      <w:pPr>
+        <w:tabs>
+          <w:tab w:val="num" w:pos="3600"/>
+        </w:tabs>
+        <w:ind w:left="3600" w:hanging="360"/>
+      </w:pPr>
+      <w:rPr>
+        <w:rFonts w:ascii="Wingdings" w:hAnsi="Wingdings" w:hint="default"/>
+        <w:sz w:val="20"/>
+      </w:rPr>
+    </w:lvl>
+    <w:lvl w:ilvl="5" w:tentative="1">
+      <w:start w:val="1"/>
+      <w:numFmt w:val="bullet"/>
+      <w:lvlText w:val=""/>
+      <w:lvlJc w:val="left"/>
+      <w:pPr>
+        <w:tabs>
+          <w:tab w:val="num" w:pos="4320"/>
+        </w:tabs>
+        <w:ind w:left="4320" w:hanging="360"/>
+      </w:pPr>
+      <w:rPr>
+        <w:rFonts w:ascii="Wingdings" w:hAnsi="Wingdings" w:hint="default"/>
+        <w:sz w:val="20"/>
+      </w:rPr>
+    </w:lvl>
+    <w:lvl w:ilvl="6" w:tentative="1">
+      <w:start w:val="1"/>
+      <w:numFmt w:val="bullet"/>
+      <w:lvlText w:val=""/>
+      <w:lvlJc w:val="left"/>
+      <w:pPr>
+        <w:tabs>
+          <w:tab w:val="num" w:pos="5040"/>
+        </w:tabs>
+        <w:ind w:left="5040" w:hanging="360"/>
+      </w:pPr>
+      <w:rPr>
+        <w:rFonts w:ascii="Wingdings" w:hAnsi="Wingdings" w:hint="default"/>
+        <w:sz w:val="20"/>
+      </w:rPr>
+    </w:lvl>
+    <w:lvl w:ilvl="7" w:tentative="1">
+      <w:start w:val="1"/>
+      <w:numFmt w:val="bullet"/>
+      <w:lvlText w:val=""/>
+      <w:lvlJc w:val="left"/>
+      <w:pPr>
+        <w:tabs>
+          <w:tab w:val="num" w:pos="5760"/>
+        </w:tabs>
+        <w:ind w:left="5760" w:hanging="360"/>
+      </w:pPr>
+      <w:rPr>
+        <w:rFonts w:ascii="Wingdings" w:hAnsi="Wingdings" w:hint="default"/>
+        <w:sz w:val="20"/>
+      </w:rPr>
+    </w:lvl>
+    <w:lvl w:ilvl="8" w:tentative="1">
+      <w:start w:val="1"/>
+      <w:numFmt w:val="bullet"/>
+      <w:lvlText w:val=""/>
+      <w:lvlJc w:val="left"/>
+      <w:pPr>
+        <w:tabs>
+          <w:tab w:val="num" w:pos="6480"/>
+        </w:tabs>
+        <w:ind w:left="6480" w:hanging="360"/>
+      </w:pPr>
+      <w:rPr>
+        <w:rFonts w:ascii="Wingdings" w:hAnsi="Wingdings" w:hint="default"/>
+        <w:sz w:val="20"/>
+      </w:rPr>
+    </w:lvl>
+  </w:abstractNum>
+  <w:abstractNum w:abstractNumId="8">
+    <w:nsid w:val="4F176339"/>
+    <w:multiLevelType w:val="multilevel"/>
+    <w:tmpl w:val="A1302678"/>
+    <w:lvl w:ilvl="0">
+      <w:start w:val="1"/>
+      <w:numFmt w:val="bullet"/>
+      <w:lvlText w:val=""/>
+      <w:lvlJc w:val="left"/>
+      <w:pPr>
+        <w:tabs>
+          <w:tab w:val="num" w:pos="720"/>
+        </w:tabs>
+        <w:ind w:left="720" w:hanging="360"/>
+      </w:pPr>
+      <w:rPr>
+        <w:rFonts w:ascii="Symbol" w:hAnsi="Symbol" w:hint="default"/>
+        <w:sz w:val="20"/>
+      </w:rPr>
+    </w:lvl>
+    <w:lvl w:ilvl="1" w:tentative="1">
+      <w:start w:val="1"/>
+      <w:numFmt w:val="bullet"/>
+      <w:lvlText w:val="o"/>
+      <w:lvlJc w:val="left"/>
+      <w:pPr>
+        <w:tabs>
+          <w:tab w:val="num" w:pos="1440"/>
+        </w:tabs>
+        <w:ind w:left="1440" w:hanging="360"/>
+      </w:pPr>
+      <w:rPr>
+        <w:rFonts w:ascii="Courier New" w:hAnsi="Courier New" w:hint="default"/>
+        <w:sz w:val="20"/>
+      </w:rPr>
+    </w:lvl>
+    <w:lvl w:ilvl="2" w:tentative="1">
+      <w:start w:val="1"/>
+      <w:numFmt w:val="bullet"/>
+      <w:lvlText w:val=""/>
+      <w:lvlJc w:val="left"/>
+      <w:pPr>
+        <w:tabs>
+          <w:tab w:val="num" w:pos="2160"/>
+        </w:tabs>
+        <w:ind w:left="2160" w:hanging="360"/>
+      </w:pPr>
+      <w:rPr>
+        <w:rFonts w:ascii="Wingdings" w:hAnsi="Wingdings" w:hint="default"/>
+        <w:sz w:val="20"/>
+      </w:rPr>
+    </w:lvl>
+    <w:lvl w:ilvl="3" w:tentative="1">
+      <w:start w:val="1"/>
+      <w:numFmt w:val="bullet"/>
+      <w:lvlText w:val=""/>
+      <w:lvlJc w:val="left"/>
+      <w:pPr>
+        <w:tabs>
+          <w:tab w:val="num" w:pos="2880"/>
+        </w:tabs>
+        <w:ind w:left="2880" w:hanging="360"/>
+      </w:pPr>
+      <w:rPr>
+        <w:rFonts w:ascii="Wingdings" w:hAnsi="Wingdings" w:hint="default"/>
+        <w:sz w:val="20"/>
+      </w:rPr>
+    </w:lvl>
+    <w:lvl w:ilvl="4" w:tentative="1">
+      <w:start w:val="1"/>
+      <w:numFmt w:val="bullet"/>
+      <w:lvlText w:val=""/>
+      <w:lvlJc w:val="left"/>
+      <w:pPr>
+        <w:tabs>
+          <w:tab w:val="num" w:pos="3600"/>
+        </w:tabs>
+        <w:ind w:left="3600" w:hanging="360"/>
+      </w:pPr>
+      <w:rPr>
+        <w:rFonts w:ascii="Wingdings" w:hAnsi="Wingdings" w:hint="default"/>
+        <w:sz w:val="20"/>
+      </w:rPr>
+    </w:lvl>
+    <w:lvl w:ilvl="5" w:tentative="1">
+      <w:start w:val="1"/>
+      <w:numFmt w:val="bullet"/>
+      <w:lvlText w:val=""/>
+      <w:lvlJc w:val="left"/>
+      <w:pPr>
+        <w:tabs>
+          <w:tab w:val="num" w:pos="4320"/>
+        </w:tabs>
+        <w:ind w:left="4320" w:hanging="360"/>
+      </w:pPr>
+      <w:rPr>
+        <w:rFonts w:ascii="Wingdings" w:hAnsi="Wingdings" w:hint="default"/>
+        <w:sz w:val="20"/>
+      </w:rPr>
+    </w:lvl>
+    <w:lvl w:ilvl="6" w:tentative="1">
+      <w:start w:val="1"/>
+      <w:numFmt w:val="bullet"/>
+      <w:lvlText w:val=""/>
+      <w:lvlJc w:val="left"/>
+      <w:pPr>
+        <w:tabs>
+          <w:tab w:val="num" w:pos="5040"/>
+        </w:tabs>
+        <w:ind w:left="5040" w:hanging="360"/>
+      </w:pPr>
+      <w:rPr>
+        <w:rFonts w:ascii="Wingdings" w:hAnsi="Wingdings" w:hint="default"/>
+        <w:sz w:val="20"/>
+      </w:rPr>
+    </w:lvl>
+    <w:lvl w:ilvl="7" w:tentative="1">
+      <w:start w:val="1"/>
+      <w:numFmt w:val="bullet"/>
+      <w:lvlText w:val=""/>
+      <w:lvlJc w:val="left"/>
+      <w:pPr>
+        <w:tabs>
+          <w:tab w:val="num" w:pos="5760"/>
+        </w:tabs>
+        <w:ind w:left="5760" w:hanging="360"/>
+      </w:pPr>
+      <w:rPr>
+        <w:rFonts w:ascii="Wingdings" w:hAnsi="Wingdings" w:hint="default"/>
+        <w:sz w:val="20"/>
+      </w:rPr>
+    </w:lvl>
+    <w:lvl w:ilvl="8" w:tentative="1">
+      <w:start w:val="1"/>
+      <w:numFmt w:val="bullet"/>
+      <w:lvlText w:val=""/>
+      <w:lvlJc w:val="left"/>
+      <w:pPr>
+        <w:tabs>
+          <w:tab w:val="num" w:pos="6480"/>
+        </w:tabs>
+        <w:ind w:left="6480" w:hanging="360"/>
+      </w:pPr>
+      <w:rPr>
+        <w:rFonts w:ascii="Wingdings" w:hAnsi="Wingdings" w:hint="default"/>
+        <w:sz w:val="20"/>
+      </w:rPr>
+    </w:lvl>
+  </w:abstractNum>
+  <w:abstractNum w:abstractNumId="9">
     <w:nsid w:val="50576C75"/>
     <w:multiLevelType w:val="hybridMultilevel"/>
     <w:tmpl w:val="0BB21680"/>
@@ -6333,7 +8974,7 @@
       </w:rPr>
     </w:lvl>
   </w:abstractNum>
-  <w:abstractNum w:abstractNumId="7">
+  <w:abstractNum w:abstractNumId="10">
     <w:nsid w:val="50B5007A"/>
     <w:multiLevelType w:val="hybridMultilevel"/>
     <w:tmpl w:val="9BAA598A"/>
@@ -6446,7 +9087,7 @@
       </w:rPr>
     </w:lvl>
   </w:abstractNum>
-  <w:abstractNum w:abstractNumId="8">
+  <w:abstractNum w:abstractNumId="11">
     <w:nsid w:val="56897C77"/>
     <w:multiLevelType w:val="hybridMultilevel"/>
     <w:tmpl w:val="4EFEE34E"/>
@@ -6559,7 +9200,7 @@
       </w:rPr>
     </w:lvl>
   </w:abstractNum>
-  <w:abstractNum w:abstractNumId="9">
+  <w:abstractNum w:abstractNumId="12">
     <w:nsid w:val="5A5404F2"/>
     <w:multiLevelType w:val="hybridMultilevel"/>
     <w:tmpl w:val="7460F01C"/>
@@ -6671,7 +9312,7 @@
       </w:rPr>
     </w:lvl>
   </w:abstractNum>
-  <w:abstractNum w:abstractNumId="10">
+  <w:abstractNum w:abstractNumId="13">
     <w:nsid w:val="610F44FC"/>
     <w:multiLevelType w:val="multilevel"/>
     <w:tmpl w:val="514680F2"/>
@@ -6784,7 +9425,7 @@
       </w:rPr>
     </w:lvl>
   </w:abstractNum>
-  <w:abstractNum w:abstractNumId="11">
+  <w:abstractNum w:abstractNumId="14">
     <w:nsid w:val="642E788A"/>
     <w:multiLevelType w:val="multilevel"/>
     <w:tmpl w:val="514680F2"/>
@@ -6897,7 +9538,7 @@
       </w:rPr>
     </w:lvl>
   </w:abstractNum>
-  <w:abstractNum w:abstractNumId="12">
+  <w:abstractNum w:abstractNumId="15">
     <w:nsid w:val="681074DF"/>
     <w:multiLevelType w:val="multilevel"/>
     <w:tmpl w:val="040C001F"/>
@@ -6983,7 +9624,7 @@
       </w:pPr>
     </w:lvl>
   </w:abstractNum>
-  <w:abstractNum w:abstractNumId="13">
+  <w:abstractNum w:abstractNumId="16">
     <w:nsid w:val="6CE14058"/>
     <w:multiLevelType w:val="multilevel"/>
     <w:tmpl w:val="514680F2"/>
@@ -7096,7 +9737,7 @@
       </w:rPr>
     </w:lvl>
   </w:abstractNum>
-  <w:abstractNum w:abstractNumId="14">
+  <w:abstractNum w:abstractNumId="17">
     <w:nsid w:val="6E2C4DF3"/>
     <w:multiLevelType w:val="hybridMultilevel"/>
     <w:tmpl w:val="5F721A16"/>
@@ -7209,7 +9850,7 @@
       </w:rPr>
     </w:lvl>
   </w:abstractNum>
-  <w:abstractNum w:abstractNumId="15">
+  <w:abstractNum w:abstractNumId="18">
     <w:nsid w:val="77B770B5"/>
     <w:multiLevelType w:val="hybridMultilevel"/>
     <w:tmpl w:val="78724CEA"/>
@@ -7321,7 +9962,7 @@
       </w:rPr>
     </w:lvl>
   </w:abstractNum>
-  <w:abstractNum w:abstractNumId="16">
+  <w:abstractNum w:abstractNumId="19">
     <w:nsid w:val="7EA66BB2"/>
     <w:multiLevelType w:val="hybridMultilevel"/>
     <w:tmpl w:val="991C6E40"/>
@@ -7471,46 +10112,55 @@
     <w:abstractNumId w:val="5"/>
   </w:num>
   <w:num w:numId="4">
-    <w:abstractNumId w:val="12"/>
+    <w:abstractNumId w:val="15"/>
   </w:num>
   <w:num w:numId="5">
-    <w:abstractNumId w:val="10"/>
+    <w:abstractNumId w:val="13"/>
   </w:num>
   <w:num w:numId="6">
     <w:abstractNumId w:val="4"/>
   </w:num>
   <w:num w:numId="7">
-    <w:abstractNumId w:val="13"/>
+    <w:abstractNumId w:val="16"/>
   </w:num>
   <w:num w:numId="8">
     <w:abstractNumId w:val="0"/>
   </w:num>
   <w:num w:numId="9">
+    <w:abstractNumId w:val="14"/>
+  </w:num>
+  <w:num w:numId="10">
+    <w:abstractNumId w:val="19"/>
+  </w:num>
+  <w:num w:numId="11">
+    <w:abstractNumId w:val="9"/>
+  </w:num>
+  <w:num w:numId="12">
+    <w:abstractNumId w:val="12"/>
+  </w:num>
+  <w:num w:numId="13">
+    <w:abstractNumId w:val="17"/>
+  </w:num>
+  <w:num w:numId="14">
     <w:abstractNumId w:val="11"/>
   </w:num>
-  <w:num w:numId="10">
-    <w:abstractNumId w:val="16"/>
-  </w:num>
-  <w:num w:numId="11">
-    <w:abstractNumId w:val="6"/>
-  </w:num>
-  <w:num w:numId="12">
-    <w:abstractNumId w:val="9"/>
-  </w:num>
-  <w:num w:numId="13">
-    <w:abstractNumId w:val="14"/>
-  </w:num>
-  <w:num w:numId="14">
-    <w:abstractNumId w:val="8"/>
-  </w:num>
   <w:num w:numId="15">
-    <w:abstractNumId w:val="15"/>
+    <w:abstractNumId w:val="18"/>
   </w:num>
   <w:num w:numId="16">
     <w:abstractNumId w:val="3"/>
   </w:num>
   <w:num w:numId="17">
+    <w:abstractNumId w:val="10"/>
+  </w:num>
+  <w:num w:numId="18">
+    <w:abstractNumId w:val="8"/>
+  </w:num>
+  <w:num w:numId="19">
     <w:abstractNumId w:val="7"/>
+  </w:num>
+  <w:num w:numId="20">
+    <w:abstractNumId w:val="6"/>
   </w:num>
 </w:numbering>
 </file>
@@ -8375,6 +11025,74 @@
       <w:webHidden w:val="0"/>
       <w:specVanish w:val="0"/>
     </w:rPr>
+  </w:style>
+  <w:style w:type="character" w:customStyle="1" w:styleId="sentence">
+    <w:name w:val="sentence"/>
+    <w:basedOn w:val="Policepardfaut"/>
+    <w:rsid w:val="00947694"/>
+  </w:style>
+  <w:style w:type="paragraph" w:styleId="PrformatHTML">
+    <w:name w:val="HTML Preformatted"/>
+    <w:basedOn w:val="Normal"/>
+    <w:link w:val="PrformatHTMLCar"/>
+    <w:uiPriority w:val="99"/>
+    <w:semiHidden/>
+    <w:unhideWhenUsed/>
+    <w:rsid w:val="00947694"/>
+    <w:pPr>
+      <w:tabs>
+        <w:tab w:val="left" w:pos="916"/>
+        <w:tab w:val="left" w:pos="1832"/>
+        <w:tab w:val="left" w:pos="2748"/>
+        <w:tab w:val="left" w:pos="3664"/>
+        <w:tab w:val="left" w:pos="4580"/>
+        <w:tab w:val="left" w:pos="5496"/>
+        <w:tab w:val="left" w:pos="6412"/>
+        <w:tab w:val="left" w:pos="7328"/>
+        <w:tab w:val="left" w:pos="8244"/>
+        <w:tab w:val="left" w:pos="9160"/>
+        <w:tab w:val="left" w:pos="10076"/>
+        <w:tab w:val="left" w:pos="10992"/>
+        <w:tab w:val="left" w:pos="11908"/>
+        <w:tab w:val="left" w:pos="12824"/>
+        <w:tab w:val="left" w:pos="13740"/>
+        <w:tab w:val="left" w:pos="14656"/>
+      </w:tabs>
+      <w:spacing w:after="0" w:line="240" w:lineRule="auto"/>
+    </w:pPr>
+    <w:rPr>
+      <w:rFonts w:ascii="Courier New" w:eastAsia="Times New Roman" w:hAnsi="Courier New" w:cs="Courier New"/>
+      <w:sz w:val="20"/>
+      <w:szCs w:val="20"/>
+    </w:rPr>
+  </w:style>
+  <w:style w:type="character" w:customStyle="1" w:styleId="PrformatHTMLCar">
+    <w:name w:val="Préformaté HTML Car"/>
+    <w:basedOn w:val="Policepardfaut"/>
+    <w:link w:val="PrformatHTML"/>
+    <w:uiPriority w:val="99"/>
+    <w:semiHidden/>
+    <w:rsid w:val="00947694"/>
+    <w:rPr>
+      <w:rFonts w:ascii="Courier New" w:eastAsia="Times New Roman" w:hAnsi="Courier New" w:cs="Courier New"/>
+      <w:sz w:val="20"/>
+      <w:szCs w:val="20"/>
+    </w:rPr>
+  </w:style>
+  <w:style w:type="character" w:customStyle="1" w:styleId="input">
+    <w:name w:val="input"/>
+    <w:basedOn w:val="Policepardfaut"/>
+    <w:rsid w:val="00947694"/>
+  </w:style>
+  <w:style w:type="character" w:customStyle="1" w:styleId="lwcollapsibleareatitle">
+    <w:name w:val="lw_collapsiblearea_title"/>
+    <w:basedOn w:val="Policepardfaut"/>
+    <w:rsid w:val="00947694"/>
+  </w:style>
+  <w:style w:type="character" w:customStyle="1" w:styleId="parameter">
+    <w:name w:val="parameter"/>
+    <w:basedOn w:val="Policepardfaut"/>
+    <w:rsid w:val="00947694"/>
   </w:style>
 </w:styles>
 </file>
@@ -9437,7 +12155,7 @@
 </file>
 
 <file path=customXml/itemProps1.xml><?xml version="1.0" encoding="utf-8"?>
-<ds:datastoreItem xmlns:ds="http://schemas.openxmlformats.org/officeDocument/2006/customXml" ds:itemID="{7DB1410E-4AAF-4EBD-834D-009024DF74E5}">
+<ds:datastoreItem xmlns:ds="http://schemas.openxmlformats.org/officeDocument/2006/customXml" ds:itemID="{074F8A76-723D-4816-95C7-024BEE2E126B}">
   <ds:schemaRefs>
     <ds:schemaRef ds:uri="http://schemas.openxmlformats.org/officeDocument/2006/bibliography"/>
   </ds:schemaRefs>

</xml_diff>